<commit_message>
Nearly completed section 1.
</commit_message>
<xml_diff>
--- a/Documentation/SRS/srs.docx
+++ b/Documentation/SRS/srs.docx
@@ -178,7 +178,7 @@
     <w:tbl>
       <w:tblPr>
         <w:jc w:val="left"/>
-        <w:tblInd w:w="108" w:type="dxa"/>
+        <w:tblInd w:w="101" w:type="dxa"/>
         <w:tblBorders>
           <w:top w:val="single" w:sz="6" w:space="0" w:color="00000A"/>
           <w:left w:val="single" w:sz="6" w:space="0" w:color="00000A"/>
@@ -189,15 +189,15 @@
         </w:tblBorders>
         <w:tblCellMar>
           <w:top w:w="0" w:type="dxa"/>
-          <w:left w:w="107" w:type="dxa"/>
+          <w:left w:w="99" w:type="dxa"/>
           <w:bottom w:w="0" w:type="dxa"/>
           <w:right w:w="108" w:type="dxa"/>
         </w:tblCellMar>
       </w:tblPr>
       <w:tblGrid>
-        <w:gridCol w:w="1352"/>
-        <w:gridCol w:w="1333"/>
-        <w:gridCol w:w="7215"/>
+        <w:gridCol w:w="1351"/>
+        <w:gridCol w:w="1332"/>
+        <w:gridCol w:w="7217"/>
       </w:tblGrid>
       <w:tr>
         <w:trPr>
@@ -206,7 +206,7 @@
         </w:trPr>
         <w:tc>
           <w:tcPr>
-            <w:tcW w:w="1352" w:type="dxa"/>
+            <w:tcW w:w="1351" w:type="dxa"/>
             <w:tcBorders>
               <w:top w:val="single" w:sz="6" w:space="0" w:color="00000A"/>
               <w:left w:val="single" w:sz="6" w:space="0" w:color="00000A"/>
@@ -217,7 +217,7 @@
             </w:tcBorders>
             <w:shd w:fill="CCCCCC" w:val="clear"/>
             <w:tcMar>
-              <w:left w:w="107" w:type="dxa"/>
+              <w:left w:w="99" w:type="dxa"/>
             </w:tcMar>
           </w:tcPr>
           <w:p>
@@ -240,7 +240,7 @@
         </w:tc>
         <w:tc>
           <w:tcPr>
-            <w:tcW w:w="1333" w:type="dxa"/>
+            <w:tcW w:w="1332" w:type="dxa"/>
             <w:tcBorders>
               <w:top w:val="single" w:sz="6" w:space="0" w:color="00000A"/>
               <w:left w:val="single" w:sz="6" w:space="0" w:color="00000A"/>
@@ -251,7 +251,7 @@
             </w:tcBorders>
             <w:shd w:fill="CCCCCC" w:val="clear"/>
             <w:tcMar>
-              <w:left w:w="107" w:type="dxa"/>
+              <w:left w:w="99" w:type="dxa"/>
             </w:tcMar>
           </w:tcPr>
           <w:p>
@@ -274,7 +274,7 @@
         </w:tc>
         <w:tc>
           <w:tcPr>
-            <w:tcW w:w="7215" w:type="dxa"/>
+            <w:tcW w:w="7217" w:type="dxa"/>
             <w:tcBorders>
               <w:top w:val="single" w:sz="6" w:space="0" w:color="00000A"/>
               <w:left w:val="single" w:sz="6" w:space="0" w:color="00000A"/>
@@ -285,7 +285,7 @@
             </w:tcBorders>
             <w:shd w:fill="CCCCCC" w:val="clear"/>
             <w:tcMar>
-              <w:left w:w="107" w:type="dxa"/>
+              <w:left w:w="99" w:type="dxa"/>
             </w:tcMar>
           </w:tcPr>
           <w:p>
@@ -313,7 +313,7 @@
         </w:trPr>
         <w:tc>
           <w:tcPr>
-            <w:tcW w:w="1352" w:type="dxa"/>
+            <w:tcW w:w="1351" w:type="dxa"/>
             <w:tcBorders>
               <w:top w:val="single" w:sz="6" w:space="0" w:color="00000A"/>
               <w:left w:val="single" w:sz="6" w:space="0" w:color="00000A"/>
@@ -322,9 +322,9 @@
               <w:right w:val="single" w:sz="6" w:space="0" w:color="00000A"/>
               <w:insideV w:val="single" w:sz="6" w:space="0" w:color="00000A"/>
             </w:tcBorders>
-            <w:shd w:fill="auto" w:val="clear"/>
+            <w:shd w:fill="FFFFFF" w:val="clear"/>
             <w:tcMar>
-              <w:left w:w="107" w:type="dxa"/>
+              <w:left w:w="99" w:type="dxa"/>
             </w:tcMar>
           </w:tcPr>
           <w:p>
@@ -345,7 +345,7 @@
         </w:tc>
         <w:tc>
           <w:tcPr>
-            <w:tcW w:w="1333" w:type="dxa"/>
+            <w:tcW w:w="1332" w:type="dxa"/>
             <w:tcBorders>
               <w:top w:val="single" w:sz="6" w:space="0" w:color="00000A"/>
               <w:left w:val="single" w:sz="6" w:space="0" w:color="00000A"/>
@@ -354,9 +354,9 @@
               <w:right w:val="single" w:sz="6" w:space="0" w:color="00000A"/>
               <w:insideV w:val="single" w:sz="6" w:space="0" w:color="00000A"/>
             </w:tcBorders>
-            <w:shd w:fill="auto" w:val="clear"/>
+            <w:shd w:fill="FFFFFF" w:val="clear"/>
             <w:tcMar>
-              <w:left w:w="107" w:type="dxa"/>
+              <w:left w:w="99" w:type="dxa"/>
             </w:tcMar>
           </w:tcPr>
           <w:p>
@@ -376,7 +376,7 @@
         </w:tc>
         <w:tc>
           <w:tcPr>
-            <w:tcW w:w="7215" w:type="dxa"/>
+            <w:tcW w:w="7217" w:type="dxa"/>
             <w:tcBorders>
               <w:top w:val="single" w:sz="6" w:space="0" w:color="00000A"/>
               <w:left w:val="single" w:sz="6" w:space="0" w:color="00000A"/>
@@ -385,9 +385,9 @@
               <w:right w:val="single" w:sz="6" w:space="0" w:color="00000A"/>
               <w:insideV w:val="single" w:sz="6" w:space="0" w:color="00000A"/>
             </w:tcBorders>
-            <w:shd w:fill="auto" w:val="clear"/>
+            <w:shd w:fill="FFFFFF" w:val="clear"/>
             <w:tcMar>
-              <w:left w:w="107" w:type="dxa"/>
+              <w:left w:w="99" w:type="dxa"/>
             </w:tcMar>
           </w:tcPr>
           <w:p>
@@ -412,7 +412,7 @@
         </w:trPr>
         <w:tc>
           <w:tcPr>
-            <w:tcW w:w="1352" w:type="dxa"/>
+            <w:tcW w:w="1351" w:type="dxa"/>
             <w:tcBorders>
               <w:top w:val="single" w:sz="6" w:space="0" w:color="00000A"/>
               <w:left w:val="single" w:sz="6" w:space="0" w:color="00000A"/>
@@ -421,9 +421,9 @@
               <w:right w:val="single" w:sz="6" w:space="0" w:color="00000A"/>
               <w:insideV w:val="single" w:sz="6" w:space="0" w:color="00000A"/>
             </w:tcBorders>
-            <w:shd w:fill="auto" w:val="clear"/>
+            <w:shd w:fill="FFFFFF" w:val="clear"/>
             <w:tcMar>
-              <w:left w:w="107" w:type="dxa"/>
+              <w:left w:w="99" w:type="dxa"/>
             </w:tcMar>
           </w:tcPr>
           <w:p>
@@ -444,7 +444,7 @@
         </w:tc>
         <w:tc>
           <w:tcPr>
-            <w:tcW w:w="1333" w:type="dxa"/>
+            <w:tcW w:w="1332" w:type="dxa"/>
             <w:tcBorders>
               <w:top w:val="single" w:sz="6" w:space="0" w:color="00000A"/>
               <w:left w:val="single" w:sz="6" w:space="0" w:color="00000A"/>
@@ -453,9 +453,9 @@
               <w:right w:val="single" w:sz="6" w:space="0" w:color="00000A"/>
               <w:insideV w:val="single" w:sz="6" w:space="0" w:color="00000A"/>
             </w:tcBorders>
-            <w:shd w:fill="auto" w:val="clear"/>
+            <w:shd w:fill="FFFFFF" w:val="clear"/>
             <w:tcMar>
-              <w:left w:w="107" w:type="dxa"/>
+              <w:left w:w="99" w:type="dxa"/>
             </w:tcMar>
           </w:tcPr>
           <w:p>
@@ -475,7 +475,7 @@
         </w:tc>
         <w:tc>
           <w:tcPr>
-            <w:tcW w:w="7215" w:type="dxa"/>
+            <w:tcW w:w="7217" w:type="dxa"/>
             <w:tcBorders>
               <w:top w:val="single" w:sz="6" w:space="0" w:color="00000A"/>
               <w:left w:val="single" w:sz="6" w:space="0" w:color="00000A"/>
@@ -484,9 +484,9 @@
               <w:right w:val="single" w:sz="6" w:space="0" w:color="00000A"/>
               <w:insideV w:val="single" w:sz="6" w:space="0" w:color="00000A"/>
             </w:tcBorders>
-            <w:shd w:fill="auto" w:val="clear"/>
+            <w:shd w:fill="FFFFFF" w:val="clear"/>
             <w:tcMar>
-              <w:left w:w="107" w:type="dxa"/>
+              <w:left w:w="99" w:type="dxa"/>
             </w:tcMar>
           </w:tcPr>
           <w:p>
@@ -511,7 +511,7 @@
         </w:trPr>
         <w:tc>
           <w:tcPr>
-            <w:tcW w:w="1352" w:type="dxa"/>
+            <w:tcW w:w="1351" w:type="dxa"/>
             <w:tcBorders>
               <w:top w:val="single" w:sz="6" w:space="0" w:color="00000A"/>
               <w:left w:val="single" w:sz="6" w:space="0" w:color="00000A"/>
@@ -520,9 +520,9 @@
               <w:right w:val="single" w:sz="6" w:space="0" w:color="00000A"/>
               <w:insideV w:val="single" w:sz="6" w:space="0" w:color="00000A"/>
             </w:tcBorders>
-            <w:shd w:fill="auto" w:val="clear"/>
+            <w:shd w:fill="FFFFFF" w:val="clear"/>
             <w:tcMar>
-              <w:left w:w="107" w:type="dxa"/>
+              <w:left w:w="99" w:type="dxa"/>
             </w:tcMar>
           </w:tcPr>
           <w:p>
@@ -543,7 +543,7 @@
         </w:tc>
         <w:tc>
           <w:tcPr>
-            <w:tcW w:w="1333" w:type="dxa"/>
+            <w:tcW w:w="1332" w:type="dxa"/>
             <w:tcBorders>
               <w:top w:val="single" w:sz="6" w:space="0" w:color="00000A"/>
               <w:left w:val="single" w:sz="6" w:space="0" w:color="00000A"/>
@@ -552,9 +552,9 @@
               <w:right w:val="single" w:sz="6" w:space="0" w:color="00000A"/>
               <w:insideV w:val="single" w:sz="6" w:space="0" w:color="00000A"/>
             </w:tcBorders>
-            <w:shd w:fill="auto" w:val="clear"/>
+            <w:shd w:fill="FFFFFF" w:val="clear"/>
             <w:tcMar>
-              <w:left w:w="107" w:type="dxa"/>
+              <w:left w:w="99" w:type="dxa"/>
             </w:tcMar>
           </w:tcPr>
           <w:p>
@@ -574,7 +574,7 @@
         </w:tc>
         <w:tc>
           <w:tcPr>
-            <w:tcW w:w="7215" w:type="dxa"/>
+            <w:tcW w:w="7217" w:type="dxa"/>
             <w:tcBorders>
               <w:top w:val="single" w:sz="6" w:space="0" w:color="00000A"/>
               <w:left w:val="single" w:sz="6" w:space="0" w:color="00000A"/>
@@ -583,9 +583,9 @@
               <w:right w:val="single" w:sz="6" w:space="0" w:color="00000A"/>
               <w:insideV w:val="single" w:sz="6" w:space="0" w:color="00000A"/>
             </w:tcBorders>
-            <w:shd w:fill="auto" w:val="clear"/>
+            <w:shd w:fill="FFFFFF" w:val="clear"/>
             <w:tcMar>
-              <w:left w:w="107" w:type="dxa"/>
+              <w:left w:w="99" w:type="dxa"/>
             </w:tcMar>
           </w:tcPr>
           <w:p>
@@ -610,7 +610,7 @@
         </w:trPr>
         <w:tc>
           <w:tcPr>
-            <w:tcW w:w="1352" w:type="dxa"/>
+            <w:tcW w:w="1351" w:type="dxa"/>
             <w:tcBorders>
               <w:top w:val="single" w:sz="6" w:space="0" w:color="00000A"/>
               <w:left w:val="single" w:sz="6" w:space="0" w:color="00000A"/>
@@ -619,9 +619,9 @@
               <w:right w:val="single" w:sz="6" w:space="0" w:color="00000A"/>
               <w:insideV w:val="single" w:sz="6" w:space="0" w:color="00000A"/>
             </w:tcBorders>
-            <w:shd w:fill="auto" w:val="clear"/>
+            <w:shd w:fill="FFFFFF" w:val="clear"/>
             <w:tcMar>
-              <w:left w:w="107" w:type="dxa"/>
+              <w:left w:w="99" w:type="dxa"/>
             </w:tcMar>
           </w:tcPr>
           <w:p>
@@ -642,7 +642,7 @@
         </w:tc>
         <w:tc>
           <w:tcPr>
-            <w:tcW w:w="1333" w:type="dxa"/>
+            <w:tcW w:w="1332" w:type="dxa"/>
             <w:tcBorders>
               <w:top w:val="single" w:sz="6" w:space="0" w:color="00000A"/>
               <w:left w:val="single" w:sz="6" w:space="0" w:color="00000A"/>
@@ -651,9 +651,9 @@
               <w:right w:val="single" w:sz="6" w:space="0" w:color="00000A"/>
               <w:insideV w:val="single" w:sz="6" w:space="0" w:color="00000A"/>
             </w:tcBorders>
-            <w:shd w:fill="auto" w:val="clear"/>
+            <w:shd w:fill="FFFFFF" w:val="clear"/>
             <w:tcMar>
-              <w:left w:w="107" w:type="dxa"/>
+              <w:left w:w="99" w:type="dxa"/>
             </w:tcMar>
           </w:tcPr>
           <w:p>
@@ -673,7 +673,7 @@
         </w:tc>
         <w:tc>
           <w:tcPr>
-            <w:tcW w:w="7215" w:type="dxa"/>
+            <w:tcW w:w="7217" w:type="dxa"/>
             <w:tcBorders>
               <w:top w:val="single" w:sz="6" w:space="0" w:color="00000A"/>
               <w:left w:val="single" w:sz="6" w:space="0" w:color="00000A"/>
@@ -682,9 +682,9 @@
               <w:right w:val="single" w:sz="6" w:space="0" w:color="00000A"/>
               <w:insideV w:val="single" w:sz="6" w:space="0" w:color="00000A"/>
             </w:tcBorders>
-            <w:shd w:fill="auto" w:val="clear"/>
+            <w:shd w:fill="FFFFFF" w:val="clear"/>
             <w:tcMar>
-              <w:left w:w="107" w:type="dxa"/>
+              <w:left w:w="99" w:type="dxa"/>
             </w:tcMar>
           </w:tcPr>
           <w:p>
@@ -709,7 +709,7 @@
         </w:trPr>
         <w:tc>
           <w:tcPr>
-            <w:tcW w:w="1352" w:type="dxa"/>
+            <w:tcW w:w="1351" w:type="dxa"/>
             <w:tcBorders>
               <w:top w:val="single" w:sz="6" w:space="0" w:color="00000A"/>
               <w:left w:val="single" w:sz="6" w:space="0" w:color="00000A"/>
@@ -718,9 +718,9 @@
               <w:right w:val="single" w:sz="6" w:space="0" w:color="00000A"/>
               <w:insideV w:val="single" w:sz="6" w:space="0" w:color="00000A"/>
             </w:tcBorders>
-            <w:shd w:fill="auto" w:val="clear"/>
+            <w:shd w:fill="FFFFFF" w:val="clear"/>
             <w:tcMar>
-              <w:left w:w="107" w:type="dxa"/>
+              <w:left w:w="99" w:type="dxa"/>
             </w:tcMar>
           </w:tcPr>
           <w:p>
@@ -740,7 +740,7 @@
         </w:tc>
         <w:tc>
           <w:tcPr>
-            <w:tcW w:w="1333" w:type="dxa"/>
+            <w:tcW w:w="1332" w:type="dxa"/>
             <w:tcBorders>
               <w:top w:val="single" w:sz="6" w:space="0" w:color="00000A"/>
               <w:left w:val="single" w:sz="6" w:space="0" w:color="00000A"/>
@@ -749,9 +749,9 @@
               <w:right w:val="single" w:sz="6" w:space="0" w:color="00000A"/>
               <w:insideV w:val="single" w:sz="6" w:space="0" w:color="00000A"/>
             </w:tcBorders>
-            <w:shd w:fill="auto" w:val="clear"/>
+            <w:shd w:fill="FFFFFF" w:val="clear"/>
             <w:tcMar>
-              <w:left w:w="107" w:type="dxa"/>
+              <w:left w:w="99" w:type="dxa"/>
             </w:tcMar>
           </w:tcPr>
           <w:p>
@@ -771,7 +771,7 @@
         </w:tc>
         <w:tc>
           <w:tcPr>
-            <w:tcW w:w="7215" w:type="dxa"/>
+            <w:tcW w:w="7217" w:type="dxa"/>
             <w:tcBorders>
               <w:top w:val="single" w:sz="6" w:space="0" w:color="00000A"/>
               <w:left w:val="single" w:sz="6" w:space="0" w:color="00000A"/>
@@ -780,9 +780,9 @@
               <w:right w:val="single" w:sz="6" w:space="0" w:color="00000A"/>
               <w:insideV w:val="single" w:sz="6" w:space="0" w:color="00000A"/>
             </w:tcBorders>
-            <w:shd w:fill="auto" w:val="clear"/>
+            <w:shd w:fill="FFFFFF" w:val="clear"/>
             <w:tcMar>
-              <w:left w:w="107" w:type="dxa"/>
+              <w:left w:w="99" w:type="dxa"/>
             </w:tcMar>
           </w:tcPr>
           <w:p>
@@ -807,7 +807,7 @@
         </w:trPr>
         <w:tc>
           <w:tcPr>
-            <w:tcW w:w="1352" w:type="dxa"/>
+            <w:tcW w:w="1351" w:type="dxa"/>
             <w:tcBorders>
               <w:top w:val="single" w:sz="6" w:space="0" w:color="00000A"/>
               <w:left w:val="single" w:sz="6" w:space="0" w:color="00000A"/>
@@ -816,9 +816,9 @@
               <w:right w:val="single" w:sz="6" w:space="0" w:color="00000A"/>
               <w:insideV w:val="single" w:sz="6" w:space="0" w:color="00000A"/>
             </w:tcBorders>
-            <w:shd w:fill="auto" w:val="clear"/>
+            <w:shd w:fill="FFFFFF" w:val="clear"/>
             <w:tcMar>
-              <w:left w:w="107" w:type="dxa"/>
+              <w:left w:w="99" w:type="dxa"/>
             </w:tcMar>
           </w:tcPr>
           <w:p>
@@ -838,7 +838,7 @@
         </w:tc>
         <w:tc>
           <w:tcPr>
-            <w:tcW w:w="1333" w:type="dxa"/>
+            <w:tcW w:w="1332" w:type="dxa"/>
             <w:tcBorders>
               <w:top w:val="single" w:sz="6" w:space="0" w:color="00000A"/>
               <w:left w:val="single" w:sz="6" w:space="0" w:color="00000A"/>
@@ -847,9 +847,9 @@
               <w:right w:val="single" w:sz="6" w:space="0" w:color="00000A"/>
               <w:insideV w:val="single" w:sz="6" w:space="0" w:color="00000A"/>
             </w:tcBorders>
-            <w:shd w:fill="auto" w:val="clear"/>
+            <w:shd w:fill="FFFFFF" w:val="clear"/>
             <w:tcMar>
-              <w:left w:w="107" w:type="dxa"/>
+              <w:left w:w="99" w:type="dxa"/>
             </w:tcMar>
           </w:tcPr>
           <w:p>
@@ -869,7 +869,7 @@
         </w:tc>
         <w:tc>
           <w:tcPr>
-            <w:tcW w:w="7215" w:type="dxa"/>
+            <w:tcW w:w="7217" w:type="dxa"/>
             <w:tcBorders>
               <w:top w:val="single" w:sz="6" w:space="0" w:color="00000A"/>
               <w:left w:val="single" w:sz="6" w:space="0" w:color="00000A"/>
@@ -878,9 +878,9 @@
               <w:right w:val="single" w:sz="6" w:space="0" w:color="00000A"/>
               <w:insideV w:val="single" w:sz="6" w:space="0" w:color="00000A"/>
             </w:tcBorders>
-            <w:shd w:fill="auto" w:val="clear"/>
+            <w:shd w:fill="FFFFFF" w:val="clear"/>
             <w:tcMar>
-              <w:left w:w="107" w:type="dxa"/>
+              <w:left w:w="99" w:type="dxa"/>
             </w:tcMar>
           </w:tcPr>
           <w:p>
@@ -979,25 +979,7 @@
         </w:rPr>
         <w:t>Date:</w:t>
         <w:tab/>
-        <w:t xml:space="preserve">September </w:t>
-      </w:r>
-      <w:r>
-        <w:rPr>
-          <w:rFonts w:cs="Arial"/>
-        </w:rPr>
-        <w:t>30</w:t>
-      </w:r>
-      <w:r>
-        <w:rPr>
-          <w:rFonts w:cs="Arial"/>
-        </w:rPr>
-        <w:t>, 201</w:t>
-      </w:r>
-      <w:r>
-        <w:rPr>
-          <w:rFonts w:cs="Arial"/>
-        </w:rPr>
-        <w:t>5</w:t>
+        <w:t>September 30, 2015</w:t>
       </w:r>
     </w:p>
     <w:p>
@@ -1368,6 +1350,11 @@
       </w:pPr>
       <w:r>
         <w:rPr/>
+        <w:t xml:space="preserve">The goal of this project is to build a web portal targeted to university students who are preparing for a specific exam. The portal/platform connects students with tutors </w:t>
+      </w:r>
+      <w:r>
+        <w:rPr/>
+        <w:t>so they get well prepared for exams and improve their knowledge as well as understanding for specific lectures.</w:t>
       </w:r>
     </w:p>
     <w:p>
@@ -1393,10 +1380,61 @@
     <w:p>
       <w:pPr>
         <w:pStyle w:val="TextBody"/>
-        <w:rPr/>
-      </w:pPr>
-      <w:r>
-        <w:rPr/>
+        <w:numPr>
+          <w:ilvl w:val="0"/>
+          <w:numId w:val="9"/>
+        </w:numPr>
+        <w:rPr/>
+      </w:pPr>
+      <w:r>
+        <w:rPr/>
+        <w:t>Students</w:t>
+      </w:r>
+    </w:p>
+    <w:p>
+      <w:pPr>
+        <w:pStyle w:val="TextBody"/>
+        <w:numPr>
+          <w:ilvl w:val="0"/>
+          <w:numId w:val="9"/>
+        </w:numPr>
+        <w:rPr/>
+      </w:pPr>
+      <w:r>
+        <w:rPr/>
+        <w:t>Tutors</w:t>
+      </w:r>
+    </w:p>
+    <w:p>
+      <w:pPr>
+        <w:pStyle w:val="TextBody"/>
+        <w:numPr>
+          <w:ilvl w:val="0"/>
+          <w:numId w:val="9"/>
+        </w:numPr>
+        <w:rPr/>
+      </w:pPr>
+      <w:r>
+        <w:rPr/>
+        <w:t>Customer Niklaus</w:t>
+      </w:r>
+    </w:p>
+    <w:p>
+      <w:pPr>
+        <w:pStyle w:val="Bodytext"/>
+        <w:numPr>
+          <w:ilvl w:val="0"/>
+          <w:numId w:val="9"/>
+        </w:numPr>
+        <w:tabs>
+          <w:tab w:val="right" w:pos="7920" w:leader="underscore"/>
+        </w:tabs>
+        <w:spacing w:before="0" w:after="360"/>
+        <w:rPr/>
+      </w:pPr>
+      <w:r>
+        <w:rPr/>
+        <w:t>ese2015-team7</w:t>
       </w:r>
     </w:p>
     <w:p>
@@ -1455,6 +1493,37 @@
       </w:pPr>
       <w:r>
         <w:rPr/>
+        <w:t>The system provides services to sign up and login. When signing up, there's no difference between signing up as a student or tutor. Both user types have to fill in basic information like name, password, email and user name.  It should also be possible to extend basic- with optional information like profile picture, short biography, grades, current semester and available time slots.</w:t>
+      </w:r>
+    </w:p>
+    <w:p>
+      <w:pPr>
+        <w:pStyle w:val="TextBody"/>
+        <w:rPr/>
+      </w:pPr>
+      <w:r>
+        <w:rPr/>
+        <w:t>Once logged in, a selection based search can be done the find matching tutors. There are two types of searching: basic search and specific search. For basic search, the user first selects an university, then a subject and finally a lecture. This will list all tutors offering their help regarding the selections. The specific search mode extends basic search with grades and available time slots selections.</w:t>
+      </w:r>
+    </w:p>
+    <w:p>
+      <w:pPr>
+        <w:pStyle w:val="TextBody"/>
+        <w:rPr/>
+      </w:pPr>
+      <w:r>
+        <w:rPr/>
+        <w:t>If a student finds a tutor he wants to get in touch with, he contacts the tutor by sending a request. The tutor then can accept and pays a fee for the contact information (like an e-mail-address or a phone number). Payment can be a monthly fee (that starts from the first engagement) or just a single fee for every contact engagement. There is no other communication possible (like a built-in communication system).</w:t>
+      </w:r>
+    </w:p>
+    <w:p>
+      <w:pPr>
+        <w:pStyle w:val="TextBody"/>
+        <w:rPr/>
+      </w:pPr>
+      <w:r>
+        <w:rPr/>
+        <w:t>Students who got in touch with tutors should have the possibility to rate them. Due to this rating system, students can choose more reliable between several tutors regarding their rating.</w:t>
       </w:r>
     </w:p>
     <w:p>
@@ -1475,6 +1544,96 @@
       <w:r>
         <w:rPr/>
         <w:t>References</w:t>
+      </w:r>
+    </w:p>
+    <w:p>
+      <w:pPr>
+        <w:pStyle w:val="Normal"/>
+        <w:rPr/>
+      </w:pPr>
+      <w:r>
+        <w:rPr/>
+        <w:t>Here are some links to existing portals (too generic ones) our customer mentioned.</w:t>
+      </w:r>
+    </w:p>
+    <w:p>
+      <w:pPr>
+        <w:pStyle w:val="TextBody"/>
+        <w:numPr>
+          <w:ilvl w:val="0"/>
+          <w:numId w:val="10"/>
+        </w:numPr>
+        <w:tabs>
+          <w:tab w:val="left" w:pos="0" w:leader="none"/>
+        </w:tabs>
+        <w:spacing w:before="0" w:after="0"/>
+        <w:ind w:left="707" w:right="0" w:hanging="283"/>
+        <w:rPr/>
+      </w:pPr>
+      <w:hyperlink r:id="rId2">
+        <w:r>
+          <w:rPr>
+            <w:rStyle w:val="InternetLink"/>
+          </w:rPr>
+          <w:t>https://tutor24.ch</w:t>
+        </w:r>
+      </w:hyperlink>
+      <w:r>
+        <w:rPr/>
+        <w:t xml:space="preserve"> </w:t>
+      </w:r>
+    </w:p>
+    <w:p>
+      <w:pPr>
+        <w:pStyle w:val="TextBody"/>
+        <w:numPr>
+          <w:ilvl w:val="0"/>
+          <w:numId w:val="10"/>
+        </w:numPr>
+        <w:tabs>
+          <w:tab w:val="left" w:pos="0" w:leader="none"/>
+        </w:tabs>
+        <w:spacing w:before="0" w:after="0"/>
+        <w:ind w:left="707" w:right="0" w:hanging="283"/>
+        <w:rPr/>
+      </w:pPr>
+      <w:hyperlink r:id="rId3">
+        <w:r>
+          <w:rPr>
+            <w:rStyle w:val="InternetLink"/>
+          </w:rPr>
+          <w:t>http://www.nachhilfe-vermittlung.ch</w:t>
+        </w:r>
+      </w:hyperlink>
+      <w:r>
+        <w:rPr/>
+        <w:t xml:space="preserve"> </w:t>
+      </w:r>
+    </w:p>
+    <w:p>
+      <w:pPr>
+        <w:pStyle w:val="TextBody"/>
+        <w:numPr>
+          <w:ilvl w:val="0"/>
+          <w:numId w:val="10"/>
+        </w:numPr>
+        <w:tabs>
+          <w:tab w:val="left" w:pos="0" w:leader="none"/>
+        </w:tabs>
+        <w:ind w:left="707" w:right="0" w:hanging="283"/>
+        <w:rPr/>
+      </w:pPr>
+      <w:hyperlink r:id="rId4">
+        <w:r>
+          <w:rPr>
+            <w:rStyle w:val="InternetLink"/>
+          </w:rPr>
+          <w:t>http://owltutors.ch</w:t>
+        </w:r>
+      </w:hyperlink>
+      <w:r>
+        <w:rPr/>
+        <w:t xml:space="preserve"> </w:t>
       </w:r>
     </w:p>
     <w:p>
@@ -1525,7 +1684,6 @@
         <w:rPr/>
         <w:t xml:space="preserve"> </w:t>
       </w:r>
-      <w:bookmarkStart w:id="8" w:name="_Toc221528081"/>
       <w:r>
         <w:rPr/>
         <w:t xml:space="preserve">Diagram </w:t>
@@ -1648,7 +1806,7 @@
                     </pic:cNvPicPr>
                   </pic:nvPicPr>
                   <pic:blipFill>
-                    <a:blip r:embed="rId2"/>
+                    <a:blip r:embed="rId5"/>
                     <a:stretch>
                       <a:fillRect/>
                     </a:stretch>
@@ -1701,6 +1859,10 @@
       <w:pPr>
         <w:pStyle w:val="Heading1"/>
         <w:pageBreakBefore/>
+        <w:numPr>
+          <w:ilvl w:val="0"/>
+          <w:numId w:val="3"/>
+        </w:numPr>
         <w:rPr/>
       </w:pPr>
       <w:r>
@@ -1716,17 +1878,17 @@
         </w:numPr>
         <w:rPr/>
       </w:pPr>
-      <w:bookmarkStart w:id="9" w:name="__RefHeading__632_1576712830"/>
-      <w:bookmarkEnd w:id="9"/>
+      <w:bookmarkStart w:id="8" w:name="__RefHeading__632_1576712830"/>
+      <w:bookmarkEnd w:id="8"/>
       <w:r>
         <w:rPr/>
         <w:t xml:space="preserve"> </w:t>
       </w:r>
-      <w:bookmarkStart w:id="10" w:name="_Toc221528081"/>
-      <w:bookmarkStart w:id="11" w:name="_Toc221528083"/>
-      <w:bookmarkStart w:id="12" w:name="_GoBack"/>
+      <w:bookmarkStart w:id="9" w:name="_Toc221528083"/>
+      <w:bookmarkStart w:id="10" w:name="_GoBack"/>
+      <w:bookmarkStart w:id="11" w:name="_Toc221528081"/>
       <w:bookmarkEnd w:id="10"/>
-      <w:bookmarkEnd w:id="12"/>
+      <w:bookmarkEnd w:id="11"/>
       <w:r>
         <w:rPr/>
         <w:t xml:space="preserve">Use cases </w:t>
@@ -3092,35 +3254,36 @@
           <w:szCs w:val="28"/>
         </w:rPr>
       </w:pPr>
-      <w:bookmarkStart w:id="13" w:name="_Toc221528087"/>
-      <w:bookmarkStart w:id="14" w:name="_Toc221522344"/>
-      <w:bookmarkStart w:id="15" w:name="_Toc221416323"/>
-      <w:bookmarkStart w:id="16" w:name="_Toc221415339"/>
-      <w:bookmarkStart w:id="17" w:name="_Toc221414951"/>
-      <w:bookmarkStart w:id="18" w:name="_Toc221414829"/>
+      <w:bookmarkStart w:id="12" w:name="_Toc221412490"/>
+      <w:bookmarkStart w:id="13" w:name="_Toc221412565"/>
+      <w:bookmarkStart w:id="14" w:name="_Toc221413038"/>
+      <w:bookmarkStart w:id="15" w:name="_Toc221413152"/>
+      <w:bookmarkStart w:id="16" w:name="_Toc221413219"/>
+      <w:bookmarkStart w:id="17" w:name="_Toc221414483"/>
+      <w:bookmarkStart w:id="18" w:name="_Toc221414561"/>
       <w:bookmarkStart w:id="19" w:name="_Toc221414643"/>
-      <w:bookmarkStart w:id="20" w:name="_Toc221414561"/>
-      <w:bookmarkStart w:id="21" w:name="_Toc221414483"/>
-      <w:bookmarkStart w:id="22" w:name="_Toc221413219"/>
-      <w:bookmarkStart w:id="23" w:name="_Toc221413152"/>
-      <w:bookmarkStart w:id="24" w:name="_Toc221413038"/>
-      <w:bookmarkStart w:id="25" w:name="_Toc221412565"/>
+      <w:bookmarkStart w:id="20" w:name="_Toc221414829"/>
+      <w:bookmarkStart w:id="21" w:name="_Toc221414951"/>
+      <w:bookmarkStart w:id="22" w:name="_Toc221415339"/>
+      <w:bookmarkStart w:id="23" w:name="_Toc221416323"/>
+      <w:bookmarkStart w:id="24" w:name="_Toc221522344"/>
+      <w:bookmarkStart w:id="25" w:name="_Toc221528087"/>
       <w:bookmarkStart w:id="26" w:name="_Toc221412490"/>
-      <w:bookmarkStart w:id="27" w:name="_Toc221528087"/>
-      <w:bookmarkStart w:id="28" w:name="_Toc221522344"/>
-      <w:bookmarkStart w:id="29" w:name="_Toc221416323"/>
-      <w:bookmarkStart w:id="30" w:name="_Toc221415339"/>
-      <w:bookmarkStart w:id="31" w:name="_Toc221414951"/>
-      <w:bookmarkStart w:id="32" w:name="_Toc221414829"/>
+      <w:bookmarkStart w:id="27" w:name="_Toc221412565"/>
+      <w:bookmarkStart w:id="28" w:name="_Toc221413038"/>
+      <w:bookmarkStart w:id="29" w:name="_Toc221413152"/>
+      <w:bookmarkStart w:id="30" w:name="_Toc221413219"/>
+      <w:bookmarkStart w:id="31" w:name="_Toc221414483"/>
+      <w:bookmarkStart w:id="32" w:name="_Toc221414561"/>
       <w:bookmarkStart w:id="33" w:name="_Toc221414643"/>
-      <w:bookmarkStart w:id="34" w:name="_Toc221414561"/>
-      <w:bookmarkStart w:id="35" w:name="_Toc221414483"/>
-      <w:bookmarkStart w:id="36" w:name="_Toc221413219"/>
-      <w:bookmarkStart w:id="37" w:name="_Toc221413152"/>
-      <w:bookmarkStart w:id="38" w:name="_Toc221413038"/>
-      <w:bookmarkStart w:id="39" w:name="_Toc221412565"/>
-      <w:bookmarkStart w:id="40" w:name="_Toc221412490"/>
-      <w:bookmarkEnd w:id="11"/>
+      <w:bookmarkStart w:id="34" w:name="_Toc221414829"/>
+      <w:bookmarkStart w:id="35" w:name="_Toc221414951"/>
+      <w:bookmarkStart w:id="36" w:name="_Toc221415339"/>
+      <w:bookmarkStart w:id="37" w:name="_Toc221416323"/>
+      <w:bookmarkStart w:id="38" w:name="_Toc221522344"/>
+      <w:bookmarkStart w:id="39" w:name="_Toc221528087"/>
+      <w:bookmarkEnd w:id="9"/>
+      <w:bookmarkEnd w:id="26"/>
       <w:bookmarkEnd w:id="27"/>
       <w:bookmarkEnd w:id="28"/>
       <w:bookmarkEnd w:id="29"/>
@@ -3134,7 +3297,6 @@
       <w:bookmarkEnd w:id="37"/>
       <w:bookmarkEnd w:id="38"/>
       <w:bookmarkEnd w:id="39"/>
-      <w:bookmarkEnd w:id="40"/>
       <w:r>
         <w:rPr>
           <w:rFonts w:cs="Arial"/>
@@ -3169,24 +3331,25 @@
           <w:szCs w:val="28"/>
         </w:rPr>
       </w:pPr>
-      <w:bookmarkStart w:id="41" w:name="_Toc221528088"/>
-      <w:bookmarkStart w:id="42" w:name="_Toc221522345"/>
-      <w:bookmarkStart w:id="43" w:name="_Toc221416324"/>
-      <w:bookmarkStart w:id="44" w:name="_Toc221415340"/>
-      <w:bookmarkStart w:id="45" w:name="_Toc221414952"/>
-      <w:bookmarkStart w:id="46" w:name="_Toc221414830"/>
-      <w:bookmarkStart w:id="47" w:name="_Toc221414644"/>
-      <w:bookmarkStart w:id="48" w:name="_Toc221414562"/>
+      <w:bookmarkStart w:id="40" w:name="_Toc221414484"/>
+      <w:bookmarkStart w:id="41" w:name="_Toc221414562"/>
+      <w:bookmarkStart w:id="42" w:name="_Toc221414644"/>
+      <w:bookmarkStart w:id="43" w:name="_Toc221414830"/>
+      <w:bookmarkStart w:id="44" w:name="_Toc221414952"/>
+      <w:bookmarkStart w:id="45" w:name="_Toc221415340"/>
+      <w:bookmarkStart w:id="46" w:name="_Toc221416324"/>
+      <w:bookmarkStart w:id="47" w:name="_Toc221522345"/>
+      <w:bookmarkStart w:id="48" w:name="_Toc221528088"/>
       <w:bookmarkStart w:id="49" w:name="_Toc221414484"/>
-      <w:bookmarkStart w:id="50" w:name="_Toc221528088"/>
-      <w:bookmarkStart w:id="51" w:name="_Toc221522345"/>
-      <w:bookmarkStart w:id="52" w:name="_Toc221416324"/>
-      <w:bookmarkStart w:id="53" w:name="_Toc221415340"/>
-      <w:bookmarkStart w:id="54" w:name="_Toc221414952"/>
-      <w:bookmarkStart w:id="55" w:name="_Toc221414830"/>
-      <w:bookmarkStart w:id="56" w:name="_Toc221414644"/>
-      <w:bookmarkStart w:id="57" w:name="_Toc221414562"/>
-      <w:bookmarkStart w:id="58" w:name="_Toc221414484"/>
+      <w:bookmarkStart w:id="50" w:name="_Toc221414562"/>
+      <w:bookmarkStart w:id="51" w:name="_Toc221414644"/>
+      <w:bookmarkStart w:id="52" w:name="_Toc221414830"/>
+      <w:bookmarkStart w:id="53" w:name="_Toc221414952"/>
+      <w:bookmarkStart w:id="54" w:name="_Toc221415340"/>
+      <w:bookmarkStart w:id="55" w:name="_Toc221416324"/>
+      <w:bookmarkStart w:id="56" w:name="_Toc221522345"/>
+      <w:bookmarkStart w:id="57" w:name="_Toc221528088"/>
+      <w:bookmarkEnd w:id="49"/>
       <w:bookmarkEnd w:id="50"/>
       <w:bookmarkEnd w:id="51"/>
       <w:bookmarkEnd w:id="52"/>
@@ -3195,7 +3358,6 @@
       <w:bookmarkEnd w:id="55"/>
       <w:bookmarkEnd w:id="56"/>
       <w:bookmarkEnd w:id="57"/>
-      <w:bookmarkEnd w:id="58"/>
       <w:r>
         <w:rPr>
           <w:rFonts w:cs="Arial"/>
@@ -3230,24 +3392,25 @@
           <w:szCs w:val="28"/>
         </w:rPr>
       </w:pPr>
-      <w:bookmarkStart w:id="59" w:name="_Toc221528089"/>
-      <w:bookmarkStart w:id="60" w:name="_Toc221522346"/>
-      <w:bookmarkStart w:id="61" w:name="_Toc221416325"/>
-      <w:bookmarkStart w:id="62" w:name="_Toc221415341"/>
-      <w:bookmarkStart w:id="63" w:name="_Toc221414953"/>
-      <w:bookmarkStart w:id="64" w:name="_Toc221414831"/>
-      <w:bookmarkStart w:id="65" w:name="_Toc221414645"/>
-      <w:bookmarkStart w:id="66" w:name="_Toc221414563"/>
+      <w:bookmarkStart w:id="58" w:name="_Toc221414485"/>
+      <w:bookmarkStart w:id="59" w:name="_Toc221414563"/>
+      <w:bookmarkStart w:id="60" w:name="_Toc221414645"/>
+      <w:bookmarkStart w:id="61" w:name="_Toc221414831"/>
+      <w:bookmarkStart w:id="62" w:name="_Toc221414953"/>
+      <w:bookmarkStart w:id="63" w:name="_Toc221415341"/>
+      <w:bookmarkStart w:id="64" w:name="_Toc221416325"/>
+      <w:bookmarkStart w:id="65" w:name="_Toc221522346"/>
+      <w:bookmarkStart w:id="66" w:name="_Toc221528089"/>
       <w:bookmarkStart w:id="67" w:name="_Toc221414485"/>
-      <w:bookmarkStart w:id="68" w:name="_Toc221528089"/>
-      <w:bookmarkStart w:id="69" w:name="_Toc221522346"/>
-      <w:bookmarkStart w:id="70" w:name="_Toc221416325"/>
-      <w:bookmarkStart w:id="71" w:name="_Toc221415341"/>
-      <w:bookmarkStart w:id="72" w:name="_Toc221414953"/>
-      <w:bookmarkStart w:id="73" w:name="_Toc221414831"/>
-      <w:bookmarkStart w:id="74" w:name="_Toc221414645"/>
-      <w:bookmarkStart w:id="75" w:name="_Toc221414563"/>
-      <w:bookmarkStart w:id="76" w:name="_Toc221414485"/>
+      <w:bookmarkStart w:id="68" w:name="_Toc221414563"/>
+      <w:bookmarkStart w:id="69" w:name="_Toc221414645"/>
+      <w:bookmarkStart w:id="70" w:name="_Toc221414831"/>
+      <w:bookmarkStart w:id="71" w:name="_Toc221414953"/>
+      <w:bookmarkStart w:id="72" w:name="_Toc221415341"/>
+      <w:bookmarkStart w:id="73" w:name="_Toc221416325"/>
+      <w:bookmarkStart w:id="74" w:name="_Toc221522346"/>
+      <w:bookmarkStart w:id="75" w:name="_Toc221528089"/>
+      <w:bookmarkEnd w:id="67"/>
       <w:bookmarkEnd w:id="68"/>
       <w:bookmarkEnd w:id="69"/>
       <w:bookmarkEnd w:id="70"/>
@@ -3256,7 +3419,6 @@
       <w:bookmarkEnd w:id="73"/>
       <w:bookmarkEnd w:id="74"/>
       <w:bookmarkEnd w:id="75"/>
-      <w:bookmarkEnd w:id="76"/>
       <w:r>
         <w:rPr>
           <w:rFonts w:cs="Arial"/>
@@ -3291,24 +3453,25 @@
           <w:szCs w:val="28"/>
         </w:rPr>
       </w:pPr>
-      <w:bookmarkStart w:id="77" w:name="_Toc221528090"/>
-      <w:bookmarkStart w:id="78" w:name="_Toc221522347"/>
-      <w:bookmarkStart w:id="79" w:name="_Toc221416326"/>
-      <w:bookmarkStart w:id="80" w:name="_Toc221415342"/>
-      <w:bookmarkStart w:id="81" w:name="_Toc221414954"/>
-      <w:bookmarkStart w:id="82" w:name="_Toc221414832"/>
-      <w:bookmarkStart w:id="83" w:name="_Toc221414646"/>
-      <w:bookmarkStart w:id="84" w:name="_Toc221414564"/>
+      <w:bookmarkStart w:id="76" w:name="_Toc221414486"/>
+      <w:bookmarkStart w:id="77" w:name="_Toc221414564"/>
+      <w:bookmarkStart w:id="78" w:name="_Toc221414646"/>
+      <w:bookmarkStart w:id="79" w:name="_Toc221414832"/>
+      <w:bookmarkStart w:id="80" w:name="_Toc221414954"/>
+      <w:bookmarkStart w:id="81" w:name="_Toc221415342"/>
+      <w:bookmarkStart w:id="82" w:name="_Toc221416326"/>
+      <w:bookmarkStart w:id="83" w:name="_Toc221522347"/>
+      <w:bookmarkStart w:id="84" w:name="_Toc221528090"/>
       <w:bookmarkStart w:id="85" w:name="_Toc221414486"/>
-      <w:bookmarkStart w:id="86" w:name="_Toc221528090"/>
-      <w:bookmarkStart w:id="87" w:name="_Toc221522347"/>
-      <w:bookmarkStart w:id="88" w:name="_Toc221416326"/>
-      <w:bookmarkStart w:id="89" w:name="_Toc221415342"/>
-      <w:bookmarkStart w:id="90" w:name="_Toc221414954"/>
-      <w:bookmarkStart w:id="91" w:name="_Toc221414832"/>
-      <w:bookmarkStart w:id="92" w:name="_Toc221414646"/>
-      <w:bookmarkStart w:id="93" w:name="_Toc221414564"/>
-      <w:bookmarkStart w:id="94" w:name="_Toc221414486"/>
+      <w:bookmarkStart w:id="86" w:name="_Toc221414564"/>
+      <w:bookmarkStart w:id="87" w:name="_Toc221414646"/>
+      <w:bookmarkStart w:id="88" w:name="_Toc221414832"/>
+      <w:bookmarkStart w:id="89" w:name="_Toc221414954"/>
+      <w:bookmarkStart w:id="90" w:name="_Toc221415342"/>
+      <w:bookmarkStart w:id="91" w:name="_Toc221416326"/>
+      <w:bookmarkStart w:id="92" w:name="_Toc221522347"/>
+      <w:bookmarkStart w:id="93" w:name="_Toc221528090"/>
+      <w:bookmarkEnd w:id="85"/>
       <w:bookmarkEnd w:id="86"/>
       <w:bookmarkEnd w:id="87"/>
       <w:bookmarkEnd w:id="88"/>
@@ -3317,7 +3480,6 @@
       <w:bookmarkEnd w:id="91"/>
       <w:bookmarkEnd w:id="92"/>
       <w:bookmarkEnd w:id="93"/>
-      <w:bookmarkEnd w:id="94"/>
       <w:r>
         <w:rPr>
           <w:rFonts w:cs="Arial"/>
@@ -3352,24 +3514,25 @@
           <w:szCs w:val="28"/>
         </w:rPr>
       </w:pPr>
-      <w:bookmarkStart w:id="95" w:name="_Toc221528091"/>
-      <w:bookmarkStart w:id="96" w:name="_Toc221522348"/>
-      <w:bookmarkStart w:id="97" w:name="_Toc221416327"/>
-      <w:bookmarkStart w:id="98" w:name="_Toc221415343"/>
-      <w:bookmarkStart w:id="99" w:name="_Toc221414955"/>
-      <w:bookmarkStart w:id="100" w:name="_Toc221414833"/>
-      <w:bookmarkStart w:id="101" w:name="_Toc221414647"/>
-      <w:bookmarkStart w:id="102" w:name="_Toc221414565"/>
+      <w:bookmarkStart w:id="94" w:name="_Toc221414487"/>
+      <w:bookmarkStart w:id="95" w:name="_Toc221414565"/>
+      <w:bookmarkStart w:id="96" w:name="_Toc221414647"/>
+      <w:bookmarkStart w:id="97" w:name="_Toc221414833"/>
+      <w:bookmarkStart w:id="98" w:name="_Toc221414955"/>
+      <w:bookmarkStart w:id="99" w:name="_Toc221415343"/>
+      <w:bookmarkStart w:id="100" w:name="_Toc221416327"/>
+      <w:bookmarkStart w:id="101" w:name="_Toc221522348"/>
+      <w:bookmarkStart w:id="102" w:name="_Toc221528091"/>
       <w:bookmarkStart w:id="103" w:name="_Toc221414487"/>
-      <w:bookmarkStart w:id="104" w:name="_Toc221528091"/>
-      <w:bookmarkStart w:id="105" w:name="_Toc221522348"/>
-      <w:bookmarkStart w:id="106" w:name="_Toc221416327"/>
-      <w:bookmarkStart w:id="107" w:name="_Toc221415343"/>
-      <w:bookmarkStart w:id="108" w:name="_Toc221414955"/>
-      <w:bookmarkStart w:id="109" w:name="_Toc221414833"/>
-      <w:bookmarkStart w:id="110" w:name="_Toc221414647"/>
-      <w:bookmarkStart w:id="111" w:name="_Toc221414565"/>
-      <w:bookmarkStart w:id="112" w:name="_Toc221414487"/>
+      <w:bookmarkStart w:id="104" w:name="_Toc221414565"/>
+      <w:bookmarkStart w:id="105" w:name="_Toc221414647"/>
+      <w:bookmarkStart w:id="106" w:name="_Toc221414833"/>
+      <w:bookmarkStart w:id="107" w:name="_Toc221414955"/>
+      <w:bookmarkStart w:id="108" w:name="_Toc221415343"/>
+      <w:bookmarkStart w:id="109" w:name="_Toc221416327"/>
+      <w:bookmarkStart w:id="110" w:name="_Toc221522348"/>
+      <w:bookmarkStart w:id="111" w:name="_Toc221528091"/>
+      <w:bookmarkEnd w:id="103"/>
       <w:bookmarkEnd w:id="104"/>
       <w:bookmarkEnd w:id="105"/>
       <w:bookmarkEnd w:id="106"/>
@@ -3378,7 +3541,6 @@
       <w:bookmarkEnd w:id="109"/>
       <w:bookmarkEnd w:id="110"/>
       <w:bookmarkEnd w:id="111"/>
-      <w:bookmarkEnd w:id="112"/>
       <w:r>
         <w:rPr>
           <w:rFonts w:cs="Arial"/>
@@ -3413,24 +3575,25 @@
           <w:szCs w:val="28"/>
         </w:rPr>
       </w:pPr>
-      <w:bookmarkStart w:id="113" w:name="_Toc221528092"/>
-      <w:bookmarkStart w:id="114" w:name="_Toc221522349"/>
-      <w:bookmarkStart w:id="115" w:name="_Toc221416328"/>
-      <w:bookmarkStart w:id="116" w:name="_Toc221415344"/>
-      <w:bookmarkStart w:id="117" w:name="_Toc221414956"/>
-      <w:bookmarkStart w:id="118" w:name="_Toc221414834"/>
-      <w:bookmarkStart w:id="119" w:name="_Toc221414648"/>
-      <w:bookmarkStart w:id="120" w:name="_Toc221414566"/>
+      <w:bookmarkStart w:id="112" w:name="_Toc221414488"/>
+      <w:bookmarkStart w:id="113" w:name="_Toc221414566"/>
+      <w:bookmarkStart w:id="114" w:name="_Toc221414648"/>
+      <w:bookmarkStart w:id="115" w:name="_Toc221414834"/>
+      <w:bookmarkStart w:id="116" w:name="_Toc221414956"/>
+      <w:bookmarkStart w:id="117" w:name="_Toc221415344"/>
+      <w:bookmarkStart w:id="118" w:name="_Toc221416328"/>
+      <w:bookmarkStart w:id="119" w:name="_Toc221522349"/>
+      <w:bookmarkStart w:id="120" w:name="_Toc221528092"/>
       <w:bookmarkStart w:id="121" w:name="_Toc221414488"/>
-      <w:bookmarkStart w:id="122" w:name="_Toc221528092"/>
-      <w:bookmarkStart w:id="123" w:name="_Toc221522349"/>
-      <w:bookmarkStart w:id="124" w:name="_Toc221416328"/>
-      <w:bookmarkStart w:id="125" w:name="_Toc221415344"/>
-      <w:bookmarkStart w:id="126" w:name="_Toc221414956"/>
-      <w:bookmarkStart w:id="127" w:name="_Toc221414834"/>
-      <w:bookmarkStart w:id="128" w:name="_Toc221414648"/>
-      <w:bookmarkStart w:id="129" w:name="_Toc221414566"/>
-      <w:bookmarkStart w:id="130" w:name="_Toc221414488"/>
+      <w:bookmarkStart w:id="122" w:name="_Toc221414566"/>
+      <w:bookmarkStart w:id="123" w:name="_Toc221414648"/>
+      <w:bookmarkStart w:id="124" w:name="_Toc221414834"/>
+      <w:bookmarkStart w:id="125" w:name="_Toc221414956"/>
+      <w:bookmarkStart w:id="126" w:name="_Toc221415344"/>
+      <w:bookmarkStart w:id="127" w:name="_Toc221416328"/>
+      <w:bookmarkStart w:id="128" w:name="_Toc221522349"/>
+      <w:bookmarkStart w:id="129" w:name="_Toc221528092"/>
+      <w:bookmarkEnd w:id="121"/>
       <w:bookmarkEnd w:id="122"/>
       <w:bookmarkEnd w:id="123"/>
       <w:bookmarkEnd w:id="124"/>
@@ -3439,7 +3602,6 @@
       <w:bookmarkEnd w:id="127"/>
       <w:bookmarkEnd w:id="128"/>
       <w:bookmarkEnd w:id="129"/>
-      <w:bookmarkEnd w:id="130"/>
       <w:r>
         <w:rPr>
           <w:rFonts w:cs="Arial"/>
@@ -3474,24 +3636,25 @@
           <w:szCs w:val="28"/>
         </w:rPr>
       </w:pPr>
-      <w:bookmarkStart w:id="131" w:name="_Toc221528093"/>
-      <w:bookmarkStart w:id="132" w:name="_Toc221522350"/>
-      <w:bookmarkStart w:id="133" w:name="_Toc221416329"/>
-      <w:bookmarkStart w:id="134" w:name="_Toc221415345"/>
-      <w:bookmarkStart w:id="135" w:name="_Toc221414957"/>
-      <w:bookmarkStart w:id="136" w:name="_Toc221414835"/>
-      <w:bookmarkStart w:id="137" w:name="_Toc221414649"/>
-      <w:bookmarkStart w:id="138" w:name="_Toc221414567"/>
+      <w:bookmarkStart w:id="130" w:name="_Toc221414489"/>
+      <w:bookmarkStart w:id="131" w:name="_Toc221414567"/>
+      <w:bookmarkStart w:id="132" w:name="_Toc221414649"/>
+      <w:bookmarkStart w:id="133" w:name="_Toc221414835"/>
+      <w:bookmarkStart w:id="134" w:name="_Toc221414957"/>
+      <w:bookmarkStart w:id="135" w:name="_Toc221415345"/>
+      <w:bookmarkStart w:id="136" w:name="_Toc221416329"/>
+      <w:bookmarkStart w:id="137" w:name="_Toc221522350"/>
+      <w:bookmarkStart w:id="138" w:name="_Toc221528093"/>
       <w:bookmarkStart w:id="139" w:name="_Toc221414489"/>
-      <w:bookmarkStart w:id="140" w:name="_Toc221528093"/>
-      <w:bookmarkStart w:id="141" w:name="_Toc221522350"/>
-      <w:bookmarkStart w:id="142" w:name="_Toc221416329"/>
-      <w:bookmarkStart w:id="143" w:name="_Toc221415345"/>
-      <w:bookmarkStart w:id="144" w:name="_Toc221414957"/>
-      <w:bookmarkStart w:id="145" w:name="_Toc221414835"/>
-      <w:bookmarkStart w:id="146" w:name="_Toc221414649"/>
-      <w:bookmarkStart w:id="147" w:name="_Toc221414567"/>
-      <w:bookmarkStart w:id="148" w:name="_Toc221414489"/>
+      <w:bookmarkStart w:id="140" w:name="_Toc221414567"/>
+      <w:bookmarkStart w:id="141" w:name="_Toc221414649"/>
+      <w:bookmarkStart w:id="142" w:name="_Toc221414835"/>
+      <w:bookmarkStart w:id="143" w:name="_Toc221414957"/>
+      <w:bookmarkStart w:id="144" w:name="_Toc221415345"/>
+      <w:bookmarkStart w:id="145" w:name="_Toc221416329"/>
+      <w:bookmarkStart w:id="146" w:name="_Toc221522350"/>
+      <w:bookmarkStart w:id="147" w:name="_Toc221528093"/>
+      <w:bookmarkEnd w:id="139"/>
       <w:bookmarkEnd w:id="140"/>
       <w:bookmarkEnd w:id="141"/>
       <w:bookmarkEnd w:id="142"/>
@@ -3500,7 +3663,6 @@
       <w:bookmarkEnd w:id="145"/>
       <w:bookmarkEnd w:id="146"/>
       <w:bookmarkEnd w:id="147"/>
-      <w:bookmarkEnd w:id="148"/>
       <w:r>
         <w:rPr>
           <w:rFonts w:cs="Arial"/>
@@ -3535,24 +3697,25 @@
           <w:szCs w:val="28"/>
         </w:rPr>
       </w:pPr>
-      <w:bookmarkStart w:id="149" w:name="_Toc221528094"/>
-      <w:bookmarkStart w:id="150" w:name="_Toc221522351"/>
-      <w:bookmarkStart w:id="151" w:name="_Toc221416330"/>
-      <w:bookmarkStart w:id="152" w:name="_Toc221415346"/>
-      <w:bookmarkStart w:id="153" w:name="_Toc221414958"/>
-      <w:bookmarkStart w:id="154" w:name="_Toc221414836"/>
-      <w:bookmarkStart w:id="155" w:name="_Toc221414650"/>
-      <w:bookmarkStart w:id="156" w:name="_Toc221414568"/>
+      <w:bookmarkStart w:id="148" w:name="_Toc221414490"/>
+      <w:bookmarkStart w:id="149" w:name="_Toc221414568"/>
+      <w:bookmarkStart w:id="150" w:name="_Toc221414650"/>
+      <w:bookmarkStart w:id="151" w:name="_Toc221414836"/>
+      <w:bookmarkStart w:id="152" w:name="_Toc221414958"/>
+      <w:bookmarkStart w:id="153" w:name="_Toc221415346"/>
+      <w:bookmarkStart w:id="154" w:name="_Toc221416330"/>
+      <w:bookmarkStart w:id="155" w:name="_Toc221522351"/>
+      <w:bookmarkStart w:id="156" w:name="_Toc221528094"/>
       <w:bookmarkStart w:id="157" w:name="_Toc221414490"/>
-      <w:bookmarkStart w:id="158" w:name="_Toc221528094"/>
-      <w:bookmarkStart w:id="159" w:name="_Toc221522351"/>
-      <w:bookmarkStart w:id="160" w:name="_Toc221416330"/>
-      <w:bookmarkStart w:id="161" w:name="_Toc221415346"/>
-      <w:bookmarkStart w:id="162" w:name="_Toc221414958"/>
-      <w:bookmarkStart w:id="163" w:name="_Toc221414836"/>
-      <w:bookmarkStart w:id="164" w:name="_Toc221414650"/>
-      <w:bookmarkStart w:id="165" w:name="_Toc221414568"/>
-      <w:bookmarkStart w:id="166" w:name="_Toc221414490"/>
+      <w:bookmarkStart w:id="158" w:name="_Toc221414568"/>
+      <w:bookmarkStart w:id="159" w:name="_Toc221414650"/>
+      <w:bookmarkStart w:id="160" w:name="_Toc221414836"/>
+      <w:bookmarkStart w:id="161" w:name="_Toc221414958"/>
+      <w:bookmarkStart w:id="162" w:name="_Toc221415346"/>
+      <w:bookmarkStart w:id="163" w:name="_Toc221416330"/>
+      <w:bookmarkStart w:id="164" w:name="_Toc221522351"/>
+      <w:bookmarkStart w:id="165" w:name="_Toc221528094"/>
+      <w:bookmarkEnd w:id="157"/>
       <w:bookmarkEnd w:id="158"/>
       <w:bookmarkEnd w:id="159"/>
       <w:bookmarkEnd w:id="160"/>
@@ -3561,7 +3724,6 @@
       <w:bookmarkEnd w:id="163"/>
       <w:bookmarkEnd w:id="164"/>
       <w:bookmarkEnd w:id="165"/>
-      <w:bookmarkEnd w:id="166"/>
       <w:r>
         <w:rPr>
           <w:rFonts w:cs="Arial"/>
@@ -3596,24 +3758,25 @@
           <w:szCs w:val="28"/>
         </w:rPr>
       </w:pPr>
-      <w:bookmarkStart w:id="167" w:name="_Toc221528095"/>
-      <w:bookmarkStart w:id="168" w:name="_Toc221522352"/>
-      <w:bookmarkStart w:id="169" w:name="_Toc221416331"/>
-      <w:bookmarkStart w:id="170" w:name="_Toc221415347"/>
-      <w:bookmarkStart w:id="171" w:name="_Toc221414959"/>
-      <w:bookmarkStart w:id="172" w:name="_Toc221414837"/>
-      <w:bookmarkStart w:id="173" w:name="_Toc221414651"/>
-      <w:bookmarkStart w:id="174" w:name="_Toc221414569"/>
+      <w:bookmarkStart w:id="166" w:name="_Toc221414491"/>
+      <w:bookmarkStart w:id="167" w:name="_Toc221414569"/>
+      <w:bookmarkStart w:id="168" w:name="_Toc221414651"/>
+      <w:bookmarkStart w:id="169" w:name="_Toc221414837"/>
+      <w:bookmarkStart w:id="170" w:name="_Toc221414959"/>
+      <w:bookmarkStart w:id="171" w:name="_Toc221415347"/>
+      <w:bookmarkStart w:id="172" w:name="_Toc221416331"/>
+      <w:bookmarkStart w:id="173" w:name="_Toc221522352"/>
+      <w:bookmarkStart w:id="174" w:name="_Toc221528095"/>
       <w:bookmarkStart w:id="175" w:name="_Toc221414491"/>
-      <w:bookmarkStart w:id="176" w:name="_Toc221528095"/>
-      <w:bookmarkStart w:id="177" w:name="_Toc221522352"/>
-      <w:bookmarkStart w:id="178" w:name="_Toc221416331"/>
-      <w:bookmarkStart w:id="179" w:name="_Toc221415347"/>
-      <w:bookmarkStart w:id="180" w:name="_Toc221414959"/>
-      <w:bookmarkStart w:id="181" w:name="_Toc221414837"/>
-      <w:bookmarkStart w:id="182" w:name="_Toc221414651"/>
-      <w:bookmarkStart w:id="183" w:name="_Toc221414569"/>
-      <w:bookmarkStart w:id="184" w:name="_Toc221414491"/>
+      <w:bookmarkStart w:id="176" w:name="_Toc221414569"/>
+      <w:bookmarkStart w:id="177" w:name="_Toc221414651"/>
+      <w:bookmarkStart w:id="178" w:name="_Toc221414837"/>
+      <w:bookmarkStart w:id="179" w:name="_Toc221414959"/>
+      <w:bookmarkStart w:id="180" w:name="_Toc221415347"/>
+      <w:bookmarkStart w:id="181" w:name="_Toc221416331"/>
+      <w:bookmarkStart w:id="182" w:name="_Toc221522352"/>
+      <w:bookmarkStart w:id="183" w:name="_Toc221528095"/>
+      <w:bookmarkEnd w:id="175"/>
       <w:bookmarkEnd w:id="176"/>
       <w:bookmarkEnd w:id="177"/>
       <w:bookmarkEnd w:id="178"/>
@@ -3622,7 +3785,6 @@
       <w:bookmarkEnd w:id="181"/>
       <w:bookmarkEnd w:id="182"/>
       <w:bookmarkEnd w:id="183"/>
-      <w:bookmarkEnd w:id="184"/>
       <w:r>
         <w:rPr>
           <w:rFonts w:cs="Arial"/>
@@ -3657,24 +3819,25 @@
           <w:szCs w:val="28"/>
         </w:rPr>
       </w:pPr>
-      <w:bookmarkStart w:id="185" w:name="_Toc221528096"/>
-      <w:bookmarkStart w:id="186" w:name="_Toc221522353"/>
-      <w:bookmarkStart w:id="187" w:name="_Toc221416332"/>
-      <w:bookmarkStart w:id="188" w:name="_Toc221415348"/>
-      <w:bookmarkStart w:id="189" w:name="_Toc221414960"/>
-      <w:bookmarkStart w:id="190" w:name="_Toc221414838"/>
-      <w:bookmarkStart w:id="191" w:name="_Toc221414652"/>
-      <w:bookmarkStart w:id="192" w:name="_Toc221414570"/>
+      <w:bookmarkStart w:id="184" w:name="_Toc221414492"/>
+      <w:bookmarkStart w:id="185" w:name="_Toc221414570"/>
+      <w:bookmarkStart w:id="186" w:name="_Toc221414652"/>
+      <w:bookmarkStart w:id="187" w:name="_Toc221414838"/>
+      <w:bookmarkStart w:id="188" w:name="_Toc221414960"/>
+      <w:bookmarkStart w:id="189" w:name="_Toc221415348"/>
+      <w:bookmarkStart w:id="190" w:name="_Toc221416332"/>
+      <w:bookmarkStart w:id="191" w:name="_Toc221522353"/>
+      <w:bookmarkStart w:id="192" w:name="_Toc221528096"/>
       <w:bookmarkStart w:id="193" w:name="_Toc221414492"/>
-      <w:bookmarkStart w:id="194" w:name="_Toc221528096"/>
-      <w:bookmarkStart w:id="195" w:name="_Toc221522353"/>
-      <w:bookmarkStart w:id="196" w:name="_Toc221416332"/>
-      <w:bookmarkStart w:id="197" w:name="_Toc221415348"/>
-      <w:bookmarkStart w:id="198" w:name="_Toc221414960"/>
-      <w:bookmarkStart w:id="199" w:name="_Toc221414838"/>
-      <w:bookmarkStart w:id="200" w:name="_Toc221414652"/>
-      <w:bookmarkStart w:id="201" w:name="_Toc221414570"/>
-      <w:bookmarkStart w:id="202" w:name="_Toc221414492"/>
+      <w:bookmarkStart w:id="194" w:name="_Toc221414570"/>
+      <w:bookmarkStart w:id="195" w:name="_Toc221414652"/>
+      <w:bookmarkStart w:id="196" w:name="_Toc221414838"/>
+      <w:bookmarkStart w:id="197" w:name="_Toc221414960"/>
+      <w:bookmarkStart w:id="198" w:name="_Toc221415348"/>
+      <w:bookmarkStart w:id="199" w:name="_Toc221416332"/>
+      <w:bookmarkStart w:id="200" w:name="_Toc221522353"/>
+      <w:bookmarkStart w:id="201" w:name="_Toc221528096"/>
+      <w:bookmarkEnd w:id="193"/>
       <w:bookmarkEnd w:id="194"/>
       <w:bookmarkEnd w:id="195"/>
       <w:bookmarkEnd w:id="196"/>
@@ -3683,7 +3846,6 @@
       <w:bookmarkEnd w:id="199"/>
       <w:bookmarkEnd w:id="200"/>
       <w:bookmarkEnd w:id="201"/>
-      <w:bookmarkEnd w:id="202"/>
       <w:r>
         <w:rPr>
           <w:rFonts w:cs="Arial"/>
@@ -3722,8 +3884,8 @@
         </w:numPr>
         <w:rPr/>
       </w:pPr>
-      <w:bookmarkStart w:id="203" w:name="__RefHeading__634_1576712830"/>
-      <w:bookmarkEnd w:id="203"/>
+      <w:bookmarkStart w:id="202" w:name="__RefHeading__634_1576712830"/>
+      <w:bookmarkEnd w:id="202"/>
       <w:r>
         <w:rPr/>
         <w:t xml:space="preserve"> </w:t>
@@ -3731,6 +3893,65 @@
       <w:r>
         <w:rPr/>
         <w:t>Specific requirements</w:t>
+      </w:r>
+    </w:p>
+    <w:p>
+      <w:pPr>
+        <w:pStyle w:val="Normal"/>
+        <w:rPr>
+          <w:i/>
+          <w:iCs/>
+          <w:sz w:val="18"/>
+          <w:szCs w:val="18"/>
+        </w:rPr>
+      </w:pPr>
+      <w:r>
+        <w:rPr>
+          <w:i/>
+          <w:iCs/>
+          <w:sz w:val="18"/>
+          <w:szCs w:val="18"/>
+        </w:rPr>
+        <w:t>(</w:t>
+      </w:r>
+      <w:r>
+        <w:rPr>
+          <w:i/>
+          <w:iCs/>
+          <w:sz w:val="18"/>
+          <w:szCs w:val="18"/>
+        </w:rPr>
+        <w:t xml:space="preserve">define all the </w:t>
+      </w:r>
+      <w:hyperlink r:id="rId6">
+        <w:r>
+          <w:rPr>
+            <w:rStyle w:val="InternetLink"/>
+            <w:i/>
+            <w:iCs/>
+            <w:sz w:val="18"/>
+            <w:szCs w:val="18"/>
+          </w:rPr>
+          <w:t>functionalities</w:t>
+        </w:r>
+      </w:hyperlink>
+      <w:r>
+        <w:rPr>
+          <w:i/>
+          <w:iCs/>
+          <w:sz w:val="18"/>
+          <w:szCs w:val="18"/>
+        </w:rPr>
+        <w:t xml:space="preserve"> that your application needs to fulfil the scenarios described in section 2</w:t>
+      </w:r>
+      <w:r>
+        <w:rPr>
+          <w:i/>
+          <w:iCs/>
+          <w:sz w:val="18"/>
+          <w:szCs w:val="18"/>
+        </w:rPr>
+        <w:t>)</w:t>
       </w:r>
     </w:p>
     <w:p>
@@ -3742,8 +3963,8 @@
         </w:numPr>
         <w:rPr/>
       </w:pPr>
-      <w:bookmarkStart w:id="204" w:name="__RefHeading__636_1576712830"/>
-      <w:bookmarkEnd w:id="204"/>
+      <w:bookmarkStart w:id="203" w:name="__RefHeading__636_1576712830"/>
+      <w:bookmarkEnd w:id="203"/>
       <w:r>
         <w:rPr/>
         <w:t xml:space="preserve"> </w:t>
@@ -3771,8 +3992,8 @@
         </w:numPr>
         <w:rPr/>
       </w:pPr>
-      <w:bookmarkStart w:id="205" w:name="__RefHeading__638_1576712830"/>
-      <w:bookmarkEnd w:id="205"/>
+      <w:bookmarkStart w:id="204" w:name="__RefHeading__638_1576712830"/>
+      <w:bookmarkEnd w:id="204"/>
       <w:r>
         <w:rPr/>
         <w:t xml:space="preserve"> </w:t>
@@ -3798,8 +4019,8 @@
       </w:r>
     </w:p>
     <w:sectPr>
-      <w:headerReference w:type="default" r:id="rId3"/>
-      <w:footerReference w:type="default" r:id="rId4"/>
+      <w:headerReference w:type="default" r:id="rId7"/>
+      <w:footerReference w:type="default" r:id="rId8"/>
       <w:type w:val="nextPage"/>
       <w:pgSz w:w="12240" w:h="15840"/>
       <w:pgMar w:left="1440" w:right="1350" w:header="720" w:top="900" w:footer="390" w:bottom="900" w:gutter="0"/>
@@ -3819,6 +4040,7 @@
       <w:pStyle w:val="Footer"/>
       <w:tabs>
         <w:tab w:val="center" w:pos="4320" w:leader="none"/>
+        <w:tab w:val="right" w:pos="8640" w:leader="none"/>
         <w:tab w:val="right" w:pos="9450" w:leader="none"/>
       </w:tabs>
       <w:rPr>
@@ -3859,41 +4081,7 @@
         <w:szCs w:val="12"/>
       </w:rPr>
       <w:tab/>
-    </w:r>
-    <w:r>
-      <w:rPr>
-        <w:sz w:val="12"/>
-        <w:szCs w:val="12"/>
-      </w:rPr>
-      <w:t>30</w:t>
-    </w:r>
-    <w:r>
-      <w:rPr>
-        <w:sz w:val="12"/>
-        <w:szCs w:val="12"/>
-      </w:rPr>
-      <w:t>/</w:t>
-    </w:r>
-    <w:r>
-      <w:rPr>
-        <w:sz w:val="12"/>
-        <w:szCs w:val="12"/>
-      </w:rPr>
-      <w:t>09</w:t>
-    </w:r>
-    <w:r>
-      <w:rPr>
-        <w:sz w:val="12"/>
-        <w:szCs w:val="12"/>
-      </w:rPr>
-      <w:t>/201</w:t>
-    </w:r>
-    <w:r>
-      <w:rPr>
-        <w:sz w:val="12"/>
-        <w:szCs w:val="12"/>
-      </w:rPr>
-      <w:t>5</w:t>
+      <w:t>30/09/2015</w:t>
     </w:r>
   </w:p>
   <w:p>
@@ -3901,6 +4089,7 @@
       <w:pStyle w:val="Footer"/>
       <w:tabs>
         <w:tab w:val="center" w:pos="4320" w:leader="none"/>
+        <w:tab w:val="right" w:pos="8640" w:leader="none"/>
         <w:tab w:val="right" w:pos="9450" w:leader="none"/>
       </w:tabs>
       <w:rPr>
@@ -4755,85 +4944,392 @@
   <w:abstractNum w:abstractNumId="9">
     <w:lvl w:ilvl="0">
       <w:start w:val="1"/>
-      <w:numFmt w:val="decimal"/>
+      <w:numFmt w:val="bullet"/>
+      <w:lvlText w:val=""/>
+      <w:lvlJc w:val="left"/>
+      <w:pPr>
+        <w:tabs>
+          <w:tab w:val="num" w:pos="720"/>
+        </w:tabs>
+        <w:ind w:left="720" w:hanging="360"/>
+      </w:pPr>
+      <w:rPr>
+        <w:rFonts w:ascii="Symbol" w:hAnsi="Symbol" w:cs="Symbol" w:hint="default"/>
+      </w:rPr>
+    </w:lvl>
+    <w:lvl w:ilvl="1">
+      <w:start w:val="1"/>
+      <w:numFmt w:val="bullet"/>
+      <w:lvlText w:val="◦"/>
+      <w:lvlJc w:val="left"/>
+      <w:pPr>
+        <w:tabs>
+          <w:tab w:val="num" w:pos="1080"/>
+        </w:tabs>
+        <w:ind w:left="1080" w:hanging="360"/>
+      </w:pPr>
+      <w:rPr>
+        <w:rFonts w:ascii="OpenSymbol" w:hAnsi="OpenSymbol" w:cs="OpenSymbol" w:hint="default"/>
+      </w:rPr>
+    </w:lvl>
+    <w:lvl w:ilvl="2">
+      <w:start w:val="1"/>
+      <w:numFmt w:val="bullet"/>
+      <w:lvlText w:val="▪"/>
+      <w:lvlJc w:val="left"/>
+      <w:pPr>
+        <w:tabs>
+          <w:tab w:val="num" w:pos="1440"/>
+        </w:tabs>
+        <w:ind w:left="1440" w:hanging="360"/>
+      </w:pPr>
+      <w:rPr>
+        <w:rFonts w:ascii="OpenSymbol" w:hAnsi="OpenSymbol" w:cs="OpenSymbol" w:hint="default"/>
+      </w:rPr>
+    </w:lvl>
+    <w:lvl w:ilvl="3">
+      <w:start w:val="1"/>
+      <w:numFmt w:val="bullet"/>
+      <w:lvlText w:val=""/>
+      <w:lvlJc w:val="left"/>
+      <w:pPr>
+        <w:tabs>
+          <w:tab w:val="num" w:pos="1800"/>
+        </w:tabs>
+        <w:ind w:left="1800" w:hanging="360"/>
+      </w:pPr>
+      <w:rPr>
+        <w:rFonts w:ascii="Symbol" w:hAnsi="Symbol" w:cs="Symbol" w:hint="default"/>
+      </w:rPr>
+    </w:lvl>
+    <w:lvl w:ilvl="4">
+      <w:start w:val="1"/>
+      <w:numFmt w:val="bullet"/>
+      <w:lvlText w:val="◦"/>
+      <w:lvlJc w:val="left"/>
+      <w:pPr>
+        <w:tabs>
+          <w:tab w:val="num" w:pos="2160"/>
+        </w:tabs>
+        <w:ind w:left="2160" w:hanging="360"/>
+      </w:pPr>
+      <w:rPr>
+        <w:rFonts w:ascii="OpenSymbol" w:hAnsi="OpenSymbol" w:cs="OpenSymbol" w:hint="default"/>
+      </w:rPr>
+    </w:lvl>
+    <w:lvl w:ilvl="5">
+      <w:start w:val="1"/>
+      <w:numFmt w:val="bullet"/>
+      <w:lvlText w:val="▪"/>
+      <w:lvlJc w:val="left"/>
+      <w:pPr>
+        <w:tabs>
+          <w:tab w:val="num" w:pos="2520"/>
+        </w:tabs>
+        <w:ind w:left="2520" w:hanging="360"/>
+      </w:pPr>
+      <w:rPr>
+        <w:rFonts w:ascii="OpenSymbol" w:hAnsi="OpenSymbol" w:cs="OpenSymbol" w:hint="default"/>
+      </w:rPr>
+    </w:lvl>
+    <w:lvl w:ilvl="6">
+      <w:start w:val="1"/>
+      <w:numFmt w:val="bullet"/>
+      <w:lvlText w:val=""/>
+      <w:lvlJc w:val="left"/>
+      <w:pPr>
+        <w:tabs>
+          <w:tab w:val="num" w:pos="2880"/>
+        </w:tabs>
+        <w:ind w:left="2880" w:hanging="360"/>
+      </w:pPr>
+      <w:rPr>
+        <w:rFonts w:ascii="Symbol" w:hAnsi="Symbol" w:cs="Symbol" w:hint="default"/>
+      </w:rPr>
+    </w:lvl>
+    <w:lvl w:ilvl="7">
+      <w:start w:val="1"/>
+      <w:numFmt w:val="bullet"/>
+      <w:lvlText w:val="◦"/>
+      <w:lvlJc w:val="left"/>
+      <w:pPr>
+        <w:tabs>
+          <w:tab w:val="num" w:pos="3240"/>
+        </w:tabs>
+        <w:ind w:left="3240" w:hanging="360"/>
+      </w:pPr>
+      <w:rPr>
+        <w:rFonts w:ascii="OpenSymbol" w:hAnsi="OpenSymbol" w:cs="OpenSymbol" w:hint="default"/>
+      </w:rPr>
+    </w:lvl>
+    <w:lvl w:ilvl="8">
+      <w:start w:val="1"/>
+      <w:numFmt w:val="bullet"/>
+      <w:lvlText w:val="▪"/>
+      <w:lvlJc w:val="left"/>
+      <w:pPr>
+        <w:tabs>
+          <w:tab w:val="num" w:pos="3600"/>
+        </w:tabs>
+        <w:ind w:left="3600" w:hanging="360"/>
+      </w:pPr>
+      <w:rPr>
+        <w:rFonts w:ascii="OpenSymbol" w:hAnsi="OpenSymbol" w:cs="OpenSymbol" w:hint="default"/>
+      </w:rPr>
+    </w:lvl>
+  </w:abstractNum>
+  <w:abstractNum w:abstractNumId="10">
+    <w:lvl w:ilvl="0">
+      <w:start w:val="1"/>
+      <w:numFmt w:val="bullet"/>
+      <w:lvlText w:val=""/>
+      <w:lvlJc w:val="left"/>
+      <w:pPr>
+        <w:tabs>
+          <w:tab w:val="num" w:pos="707"/>
+        </w:tabs>
+        <w:ind w:left="707" w:hanging="283"/>
+      </w:pPr>
+      <w:rPr>
+        <w:rFonts w:ascii="Symbol" w:hAnsi="Symbol" w:cs="Symbol" w:hint="default"/>
+      </w:rPr>
+    </w:lvl>
+    <w:lvl w:ilvl="1">
+      <w:start w:val="1"/>
+      <w:numFmt w:val="bullet"/>
+      <w:lvlText w:val=""/>
+      <w:lvlJc w:val="left"/>
+      <w:pPr>
+        <w:tabs>
+          <w:tab w:val="num" w:pos="1414"/>
+        </w:tabs>
+        <w:ind w:left="1414" w:hanging="283"/>
+      </w:pPr>
+      <w:rPr>
+        <w:rFonts w:ascii="Symbol" w:hAnsi="Symbol" w:cs="Symbol" w:hint="default"/>
+      </w:rPr>
+    </w:lvl>
+    <w:lvl w:ilvl="2">
+      <w:start w:val="1"/>
+      <w:numFmt w:val="bullet"/>
+      <w:lvlText w:val=""/>
+      <w:lvlJc w:val="left"/>
+      <w:pPr>
+        <w:tabs>
+          <w:tab w:val="num" w:pos="2121"/>
+        </w:tabs>
+        <w:ind w:left="2121" w:hanging="283"/>
+      </w:pPr>
+      <w:rPr>
+        <w:rFonts w:ascii="Symbol" w:hAnsi="Symbol" w:cs="Symbol" w:hint="default"/>
+      </w:rPr>
+    </w:lvl>
+    <w:lvl w:ilvl="3">
+      <w:start w:val="1"/>
+      <w:numFmt w:val="bullet"/>
+      <w:lvlText w:val=""/>
+      <w:lvlJc w:val="left"/>
+      <w:pPr>
+        <w:tabs>
+          <w:tab w:val="num" w:pos="2828"/>
+        </w:tabs>
+        <w:ind w:left="2828" w:hanging="283"/>
+      </w:pPr>
+      <w:rPr>
+        <w:rFonts w:ascii="Symbol" w:hAnsi="Symbol" w:cs="Symbol" w:hint="default"/>
+      </w:rPr>
+    </w:lvl>
+    <w:lvl w:ilvl="4">
+      <w:start w:val="1"/>
+      <w:numFmt w:val="bullet"/>
+      <w:lvlText w:val=""/>
+      <w:lvlJc w:val="left"/>
+      <w:pPr>
+        <w:tabs>
+          <w:tab w:val="num" w:pos="3535"/>
+        </w:tabs>
+        <w:ind w:left="3535" w:hanging="283"/>
+      </w:pPr>
+      <w:rPr>
+        <w:rFonts w:ascii="Symbol" w:hAnsi="Symbol" w:cs="Symbol" w:hint="default"/>
+      </w:rPr>
+    </w:lvl>
+    <w:lvl w:ilvl="5">
+      <w:start w:val="1"/>
+      <w:numFmt w:val="bullet"/>
+      <w:lvlText w:val=""/>
+      <w:lvlJc w:val="left"/>
+      <w:pPr>
+        <w:tabs>
+          <w:tab w:val="num" w:pos="4242"/>
+        </w:tabs>
+        <w:ind w:left="4242" w:hanging="283"/>
+      </w:pPr>
+      <w:rPr>
+        <w:rFonts w:ascii="Symbol" w:hAnsi="Symbol" w:cs="Symbol" w:hint="default"/>
+      </w:rPr>
+    </w:lvl>
+    <w:lvl w:ilvl="6">
+      <w:start w:val="1"/>
+      <w:numFmt w:val="bullet"/>
+      <w:lvlText w:val=""/>
+      <w:lvlJc w:val="left"/>
+      <w:pPr>
+        <w:tabs>
+          <w:tab w:val="num" w:pos="4949"/>
+        </w:tabs>
+        <w:ind w:left="4949" w:hanging="283"/>
+      </w:pPr>
+      <w:rPr>
+        <w:rFonts w:ascii="Symbol" w:hAnsi="Symbol" w:cs="Symbol" w:hint="default"/>
+      </w:rPr>
+    </w:lvl>
+    <w:lvl w:ilvl="7">
+      <w:start w:val="1"/>
+      <w:numFmt w:val="bullet"/>
+      <w:lvlText w:val=""/>
+      <w:lvlJc w:val="left"/>
+      <w:pPr>
+        <w:tabs>
+          <w:tab w:val="num" w:pos="5656"/>
+        </w:tabs>
+        <w:ind w:left="5656" w:hanging="283"/>
+      </w:pPr>
+      <w:rPr>
+        <w:rFonts w:ascii="Symbol" w:hAnsi="Symbol" w:cs="Symbol" w:hint="default"/>
+      </w:rPr>
+    </w:lvl>
+    <w:lvl w:ilvl="8">
+      <w:start w:val="1"/>
+      <w:numFmt w:val="bullet"/>
+      <w:lvlText w:val=""/>
+      <w:lvlJc w:val="left"/>
+      <w:pPr>
+        <w:tabs>
+          <w:tab w:val="num" w:pos="6363"/>
+        </w:tabs>
+        <w:ind w:left="6363" w:hanging="283"/>
+      </w:pPr>
+      <w:rPr>
+        <w:rFonts w:ascii="Symbol" w:hAnsi="Symbol" w:cs="Symbol" w:hint="default"/>
+      </w:rPr>
+    </w:lvl>
+  </w:abstractNum>
+  <w:abstractNum w:abstractNumId="11">
+    <w:lvl w:ilvl="0">
+      <w:start w:val="1"/>
+      <w:numFmt w:val="none"/>
+      <w:suff w:val="nothing"/>
       <w:lvlText w:val=""/>
       <w:lvlJc w:val="left"/>
       <w:pPr>
+        <w:tabs>
+          <w:tab w:val="num" w:pos="432"/>
+        </w:tabs>
         <w:ind w:left="432" w:hanging="432"/>
       </w:pPr>
-      <w:rPr>
-        <w:color w:val="00000A"/>
-      </w:rPr>
     </w:lvl>
     <w:lvl w:ilvl="1">
       <w:start w:val="1"/>
-      <w:numFmt w:val="decimal"/>
-      <w:lvlText w:val="%2"/>
-      <w:lvlJc w:val="left"/>
-      <w:pPr>
+      <w:numFmt w:val="none"/>
+      <w:suff w:val="nothing"/>
+      <w:lvlText w:val=""/>
+      <w:lvlJc w:val="left"/>
+      <w:pPr>
+        <w:tabs>
+          <w:tab w:val="num" w:pos="576"/>
+        </w:tabs>
         <w:ind w:left="576" w:hanging="576"/>
       </w:pPr>
     </w:lvl>
     <w:lvl w:ilvl="2">
       <w:start w:val="1"/>
-      <w:numFmt w:val="decimal"/>
-      <w:lvlText w:val="%3"/>
-      <w:lvlJc w:val="left"/>
-      <w:pPr>
+      <w:numFmt w:val="none"/>
+      <w:suff w:val="nothing"/>
+      <w:lvlText w:val=""/>
+      <w:lvlJc w:val="left"/>
+      <w:pPr>
+        <w:tabs>
+          <w:tab w:val="num" w:pos="720"/>
+        </w:tabs>
         <w:ind w:left="720" w:hanging="720"/>
       </w:pPr>
     </w:lvl>
     <w:lvl w:ilvl="3">
       <w:start w:val="1"/>
-      <w:numFmt w:val="decimal"/>
-      <w:lvlText w:val="%4"/>
-      <w:lvlJc w:val="left"/>
-      <w:pPr>
+      <w:numFmt w:val="none"/>
+      <w:suff w:val="nothing"/>
+      <w:lvlText w:val=""/>
+      <w:lvlJc w:val="left"/>
+      <w:pPr>
+        <w:tabs>
+          <w:tab w:val="num" w:pos="864"/>
+        </w:tabs>
         <w:ind w:left="864" w:hanging="864"/>
       </w:pPr>
     </w:lvl>
     <w:lvl w:ilvl="4">
       <w:start w:val="1"/>
-      <w:numFmt w:val="decimal"/>
-      <w:lvlText w:val="%5"/>
-      <w:lvlJc w:val="left"/>
-      <w:pPr>
+      <w:numFmt w:val="none"/>
+      <w:suff w:val="nothing"/>
+      <w:lvlText w:val=""/>
+      <w:lvlJc w:val="left"/>
+      <w:pPr>
+        <w:tabs>
+          <w:tab w:val="num" w:pos="1008"/>
+        </w:tabs>
         <w:ind w:left="1008" w:hanging="1008"/>
       </w:pPr>
     </w:lvl>
     <w:lvl w:ilvl="5">
       <w:start w:val="1"/>
-      <w:numFmt w:val="decimal"/>
-      <w:lvlText w:val="%6"/>
-      <w:lvlJc w:val="left"/>
-      <w:pPr>
+      <w:numFmt w:val="none"/>
+      <w:suff w:val="nothing"/>
+      <w:lvlText w:val=""/>
+      <w:lvlJc w:val="left"/>
+      <w:pPr>
+        <w:tabs>
+          <w:tab w:val="num" w:pos="1152"/>
+        </w:tabs>
         <w:ind w:left="1152" w:hanging="1152"/>
       </w:pPr>
     </w:lvl>
     <w:lvl w:ilvl="6">
       <w:start w:val="1"/>
-      <w:numFmt w:val="decimal"/>
-      <w:lvlText w:val="%7"/>
-      <w:lvlJc w:val="left"/>
-      <w:pPr>
+      <w:numFmt w:val="none"/>
+      <w:suff w:val="nothing"/>
+      <w:lvlText w:val=""/>
+      <w:lvlJc w:val="left"/>
+      <w:pPr>
+        <w:tabs>
+          <w:tab w:val="num" w:pos="1296"/>
+        </w:tabs>
         <w:ind w:left="1296" w:hanging="1296"/>
       </w:pPr>
     </w:lvl>
     <w:lvl w:ilvl="7">
       <w:start w:val="1"/>
-      <w:numFmt w:val="decimal"/>
-      <w:lvlText w:val="%8"/>
-      <w:lvlJc w:val="left"/>
-      <w:pPr>
+      <w:numFmt w:val="none"/>
+      <w:suff w:val="nothing"/>
+      <w:lvlText w:val=""/>
+      <w:lvlJc w:val="left"/>
+      <w:pPr>
+        <w:tabs>
+          <w:tab w:val="num" w:pos="1440"/>
+        </w:tabs>
         <w:ind w:left="1440" w:hanging="1440"/>
       </w:pPr>
     </w:lvl>
     <w:lvl w:ilvl="8">
       <w:start w:val="1"/>
-      <w:numFmt w:val="decimal"/>
-      <w:lvlText w:val="%9"/>
-      <w:lvlJc w:val="left"/>
-      <w:pPr>
+      <w:numFmt w:val="none"/>
+      <w:suff w:val="nothing"/>
+      <w:lvlText w:val=""/>
+      <w:lvlJc w:val="left"/>
+      <w:pPr>
+        <w:tabs>
+          <w:tab w:val="num" w:pos="1584"/>
+        </w:tabs>
         <w:ind w:left="1584" w:hanging="1584"/>
       </w:pPr>
     </w:lvl>
@@ -4864,6 +5360,12 @@
   </w:num>
   <w:num w:numId="9">
     <w:abstractNumId w:val="9"/>
+  </w:num>
+  <w:num w:numId="10">
+    <w:abstractNumId w:val="10"/>
+  </w:num>
+  <w:num w:numId="11">
+    <w:abstractNumId w:val="11"/>
   </w:num>
 </w:numbering>
 </file>
@@ -5034,7 +5536,7 @@
     </w:pPr>
     <w:rPr>
       <w:rFonts w:ascii="Arial" w:hAnsi="Arial" w:eastAsia="Times New Roman" w:cs="Times New Roman"/>
-      <w:color w:val="auto"/>
+      <w:color w:val="00000A"/>
       <w:sz w:val="20"/>
       <w:szCs w:val="24"/>
       <w:lang w:val="en-US" w:eastAsia="en-US" w:bidi="ar-SA"/>
@@ -5049,14 +5551,9 @@
     <w:pPr>
       <w:keepNext/>
       <w:widowControl/>
-      <w:numPr>
-        <w:ilvl w:val="0"/>
-        <w:numId w:val="3"/>
-      </w:numPr>
       <w:bidi w:val="0"/>
       <w:spacing w:before="240" w:after="60"/>
       <w:jc w:val="left"/>
-      <w:outlineLvl w:val="0"/>
       <w:outlineLvl w:val="0"/>
     </w:pPr>
     <w:rPr>
@@ -5076,15 +5573,10 @@
     <w:next w:val="Normal"/>
     <w:pPr>
       <w:keepNext/>
-      <w:numPr>
-        <w:ilvl w:val="1"/>
-        <w:numId w:val="3"/>
-      </w:numPr>
       <w:tabs>
         <w:tab w:val="left" w:pos="540" w:leader="none"/>
       </w:tabs>
       <w:spacing w:before="240" w:after="60"/>
-      <w:outlineLvl w:val="1"/>
       <w:outlineLvl w:val="1"/>
     </w:pPr>
     <w:rPr>
@@ -5105,12 +5597,7 @@
     <w:next w:val="Normal"/>
     <w:pPr>
       <w:keepNext/>
-      <w:numPr>
-        <w:ilvl w:val="2"/>
-        <w:numId w:val="3"/>
-      </w:numPr>
       <w:spacing w:before="240" w:after="60"/>
-      <w:outlineLvl w:val="2"/>
       <w:outlineLvl w:val="2"/>
     </w:pPr>
     <w:rPr>
@@ -5131,12 +5618,7 @@
     <w:next w:val="Normal"/>
     <w:pPr>
       <w:keepNext/>
-      <w:numPr>
-        <w:ilvl w:val="3"/>
-        <w:numId w:val="3"/>
-      </w:numPr>
       <w:spacing w:before="240" w:after="60"/>
-      <w:outlineLvl w:val="3"/>
       <w:outlineLvl w:val="3"/>
     </w:pPr>
     <w:rPr>
@@ -5156,12 +5638,7 @@
     <w:basedOn w:val="Normal"/>
     <w:next w:val="Normal"/>
     <w:pPr>
-      <w:numPr>
-        <w:ilvl w:val="4"/>
-        <w:numId w:val="3"/>
-      </w:numPr>
       <w:spacing w:before="240" w:after="60"/>
-      <w:outlineLvl w:val="4"/>
       <w:outlineLvl w:val="4"/>
     </w:pPr>
     <w:rPr>
@@ -5183,12 +5660,7 @@
     <w:basedOn w:val="Normal"/>
     <w:next w:val="Normal"/>
     <w:pPr>
-      <w:numPr>
-        <w:ilvl w:val="5"/>
-        <w:numId w:val="3"/>
-      </w:numPr>
       <w:spacing w:before="240" w:after="60"/>
-      <w:outlineLvl w:val="5"/>
       <w:outlineLvl w:val="5"/>
     </w:pPr>
     <w:rPr>
@@ -5209,12 +5681,7 @@
     <w:basedOn w:val="Normal"/>
     <w:next w:val="Normal"/>
     <w:pPr>
-      <w:numPr>
-        <w:ilvl w:val="6"/>
-        <w:numId w:val="3"/>
-      </w:numPr>
       <w:spacing w:before="240" w:after="60"/>
-      <w:outlineLvl w:val="6"/>
       <w:outlineLvl w:val="6"/>
     </w:pPr>
     <w:rPr>
@@ -5231,12 +5698,7 @@
     <w:basedOn w:val="Normal"/>
     <w:next w:val="Normal"/>
     <w:pPr>
-      <w:numPr>
-        <w:ilvl w:val="7"/>
-        <w:numId w:val="3"/>
-      </w:numPr>
       <w:spacing w:before="240" w:after="60"/>
-      <w:outlineLvl w:val="7"/>
       <w:outlineLvl w:val="7"/>
     </w:pPr>
     <w:rPr>
@@ -5255,12 +5717,7 @@
     <w:basedOn w:val="Normal"/>
     <w:next w:val="Normal"/>
     <w:pPr>
-      <w:numPr>
-        <w:ilvl w:val="8"/>
-        <w:numId w:val="3"/>
-      </w:numPr>
       <w:spacing w:before="240" w:after="60"/>
-      <w:outlineLvl w:val="8"/>
       <w:outlineLvl w:val="8"/>
     </w:pPr>
     <w:rPr>
@@ -5462,9 +5919,11 @@
       <w:rFonts w:ascii="OpenSymbol" w:hAnsi="OpenSymbol" w:eastAsia="OpenSymbol" w:cs="OpenSymbol"/>
     </w:rPr>
   </w:style>
-  <w:style w:type="character" w:styleId="NumberingSymbols">
-    <w:name w:val="Numbering Symbols"/>
-    <w:rPr/>
+  <w:style w:type="character" w:styleId="ListLabel6">
+    <w:name w:val="ListLabel 6"/>
+    <w:rPr>
+      <w:color w:val="00000A"/>
+    </w:rPr>
   </w:style>
   <w:style w:type="character" w:styleId="IndexLink">
     <w:name w:val="Index Link"/>

</xml_diff>

<commit_message>
Corrected Last Merge Conflict and continued with the UseCases
</commit_message>
<xml_diff>
--- a/Documentation/SRS/srs.docx
+++ b/Documentation/SRS/srs.docx
@@ -155,9 +155,9 @@
         <w:tblLook w:val="04A0" w:firstRow="1" w:lastRow="0" w:firstColumn="1" w:lastColumn="0" w:noHBand="0" w:noVBand="1"/>
       </w:tblPr>
       <w:tblGrid>
-        <w:gridCol w:w="1331"/>
-        <w:gridCol w:w="1298"/>
-        <w:gridCol w:w="6927"/>
+        <w:gridCol w:w="1318"/>
+        <w:gridCol w:w="1276"/>
+        <w:gridCol w:w="6739"/>
       </w:tblGrid>
       <w:tr>
         <w:trPr>
@@ -842,7 +842,7 @@
           <w:rFonts w:cs="Arial"/>
           <w:noProof/>
         </w:rPr>
-        <w:t>October 1, 2015</w:t>
+        <w:t>October 4, 2015</w:t>
       </w:r>
       <w:r>
         <w:rPr>
@@ -980,13 +980,7 @@
           <w:rPr>
             <w:rStyle w:val="IndexLink"/>
           </w:rPr>
-          <w:t xml:space="preserve">3 </w:t>
-        </w:r>
-        <w:r>
-          <w:rPr>
-            <w:rStyle w:val="IndexLink"/>
-          </w:rPr>
-          <w:t>Definitions</w:t>
+          <w:t>3 Definitions</w:t>
         </w:r>
         <w:r>
           <w:rPr>
@@ -1253,10 +1247,7 @@
         <w:pStyle w:val="TextBody"/>
       </w:pPr>
       <w:r>
-        <w:t>The goal of this project is to build a web portal targeted to university students who are preparing for a specific exam. The portal/platform conn</w:t>
-      </w:r>
-      <w:r>
-        <w:t>ects students with tutors so they get well prepared for exams and improve their knowledge as well as understanding for specific lectures.</w:t>
+        <w:t>The goal of this project is to build a web portal targeted to university students who are preparing for a specific exam. The portal/platform connects students with tutors so they get well prepared for exams and improve their knowledge as well as understanding for specific lectures.</w:t>
       </w:r>
     </w:p>
     <w:p>
@@ -1368,10 +1359,7 @@
         <w:pStyle w:val="TextBody"/>
       </w:pPr>
       <w:r>
-        <w:t xml:space="preserve">The system provides </w:t>
-      </w:r>
-      <w:r>
-        <w:t xml:space="preserve">services to sign up and login. When signing up, there's no difference between signing up as a student or tutor. Both user types have to fill in basic information like name, password, </w:t>
+        <w:t xml:space="preserve">The system provides services to sign up and login. When signing up, there's no difference between signing up as a student or tutor. Both user types have to fill in basic information like name, password, </w:t>
       </w:r>
       <w:proofErr w:type="gramStart"/>
       <w:r>
@@ -1379,10 +1367,7 @@
       </w:r>
       <w:proofErr w:type="gramEnd"/>
       <w:r>
-        <w:t xml:space="preserve"> and user name.  It should also be possible to extend basic- with op</w:t>
-      </w:r>
-      <w:r>
-        <w:t>tional information like profile picture, short biography, grades, current semester and available time slots.</w:t>
+        <w:t xml:space="preserve"> and user name.  It should also be possible to extend basic- with optional information like profile picture, short biography, grades, current semester and available time slots.</w:t>
       </w:r>
     </w:p>
     <w:p>
@@ -1390,10 +1375,7 @@
         <w:pStyle w:val="TextBody"/>
       </w:pPr>
       <w:r>
-        <w:t xml:space="preserve">Once logged in, a selection based search can be done the find matching tutors. There are two types of searching: basic search and specific search. </w:t>
-      </w:r>
-      <w:r>
-        <w:t xml:space="preserve">For basic search, the user first selects </w:t>
+        <w:t xml:space="preserve">Once logged in, a selection based search can be done the find matching tutors. There are two types of searching: basic search and specific search. For basic search, the user first selects </w:t>
       </w:r>
       <w:proofErr w:type="gramStart"/>
       <w:r>
@@ -1401,10 +1383,7 @@
       </w:r>
       <w:proofErr w:type="gramEnd"/>
       <w:r>
-        <w:t xml:space="preserve"> university, then a subject and finally a lecture. This will list all tutors offering their help regarding the selections. The specific search mode extends basic search with grades and available time slots selecti</w:t>
-      </w:r>
-      <w:r>
-        <w:t>ons.</w:t>
+        <w:t xml:space="preserve"> university, then a subject and finally a lecture. This will list all tutors offering their help regarding the selections. The specific search mode extends basic search with grades and available time slots selections.</w:t>
       </w:r>
     </w:p>
     <w:p>
@@ -1412,10 +1391,7 @@
         <w:pStyle w:val="TextBody"/>
       </w:pPr>
       <w:r>
-        <w:t>If a student finds a tutor he wants to get in touch with, he contacts the tutor by sending a request. The tutor then can accept and pays a fee for the contact information (like an e-mail-address or a phone number). Payment can be a monthly fee (that s</w:t>
-      </w:r>
-      <w:r>
-        <w:t>tarts from the first engagement) or just a single fee for every contact engagement. There is no other communication possible (like a built-in communication system).</w:t>
+        <w:t>If a student finds a tutor he wants to get in touch with, he contacts the tutor by sending a request. The tutor then can accept and pays a fee for the contact information (like an e-mail-address or a phone number). Payment can be a monthly fee (that starts from the first engagement) or just a single fee for every contact engagement. There is no other communication possible (like a built-in communication system).</w:t>
       </w:r>
     </w:p>
     <w:p>
@@ -1423,10 +1399,7 @@
         <w:pStyle w:val="TextBody"/>
       </w:pPr>
       <w:r>
-        <w:t>Students who got in touch with tutors should have the possibility to rate them. Due to this</w:t>
-      </w:r>
-      <w:r>
-        <w:t xml:space="preserve"> rating system, students can choose more reliable between several tutors regarding their rating.</w:t>
+        <w:t>Students who got in touch with tutors should have the possibility to rate them. Due to this rating system, students can choose more reliable between several tutors regarding their rating.</w:t>
       </w:r>
     </w:p>
     <w:p>
@@ -1711,6 +1684,1006 @@
       </w:r>
     </w:p>
     <w:p>
+      <w:r>
+        <w:t>List of Use cases:</w:t>
+      </w:r>
+    </w:p>
+    <w:p>
+      <w:pPr>
+        <w:pStyle w:val="ListParagraph"/>
+        <w:numPr>
+          <w:ilvl w:val="0"/>
+          <w:numId w:val="12"/>
+        </w:numPr>
+      </w:pPr>
+      <w:r>
+        <w:t>Create Profile (Student/Tutor)</w:t>
+      </w:r>
+    </w:p>
+    <w:p>
+      <w:pPr>
+        <w:pStyle w:val="ListParagraph"/>
+        <w:numPr>
+          <w:ilvl w:val="0"/>
+          <w:numId w:val="12"/>
+        </w:numPr>
+      </w:pPr>
+      <w:r>
+        <w:t>Configure privacy settings</w:t>
+      </w:r>
+    </w:p>
+    <w:p>
+      <w:pPr>
+        <w:pStyle w:val="ListParagraph"/>
+        <w:numPr>
+          <w:ilvl w:val="0"/>
+          <w:numId w:val="12"/>
+        </w:numPr>
+      </w:pPr>
+      <w:r>
+        <w:t>Search for a tutor in a specific subject</w:t>
+      </w:r>
+    </w:p>
+    <w:p>
+      <w:pPr>
+        <w:pStyle w:val="ListParagraph"/>
+        <w:numPr>
+          <w:ilvl w:val="0"/>
+          <w:numId w:val="12"/>
+        </w:numPr>
+      </w:pPr>
+      <w:r>
+        <w:t>Order in a variety of criteria</w:t>
+      </w:r>
+    </w:p>
+    <w:p>
+      <w:pPr>
+        <w:pStyle w:val="ListParagraph"/>
+        <w:numPr>
+          <w:ilvl w:val="0"/>
+          <w:numId w:val="12"/>
+        </w:numPr>
+      </w:pPr>
+      <w:r>
+        <w:t>Open profiles of tutor(s)</w:t>
+      </w:r>
+    </w:p>
+    <w:p>
+      <w:pPr>
+        <w:pStyle w:val="ListParagraph"/>
+        <w:numPr>
+          <w:ilvl w:val="0"/>
+          <w:numId w:val="12"/>
+        </w:numPr>
+      </w:pPr>
+      <w:r>
+        <w:t>Contact the selected tutor(s)</w:t>
+      </w:r>
+    </w:p>
+    <w:p>
+      <w:pPr>
+        <w:pStyle w:val="ListParagraph"/>
+        <w:numPr>
+          <w:ilvl w:val="0"/>
+          <w:numId w:val="12"/>
+        </w:numPr>
+      </w:pPr>
+      <w:r>
+        <w:t>Tutor receives (anonymous?) contact request</w:t>
+      </w:r>
+    </w:p>
+    <w:p>
+      <w:pPr>
+        <w:pStyle w:val="ListParagraph"/>
+        <w:numPr>
+          <w:ilvl w:val="0"/>
+          <w:numId w:val="12"/>
+        </w:numPr>
+      </w:pPr>
+      <w:r>
+        <w:t>Tutor pays the fee to unlock the contact information</w:t>
+      </w:r>
+    </w:p>
+    <w:p>
+      <w:pPr>
+        <w:pStyle w:val="ListParagraph"/>
+        <w:numPr>
+          <w:ilvl w:val="0"/>
+          <w:numId w:val="12"/>
+        </w:numPr>
+      </w:pPr>
+      <w:r>
+        <w:t>Service provider receives the fee</w:t>
+      </w:r>
+    </w:p>
+    <w:p>
+      <w:pPr>
+        <w:pStyle w:val="ListParagraph"/>
+      </w:pPr>
+    </w:p>
+    <w:p>
+      <w:pPr>
+        <w:pStyle w:val="ListParagraph"/>
+      </w:pPr>
+    </w:p>
+    <w:p>
+      <w:pPr>
+        <w:pStyle w:val="ListParagraph"/>
+        <w:numPr>
+          <w:ilvl w:val="0"/>
+          <w:numId w:val="13"/>
+        </w:numPr>
+        <w:rPr>
+          <w:b/>
+        </w:rPr>
+      </w:pPr>
+      <w:r>
+        <w:rPr>
+          <w:b/>
+        </w:rPr>
+        <w:t>Create Profile (Student/Tutor)</w:t>
+      </w:r>
+    </w:p>
+    <w:p>
+      <w:pPr>
+        <w:pStyle w:val="ListParagraph"/>
+        <w:numPr>
+          <w:ilvl w:val="1"/>
+          <w:numId w:val="13"/>
+        </w:numPr>
+        <w:rPr>
+          <w:b/>
+        </w:rPr>
+      </w:pPr>
+      <w:r>
+        <w:rPr>
+          <w:b/>
+        </w:rPr>
+        <w:t>Actors</w:t>
+      </w:r>
+    </w:p>
+    <w:p>
+      <w:pPr>
+        <w:pStyle w:val="ListParagraph"/>
+        <w:ind w:left="792"/>
+      </w:pPr>
+      <w:r>
+        <w:t>Customer (Student/Tutor)</w:t>
+      </w:r>
+    </w:p>
+    <w:p>
+      <w:pPr>
+        <w:pStyle w:val="ListParagraph"/>
+        <w:ind w:left="792"/>
+        <w:rPr>
+          <w:b/>
+        </w:rPr>
+      </w:pPr>
+    </w:p>
+    <w:p>
+      <w:pPr>
+        <w:pStyle w:val="ListParagraph"/>
+        <w:numPr>
+          <w:ilvl w:val="1"/>
+          <w:numId w:val="13"/>
+        </w:numPr>
+        <w:rPr>
+          <w:b/>
+        </w:rPr>
+      </w:pPr>
+      <w:r>
+        <w:rPr>
+          <w:b/>
+        </w:rPr>
+        <w:t>Description</w:t>
+      </w:r>
+    </w:p>
+    <w:p>
+      <w:pPr>
+        <w:pStyle w:val="ListParagraph"/>
+        <w:ind w:left="792"/>
+      </w:pPr>
+      <w:r>
+        <w:t>As a Customer I want to create a new profile/account to use your services</w:t>
+      </w:r>
+    </w:p>
+    <w:p>
+      <w:pPr>
+        <w:pStyle w:val="ListParagraph"/>
+        <w:ind w:left="792"/>
+      </w:pPr>
+    </w:p>
+    <w:p>
+      <w:pPr>
+        <w:pStyle w:val="ListParagraph"/>
+        <w:numPr>
+          <w:ilvl w:val="1"/>
+          <w:numId w:val="13"/>
+        </w:numPr>
+        <w:rPr>
+          <w:b/>
+        </w:rPr>
+      </w:pPr>
+      <w:r>
+        <w:rPr>
+          <w:b/>
+        </w:rPr>
+        <w:t>Trigger</w:t>
+      </w:r>
+    </w:p>
+    <w:p>
+      <w:pPr>
+        <w:pStyle w:val="ListParagraph"/>
+        <w:ind w:left="792"/>
+      </w:pPr>
+      <w:r>
+        <w:t>Click on the sign-up button</w:t>
+      </w:r>
+    </w:p>
+    <w:p>
+      <w:pPr>
+        <w:pStyle w:val="ListParagraph"/>
+        <w:ind w:left="792"/>
+        <w:rPr>
+          <w:b/>
+        </w:rPr>
+      </w:pPr>
+    </w:p>
+    <w:p>
+      <w:pPr>
+        <w:pStyle w:val="ListParagraph"/>
+        <w:numPr>
+          <w:ilvl w:val="1"/>
+          <w:numId w:val="13"/>
+        </w:numPr>
+        <w:rPr>
+          <w:b/>
+        </w:rPr>
+      </w:pPr>
+      <w:r>
+        <w:rPr>
+          <w:b/>
+        </w:rPr>
+        <w:t>Pre-conditions</w:t>
+      </w:r>
+    </w:p>
+    <w:p>
+      <w:pPr>
+        <w:pStyle w:val="ListParagraph"/>
+        <w:numPr>
+          <w:ilvl w:val="0"/>
+          <w:numId w:val="14"/>
+        </w:numPr>
+      </w:pPr>
+      <w:r>
+        <w:t>Customer has a valid email-address</w:t>
+      </w:r>
+    </w:p>
+    <w:p>
+      <w:pPr>
+        <w:pStyle w:val="ListParagraph"/>
+        <w:numPr>
+          <w:ilvl w:val="0"/>
+          <w:numId w:val="14"/>
+        </w:numPr>
+      </w:pPr>
+      <w:r>
+        <w:t>Customer gives a not yet used Username</w:t>
+      </w:r>
+    </w:p>
+    <w:p>
+      <w:pPr>
+        <w:pStyle w:val="ListParagraph"/>
+        <w:ind w:left="792"/>
+      </w:pPr>
+    </w:p>
+    <w:p>
+      <w:pPr>
+        <w:pStyle w:val="ListParagraph"/>
+        <w:numPr>
+          <w:ilvl w:val="1"/>
+          <w:numId w:val="13"/>
+        </w:numPr>
+        <w:rPr>
+          <w:b/>
+        </w:rPr>
+      </w:pPr>
+      <w:r>
+        <w:rPr>
+          <w:b/>
+        </w:rPr>
+        <w:t>Post-conditions</w:t>
+      </w:r>
+    </w:p>
+    <w:p>
+      <w:pPr>
+        <w:pStyle w:val="ListParagraph"/>
+        <w:numPr>
+          <w:ilvl w:val="0"/>
+          <w:numId w:val="15"/>
+        </w:numPr>
+        <w:rPr>
+          <w:b/>
+        </w:rPr>
+      </w:pPr>
+      <w:r>
+        <w:t>A new profile/account is created in the database with the given information</w:t>
+      </w:r>
+    </w:p>
+    <w:p>
+      <w:pPr>
+        <w:pStyle w:val="ListParagraph"/>
+        <w:numPr>
+          <w:ilvl w:val="0"/>
+          <w:numId w:val="15"/>
+        </w:numPr>
+        <w:rPr>
+          <w:b/>
+        </w:rPr>
+      </w:pPr>
+      <w:r>
+        <w:t>Validation email is sent to the given email-address</w:t>
+      </w:r>
+    </w:p>
+    <w:p>
+      <w:pPr>
+        <w:pStyle w:val="ListParagraph"/>
+        <w:ind w:left="792"/>
+        <w:rPr>
+          <w:b/>
+        </w:rPr>
+      </w:pPr>
+    </w:p>
+    <w:p>
+      <w:pPr>
+        <w:pStyle w:val="ListParagraph"/>
+        <w:numPr>
+          <w:ilvl w:val="1"/>
+          <w:numId w:val="13"/>
+        </w:numPr>
+        <w:rPr>
+          <w:b/>
+        </w:rPr>
+      </w:pPr>
+      <w:r>
+        <w:rPr>
+          <w:b/>
+        </w:rPr>
+        <w:t>Main scenario</w:t>
+      </w:r>
+    </w:p>
+    <w:p>
+      <w:pPr>
+        <w:pStyle w:val="ListParagraph"/>
+        <w:numPr>
+          <w:ilvl w:val="0"/>
+          <w:numId w:val="16"/>
+        </w:numPr>
+      </w:pPr>
+      <w:r>
+        <w:t>Customer clicks on the sign-up button</w:t>
+      </w:r>
+    </w:p>
+    <w:p>
+      <w:pPr>
+        <w:pStyle w:val="ListParagraph"/>
+        <w:numPr>
+          <w:ilvl w:val="0"/>
+          <w:numId w:val="16"/>
+        </w:numPr>
+      </w:pPr>
+      <w:r>
+        <w:t>Customer enters his information</w:t>
+      </w:r>
+    </w:p>
+    <w:p>
+      <w:pPr>
+        <w:pStyle w:val="ListParagraph"/>
+        <w:numPr>
+          <w:ilvl w:val="0"/>
+          <w:numId w:val="16"/>
+        </w:numPr>
+      </w:pPr>
+      <w:r>
+        <w:t>System checks validity of email-address</w:t>
+      </w:r>
+    </w:p>
+    <w:p>
+      <w:pPr>
+        <w:pStyle w:val="ListParagraph"/>
+        <w:numPr>
+          <w:ilvl w:val="0"/>
+          <w:numId w:val="16"/>
+        </w:numPr>
+      </w:pPr>
+      <w:r>
+        <w:t>System checks validity of Username</w:t>
+      </w:r>
+    </w:p>
+    <w:p>
+      <w:pPr>
+        <w:pStyle w:val="ListParagraph"/>
+        <w:numPr>
+          <w:ilvl w:val="0"/>
+          <w:numId w:val="16"/>
+        </w:numPr>
+      </w:pPr>
+      <w:r>
+        <w:t>System sends a validation email to the given email-address</w:t>
+      </w:r>
+    </w:p>
+    <w:p>
+      <w:pPr>
+        <w:pStyle w:val="ListParagraph"/>
+        <w:numPr>
+          <w:ilvl w:val="0"/>
+          <w:numId w:val="16"/>
+        </w:numPr>
+      </w:pPr>
+      <w:r>
+        <w:t>A new profile/account is created in the database with the customer's data</w:t>
+      </w:r>
+    </w:p>
+    <w:p>
+      <w:pPr>
+        <w:pStyle w:val="ListParagraph"/>
+        <w:ind w:left="1211"/>
+      </w:pPr>
+    </w:p>
+    <w:p>
+      <w:pPr>
+        <w:pStyle w:val="ListParagraph"/>
+        <w:numPr>
+          <w:ilvl w:val="1"/>
+          <w:numId w:val="13"/>
+        </w:numPr>
+        <w:rPr>
+          <w:b/>
+        </w:rPr>
+      </w:pPr>
+      <w:r>
+        <w:rPr>
+          <w:b/>
+        </w:rPr>
+        <w:t>Alternative scenarios</w:t>
+      </w:r>
+    </w:p>
+    <w:p>
+      <w:pPr>
+        <w:pStyle w:val="ListParagraph"/>
+        <w:numPr>
+          <w:ilvl w:val="2"/>
+          <w:numId w:val="17"/>
+        </w:numPr>
+      </w:pPr>
+      <w:r>
+        <w:rPr>
+          <w:b/>
+        </w:rPr>
+        <w:tab/>
+      </w:r>
+      <w:r>
+        <w:t>Given email-address mail not valid</w:t>
+      </w:r>
+    </w:p>
+    <w:p>
+      <w:pPr>
+        <w:pStyle w:val="ListParagraph"/>
+        <w:numPr>
+          <w:ilvl w:val="3"/>
+          <w:numId w:val="17"/>
+        </w:numPr>
+      </w:pPr>
+      <w:r>
+        <w:t>System will prompt customer to enter a valid email-address</w:t>
+      </w:r>
+    </w:p>
+    <w:p>
+      <w:pPr>
+        <w:pStyle w:val="ListParagraph"/>
+        <w:numPr>
+          <w:ilvl w:val="3"/>
+          <w:numId w:val="17"/>
+        </w:numPr>
+        <w:ind w:left="1276" w:hanging="196"/>
+      </w:pPr>
+      <w:r>
+        <w:t>User gives a valid email-address</w:t>
+      </w:r>
+    </w:p>
+    <w:p>
+      <w:pPr>
+        <w:pStyle w:val="ListParagraph"/>
+        <w:numPr>
+          <w:ilvl w:val="3"/>
+          <w:numId w:val="17"/>
+        </w:numPr>
+        <w:ind w:left="1276" w:hanging="196"/>
+      </w:pPr>
+      <w:r>
+        <w:t>Use case resumes on step 4</w:t>
+      </w:r>
+    </w:p>
+    <w:p>
+      <w:pPr>
+        <w:pStyle w:val="ListParagraph"/>
+        <w:numPr>
+          <w:ilvl w:val="2"/>
+          <w:numId w:val="17"/>
+        </w:numPr>
+      </w:pPr>
+      <w:r>
+        <w:tab/>
+        <w:t>Given username already in use</w:t>
+      </w:r>
+    </w:p>
+    <w:p>
+      <w:pPr>
+        <w:pStyle w:val="ListParagraph"/>
+        <w:numPr>
+          <w:ilvl w:val="3"/>
+          <w:numId w:val="17"/>
+        </w:numPr>
+        <w:ind w:left="2127" w:hanging="1047"/>
+      </w:pPr>
+      <w:r>
+        <w:t>System will prompt customer to enter a different username, stating that the given username is already in use</w:t>
+      </w:r>
+    </w:p>
+    <w:p>
+      <w:pPr>
+        <w:pStyle w:val="ListParagraph"/>
+        <w:numPr>
+          <w:ilvl w:val="3"/>
+          <w:numId w:val="17"/>
+        </w:numPr>
+        <w:ind w:left="2127" w:hanging="1047"/>
+      </w:pPr>
+      <w:r>
+        <w:t>User gives a valid username</w:t>
+      </w:r>
+    </w:p>
+    <w:p>
+      <w:pPr>
+        <w:pStyle w:val="ListParagraph"/>
+        <w:numPr>
+          <w:ilvl w:val="3"/>
+          <w:numId w:val="17"/>
+        </w:numPr>
+        <w:ind w:left="2127" w:hanging="1047"/>
+      </w:pPr>
+      <w:r>
+        <w:t>Use case resumes on step 5</w:t>
+      </w:r>
+    </w:p>
+    <w:p>
+      <w:pPr>
+        <w:pStyle w:val="ListParagraph"/>
+        <w:ind w:left="2127"/>
+      </w:pPr>
+    </w:p>
+    <w:p>
+      <w:pPr>
+        <w:pStyle w:val="ListParagraph"/>
+        <w:numPr>
+          <w:ilvl w:val="1"/>
+          <w:numId w:val="13"/>
+        </w:numPr>
+        <w:rPr>
+          <w:b/>
+        </w:rPr>
+      </w:pPr>
+      <w:r>
+        <w:rPr>
+          <w:b/>
+        </w:rPr>
+        <w:t>Special requirements</w:t>
+      </w:r>
+    </w:p>
+    <w:p>
+      <w:pPr>
+        <w:pStyle w:val="ListParagraph"/>
+        <w:ind w:left="792"/>
+        <w:rPr>
+          <w:b/>
+        </w:rPr>
+      </w:pPr>
+    </w:p>
+    <w:p>
+      <w:pPr>
+        <w:pStyle w:val="ListParagraph"/>
+        <w:numPr>
+          <w:ilvl w:val="1"/>
+          <w:numId w:val="13"/>
+        </w:numPr>
+        <w:rPr>
+          <w:b/>
+        </w:rPr>
+      </w:pPr>
+      <w:r>
+        <w:rPr>
+          <w:b/>
+        </w:rPr>
+        <w:lastRenderedPageBreak/>
+        <w:t>Notes</w:t>
+      </w:r>
+    </w:p>
+    <w:p>
+      <w:pPr>
+        <w:pStyle w:val="ListParagraph"/>
+        <w:numPr>
+          <w:ilvl w:val="0"/>
+          <w:numId w:val="18"/>
+        </w:numPr>
+      </w:pPr>
+      <w:r>
+        <w:t>What is the maximum amount of characters used for username?</w:t>
+      </w:r>
+    </w:p>
+    <w:p>
+      <w:pPr>
+        <w:pStyle w:val="ListParagraph"/>
+        <w:numPr>
+          <w:ilvl w:val="0"/>
+          <w:numId w:val="18"/>
+        </w:numPr>
+      </w:pPr>
+      <w:r>
+        <w:t>Are there any special conditions on the username, e.g. at least one number, or at least one capital letter?</w:t>
+      </w:r>
+    </w:p>
+    <w:p/>
+    <w:p/>
+    <w:p>
+      <w:pPr>
+        <w:pStyle w:val="ListParagraph"/>
+        <w:numPr>
+          <w:ilvl w:val="0"/>
+          <w:numId w:val="13"/>
+        </w:numPr>
+        <w:rPr>
+          <w:b/>
+        </w:rPr>
+      </w:pPr>
+      <w:r>
+        <w:rPr>
+          <w:b/>
+        </w:rPr>
+        <w:t xml:space="preserve">Search and Contact Tutor </w:t>
+      </w:r>
+    </w:p>
+    <w:p>
+      <w:pPr>
+        <w:pStyle w:val="ListParagraph"/>
+        <w:numPr>
+          <w:ilvl w:val="1"/>
+          <w:numId w:val="13"/>
+        </w:numPr>
+        <w:rPr>
+          <w:b/>
+        </w:rPr>
+      </w:pPr>
+      <w:r>
+        <w:rPr>
+          <w:b/>
+        </w:rPr>
+        <w:t>Actors</w:t>
+      </w:r>
+    </w:p>
+    <w:p>
+      <w:pPr>
+        <w:pStyle w:val="ListParagraph"/>
+        <w:ind w:left="792"/>
+      </w:pPr>
+      <w:r>
+        <w:t>Customer (Student)</w:t>
+      </w:r>
+    </w:p>
+    <w:p>
+      <w:pPr>
+        <w:pStyle w:val="ListParagraph"/>
+        <w:ind w:left="792"/>
+        <w:rPr>
+          <w:b/>
+        </w:rPr>
+      </w:pPr>
+    </w:p>
+    <w:p>
+      <w:pPr>
+        <w:pStyle w:val="ListParagraph"/>
+        <w:numPr>
+          <w:ilvl w:val="1"/>
+          <w:numId w:val="13"/>
+        </w:numPr>
+        <w:rPr>
+          <w:b/>
+        </w:rPr>
+      </w:pPr>
+      <w:r>
+        <w:rPr>
+          <w:b/>
+        </w:rPr>
+        <w:t>Description</w:t>
+      </w:r>
+    </w:p>
+    <w:p>
+      <w:pPr>
+        <w:pStyle w:val="ListParagraph"/>
+        <w:ind w:left="792"/>
+      </w:pPr>
+      <w:r>
+        <w:t>As a Customer I want to a tutor in a specific course at a specific university in a specific subject.</w:t>
+      </w:r>
+    </w:p>
+    <w:p>
+      <w:pPr>
+        <w:pStyle w:val="ListParagraph"/>
+        <w:ind w:left="792"/>
+      </w:pPr>
+    </w:p>
+    <w:p>
+      <w:pPr>
+        <w:pStyle w:val="ListParagraph"/>
+        <w:numPr>
+          <w:ilvl w:val="1"/>
+          <w:numId w:val="13"/>
+        </w:numPr>
+        <w:rPr>
+          <w:b/>
+        </w:rPr>
+      </w:pPr>
+      <w:r>
+        <w:rPr>
+          <w:b/>
+        </w:rPr>
+        <w:t>Trigger</w:t>
+      </w:r>
+    </w:p>
+    <w:p>
+      <w:pPr>
+        <w:pStyle w:val="ListParagraph"/>
+        <w:ind w:left="792"/>
+      </w:pPr>
+      <w:r>
+        <w:t>Customer clicks on the search box.</w:t>
+      </w:r>
+    </w:p>
+    <w:p>
+      <w:pPr>
+        <w:pStyle w:val="ListParagraph"/>
+        <w:ind w:left="792" w:firstLine="720"/>
+        <w:rPr>
+          <w:b/>
+        </w:rPr>
+      </w:pPr>
+    </w:p>
+    <w:p>
+      <w:pPr>
+        <w:pStyle w:val="ListParagraph"/>
+        <w:numPr>
+          <w:ilvl w:val="1"/>
+          <w:numId w:val="13"/>
+        </w:numPr>
+        <w:rPr>
+          <w:b/>
+        </w:rPr>
+      </w:pPr>
+      <w:r>
+        <w:rPr>
+          <w:b/>
+        </w:rPr>
+        <w:t>Pre-conditions</w:t>
+      </w:r>
+    </w:p>
+    <w:p>
+      <w:pPr>
+        <w:ind w:left="720"/>
+      </w:pPr>
+      <w:r>
+        <w:t xml:space="preserve">1. Customer has a validated account. </w:t>
+      </w:r>
+    </w:p>
+    <w:p>
+      <w:pPr>
+        <w:ind w:left="720"/>
+      </w:pPr>
+      <w:r>
+        <w:t>2. Customer must be signed up.</w:t>
+      </w:r>
+    </w:p>
+    <w:p>
+      <w:pPr>
+        <w:ind w:left="720"/>
+      </w:pPr>
+    </w:p>
+    <w:p>
+      <w:pPr>
+        <w:pStyle w:val="ListParagraph"/>
+        <w:numPr>
+          <w:ilvl w:val="1"/>
+          <w:numId w:val="13"/>
+        </w:numPr>
+        <w:rPr>
+          <w:b/>
+        </w:rPr>
+      </w:pPr>
+      <w:r>
+        <w:rPr>
+          <w:b/>
+        </w:rPr>
+        <w:t>Post-conditions</w:t>
+      </w:r>
+    </w:p>
+    <w:p>
+      <w:pPr>
+        <w:ind w:left="792"/>
+      </w:pPr>
+      <w:r>
+        <w:t>1. Customer receives Mail with confirmation of his request.</w:t>
+      </w:r>
+    </w:p>
+    <w:p>
+      <w:pPr>
+        <w:ind w:left="792"/>
+      </w:pPr>
+    </w:p>
+    <w:p>
+      <w:pPr>
+        <w:pStyle w:val="ListParagraph"/>
+        <w:numPr>
+          <w:ilvl w:val="1"/>
+          <w:numId w:val="13"/>
+        </w:numPr>
+        <w:rPr>
+          <w:b/>
+        </w:rPr>
+      </w:pPr>
+      <w:r>
+        <w:rPr>
+          <w:b/>
+        </w:rPr>
+        <w:t>Main scenario</w:t>
+      </w:r>
+    </w:p>
+    <w:p>
+      <w:pPr>
+        <w:ind w:firstLine="720"/>
+      </w:pPr>
+      <w:r>
+        <w:t>1. The Customer chooses his university</w:t>
+      </w:r>
+    </w:p>
+    <w:p>
+      <w:pPr>
+        <w:ind w:firstLine="720"/>
+      </w:pPr>
+      <w:r>
+        <w:t xml:space="preserve">2. The customer chooses his subject </w:t>
+      </w:r>
+    </w:p>
+    <w:p>
+      <w:pPr>
+        <w:ind w:firstLine="720"/>
+      </w:pPr>
+      <w:r>
+        <w:t>3. The customer chooses his course</w:t>
+      </w:r>
+    </w:p>
+    <w:p>
+      <w:pPr>
+        <w:ind w:firstLine="720"/>
+      </w:pPr>
+      <w:r>
+        <w:t xml:space="preserve">4. The customer clicks the search button </w:t>
+      </w:r>
+    </w:p>
+    <w:p>
+      <w:pPr>
+        <w:ind w:firstLine="720"/>
+      </w:pPr>
+      <w:r>
+        <w:t>5. System prompts customer to choose one tutor out of a list of all possible tutors</w:t>
+      </w:r>
+    </w:p>
+    <w:p>
+      <w:pPr>
+        <w:ind w:firstLine="720"/>
+      </w:pPr>
+      <w:r>
+        <w:t>6. User chooses a tutor and sends him a request.</w:t>
+      </w:r>
+    </w:p>
+    <w:p>
+      <w:pPr>
+        <w:ind w:firstLine="720"/>
+      </w:pPr>
+    </w:p>
+    <w:p>
+      <w:pPr>
+        <w:ind w:left="1211"/>
+      </w:pPr>
+    </w:p>
+    <w:p>
+      <w:pPr>
+        <w:ind w:left="1211"/>
+      </w:pPr>
+    </w:p>
+    <w:p>
+      <w:pPr>
+        <w:pStyle w:val="ListParagraph"/>
+        <w:numPr>
+          <w:ilvl w:val="1"/>
+          <w:numId w:val="13"/>
+        </w:numPr>
+        <w:rPr>
+          <w:b/>
+        </w:rPr>
+      </w:pPr>
+      <w:r>
+        <w:rPr>
+          <w:b/>
+        </w:rPr>
+        <w:t>Alternative scenarios</w:t>
+      </w:r>
+    </w:p>
+    <w:p>
+      <w:pPr>
+        <w:ind w:left="720"/>
+      </w:pPr>
+    </w:p>
+    <w:p>
+      <w:pPr>
+        <w:pStyle w:val="ListParagraph"/>
+        <w:numPr>
+          <w:ilvl w:val="1"/>
+          <w:numId w:val="13"/>
+        </w:numPr>
+        <w:rPr>
+          <w:b/>
+        </w:rPr>
+      </w:pPr>
+      <w:r>
+        <w:rPr>
+          <w:b/>
+        </w:rPr>
+        <w:t>Special requirements</w:t>
+      </w:r>
+    </w:p>
+    <w:p>
+      <w:pPr>
+        <w:pStyle w:val="ListParagraph"/>
+        <w:ind w:left="792"/>
+        <w:rPr>
+          <w:b/>
+        </w:rPr>
+      </w:pPr>
+    </w:p>
+    <w:p>
+      <w:pPr>
+        <w:pStyle w:val="ListParagraph"/>
+        <w:numPr>
+          <w:ilvl w:val="1"/>
+          <w:numId w:val="13"/>
+        </w:numPr>
+        <w:rPr>
+          <w:b/>
+        </w:rPr>
+      </w:pPr>
+      <w:r>
+        <w:rPr>
+          <w:b/>
+        </w:rPr>
+        <w:t>Notes</w:t>
+      </w:r>
+    </w:p>
+    <w:p>
+      <w:bookmarkStart w:id="11" w:name="_GoBack"/>
+      <w:bookmarkEnd w:id="11"/>
+    </w:p>
+    <w:p/>
+    <w:p/>
+    <w:p/>
+    <w:p>
       <w:pPr>
         <w:jc w:val="center"/>
         <w:rPr>
@@ -1723,7 +2696,7 @@
           <w:b/>
           <w:i/>
         </w:rPr>
-        <w:t>Find Tutor</w:t>
+        <w:t>EXAMPLE</w:t>
       </w:r>
     </w:p>
     <w:p/>
@@ -1746,7 +2719,14 @@
           <w:color w:val="A6A6A6"/>
           <w:u w:val="single"/>
         </w:rPr>
-        <w:t>Find Tutor</w:t>
+        <w:t>Withdraw Cash</w:t>
+      </w:r>
+      <w:r>
+        <w:rPr>
+          <w:rFonts w:cs="Arial"/>
+          <w:color w:val="A6A6A6"/>
+        </w:rPr>
+        <w:t xml:space="preserve"> (Enter a short name for the Use Case using an active verb phrase)</w:t>
       </w:r>
     </w:p>
     <w:p>
@@ -1781,7 +2761,7 @@
           <w:rFonts w:cs="Arial"/>
           <w:color w:val="A6A6A6"/>
         </w:rPr>
-        <w:t>Student</w:t>
+        <w:t>Customer</w:t>
       </w:r>
     </w:p>
     <w:p>
@@ -1807,35 +2787,7 @@
           <w:rFonts w:cs="Arial"/>
           <w:color w:val="A6A6A6"/>
         </w:rPr>
-        <w:t xml:space="preserve">[A </w:t>
-      </w:r>
-      <w:r>
-        <w:rPr>
-          <w:rFonts w:cs="Arial"/>
-          <w:color w:val="A6A6A6"/>
-        </w:rPr>
-        <w:t>student</w:t>
-      </w:r>
-      <w:r>
-        <w:rPr>
-          <w:rFonts w:cs="Arial"/>
-          <w:color w:val="A6A6A6"/>
-        </w:rPr>
-        <w:t xml:space="preserve"> is a person or other entity external to the software system being specified who interacts with the system and performs</w:t>
-      </w:r>
-      <w:r>
-        <w:rPr>
-          <w:rFonts w:cs="Arial"/>
-          <w:color w:val="A6A6A6"/>
-        </w:rPr>
-        <w:t xml:space="preserve"> use cases to accomplish tasks</w:t>
-      </w:r>
-      <w:r>
-        <w:rPr>
-          <w:rFonts w:cs="Arial"/>
-          <w:color w:val="A6A6A6"/>
-        </w:rPr>
-        <w:t>.]</w:t>
+        <w:t>[An actor is a person or other entity external to the software system being specified who interacts with the system and performs use cases to accomplish tasks. Different actors often correspond to different user classes, or roles, identified from the customer community that will use the product. Name the actor that will be initiating this use case (primary) and any other actors who will participate in completing the use case (secondary).]</w:t>
       </w:r>
     </w:p>
     <w:p>
@@ -1879,7 +2831,52 @@
           <w:rFonts w:cs="Arial"/>
           <w:color w:val="A6A6A6"/>
         </w:rPr>
-        <w:t>As a Student I want to search for a tutor that studied the subject I’m preparing for.</w:t>
+        <w:lastRenderedPageBreak/>
+        <w:t>As a customer I want to withdraw money from my account.</w:t>
+      </w:r>
+    </w:p>
+    <w:p>
+      <w:pPr>
+        <w:pStyle w:val="ListParagraph"/>
+        <w:ind w:left="792"/>
+        <w:rPr>
+          <w:rFonts w:cs="Arial"/>
+          <w:color w:val="A6A6A6"/>
+        </w:rPr>
+      </w:pPr>
+    </w:p>
+    <w:p>
+      <w:pPr>
+        <w:pStyle w:val="ListParagraph"/>
+        <w:ind w:left="792"/>
+        <w:rPr>
+          <w:rFonts w:cs="Arial"/>
+          <w:color w:val="A6A6A6"/>
+        </w:rPr>
+      </w:pPr>
+      <w:r>
+        <w:rPr>
+          <w:rFonts w:cs="Arial"/>
+          <w:color w:val="A6A6A6"/>
+        </w:rPr>
+        <w:t>[Provide a brief description of the reason for and outcome of this use case.</w:t>
+      </w:r>
+    </w:p>
+    <w:p>
+      <w:pPr>
+        <w:pStyle w:val="ListParagraph"/>
+        <w:ind w:left="792"/>
+        <w:rPr>
+          <w:rFonts w:cs="Arial"/>
+          <w:color w:val="A6A6A6"/>
+        </w:rPr>
+      </w:pPr>
+      <w:r>
+        <w:rPr>
+          <w:rFonts w:cs="Arial"/>
+          <w:color w:val="A6A6A6"/>
+        </w:rPr>
+        <w:t>Format: As a [user role] I want to [goal] (so I can [reason])]</w:t>
       </w:r>
     </w:p>
     <w:p>
@@ -1922,14 +2919,7 @@
           <w:rFonts w:cs="Arial"/>
           <w:color w:val="A6A6A6"/>
         </w:rPr>
-        <w:t>The student goes on the search-site</w:t>
-      </w:r>
-      <w:r>
-        <w:rPr>
-          <w:rFonts w:cs="Arial"/>
-          <w:color w:val="A6A6A6"/>
-        </w:rPr>
-        <w:t>.</w:t>
+        <w:t>Customer inserts ATM card.</w:t>
       </w:r>
     </w:p>
     <w:p>
@@ -1937,8 +2927,31 @@
         <w:pStyle w:val="ListParagraph"/>
         <w:ind w:left="792"/>
         <w:rPr>
-          <w:rFonts w:cs="Arial"/>
-          <w:color w:val="A6A6A6"/>
+          <w:b/>
+        </w:rPr>
+      </w:pPr>
+    </w:p>
+    <w:p>
+      <w:pPr>
+        <w:ind w:left="792"/>
+        <w:rPr>
+          <w:rFonts w:cs="Arial"/>
+          <w:color w:val="A6A6A6"/>
+        </w:rPr>
+      </w:pPr>
+      <w:r>
+        <w:rPr>
+          <w:rFonts w:cs="Arial"/>
+          <w:color w:val="A6A6A6"/>
+        </w:rPr>
+        <w:t>[Identify the event that initiates the use case. This could be an external business event or system event that causes the use case to begin, or it could be the first step in the normal flow.]</w:t>
+      </w:r>
+    </w:p>
+    <w:p>
+      <w:pPr>
+        <w:ind w:left="792"/>
+        <w:rPr>
+          <w:b/>
         </w:rPr>
       </w:pPr>
     </w:p>
@@ -1977,7 +2990,27 @@
           <w:rFonts w:cs="Arial"/>
           <w:color w:val="A6A6A6"/>
         </w:rPr>
-        <w:t>Student visits the Search-Site.</w:t>
+        <w:t>Customer has active deposit account with ATM privileges</w:t>
+      </w:r>
+    </w:p>
+    <w:p>
+      <w:pPr>
+        <w:pStyle w:val="Hints"/>
+        <w:numPr>
+          <w:ilvl w:val="2"/>
+          <w:numId w:val="8"/>
+        </w:numPr>
+        <w:rPr>
+          <w:rFonts w:cs="Arial"/>
+          <w:color w:val="A6A6A6"/>
+        </w:rPr>
+      </w:pPr>
+      <w:r>
+        <w:rPr>
+          <w:rFonts w:cs="Arial"/>
+          <w:color w:val="A6A6A6"/>
+        </w:rPr>
+        <w:t>Customer has an activated ATM card</w:t>
       </w:r>
     </w:p>
     <w:p>
@@ -1999,6 +3032,23 @@
           <w:color w:val="A6A6A6"/>
         </w:rPr>
       </w:pPr>
+      <w:r>
+        <w:rPr>
+          <w:rFonts w:cs="Arial"/>
+          <w:color w:val="A6A6A6"/>
+        </w:rPr>
+        <w:t>[List any activities that must take place, or any conditions that must be true, before the use case can be started. Number each pre-condition.]</w:t>
+      </w:r>
+    </w:p>
+    <w:p>
+      <w:pPr>
+        <w:pStyle w:val="Hints"/>
+        <w:ind w:left="792"/>
+        <w:rPr>
+          <w:rFonts w:cs="Arial"/>
+          <w:color w:val="A6A6A6"/>
+        </w:rPr>
+      </w:pPr>
     </w:p>
     <w:p>
       <w:pPr>
@@ -2036,7 +3086,28 @@
           <w:color w:val="A6A6A6"/>
           <w:szCs w:val="20"/>
         </w:rPr>
-        <w:t>Student receives a confirmation that a request to the tutor is send</w:t>
+        <w:t>Customer receives cash</w:t>
+      </w:r>
+    </w:p>
+    <w:p>
+      <w:pPr>
+        <w:numPr>
+          <w:ilvl w:val="0"/>
+          <w:numId w:val="4"/>
+        </w:numPr>
+        <w:rPr>
+          <w:rFonts w:cs="Arial"/>
+          <w:color w:val="A6A6A6"/>
+          <w:szCs w:val="20"/>
+        </w:rPr>
+      </w:pPr>
+      <w:r>
+        <w:rPr>
+          <w:rFonts w:cs="Arial"/>
+          <w:color w:val="A6A6A6"/>
+          <w:szCs w:val="20"/>
+        </w:rPr>
+        <w:t>Customer account balance is reduced by the amount of the withdrawal and transaction fees</w:t>
       </w:r>
     </w:p>
     <w:p>
@@ -2627,7 +3698,6 @@
           <w:rFonts w:cs="Arial"/>
           <w:color w:val="A6A6A6"/>
         </w:rPr>
-        <w:lastRenderedPageBreak/>
         <w:t>Use Case resumes on step 9 of normal flow</w:t>
       </w:r>
     </w:p>
@@ -2791,1305 +3861,6 @@
           <w:color w:val="A6A6A6"/>
         </w:rPr>
         <w:t>What is the maximum size of the PIN that a use can have?</w:t>
-      </w:r>
-    </w:p>
-    <w:p>
-      <w:pPr>
-        <w:pStyle w:val="ListParagraph"/>
-        <w:ind w:left="792"/>
-        <w:rPr>
-          <w:rFonts w:cs="Arial"/>
-          <w:color w:val="A6A6A6"/>
-        </w:rPr>
-      </w:pPr>
-    </w:p>
-    <w:p>
-      <w:pPr>
-        <w:pStyle w:val="ListParagraph"/>
-        <w:ind w:left="792"/>
-        <w:rPr>
-          <w:rFonts w:cs="Arial"/>
-          <w:color w:val="A6A6A6"/>
-        </w:rPr>
-      </w:pPr>
-      <w:r>
-        <w:rPr>
-          <w:rFonts w:cs="Arial"/>
-          <w:color w:val="A6A6A6"/>
-        </w:rPr>
-        <w:t>[List any additional comments about this use case or any remaining open issues or TBDs (To Be Determined) that must be resolved.]</w:t>
-      </w:r>
-    </w:p>
-    <w:p/>
-    <w:p/>
-    <w:p>
-      <w:pPr>
-        <w:jc w:val="center"/>
-        <w:rPr>
-          <w:b/>
-          <w:i/>
-        </w:rPr>
-      </w:pPr>
-      <w:r>
-        <w:rPr>
-          <w:b/>
-          <w:i/>
-        </w:rPr>
-        <w:t>EXAMPLE</w:t>
-      </w:r>
-    </w:p>
-    <w:p/>
-    <w:p>
-      <w:pPr>
-        <w:pStyle w:val="ListParagraph"/>
-        <w:numPr>
-          <w:ilvl w:val="0"/>
-          <w:numId w:val="8"/>
-        </w:numPr>
-        <w:rPr>
-          <w:rFonts w:cs="Arial"/>
-          <w:color w:val="A6A6A6"/>
-        </w:rPr>
-      </w:pPr>
-      <w:r>
-        <w:rPr>
-          <w:rFonts w:cs="Arial"/>
-          <w:b/>
-          <w:color w:val="A6A6A6"/>
-          <w:u w:val="single"/>
-        </w:rPr>
-        <w:t>Withdraw Cash</w:t>
-      </w:r>
-      <w:r>
-        <w:rPr>
-          <w:rFonts w:cs="Arial"/>
-          <w:color w:val="A6A6A6"/>
-        </w:rPr>
-        <w:t xml:space="preserve"> (Enter a short name for the Use Case using an active verb phrase)</w:t>
-      </w:r>
-    </w:p>
-    <w:p>
-      <w:pPr>
-        <w:pStyle w:val="ListParagraph"/>
-        <w:numPr>
-          <w:ilvl w:val="1"/>
-          <w:numId w:val="8"/>
-        </w:numPr>
-        <w:rPr>
-          <w:b/>
-        </w:rPr>
-      </w:pPr>
-      <w:r>
-        <w:rPr>
-          <w:b/>
-        </w:rPr>
-        <w:t xml:space="preserve">Actors  </w:t>
-      </w:r>
-    </w:p>
-    <w:p>
-      <w:pPr>
-        <w:pStyle w:val="ListParagraph"/>
-        <w:ind w:left="792"/>
-        <w:rPr>
-          <w:rFonts w:cs="Arial"/>
-          <w:color w:val="A6A6A6"/>
-        </w:rPr>
-      </w:pPr>
-      <w:r>
-        <w:rPr>
-          <w:rFonts w:cs="Arial"/>
-          <w:color w:val="A6A6A6"/>
-        </w:rPr>
-        <w:t>Customer</w:t>
-      </w:r>
-    </w:p>
-    <w:p>
-      <w:pPr>
-        <w:pStyle w:val="ListParagraph"/>
-        <w:ind w:left="792"/>
-        <w:rPr>
-          <w:b/>
-        </w:rPr>
-      </w:pPr>
-    </w:p>
-    <w:p>
-      <w:pPr>
-        <w:pStyle w:val="ListParagraph"/>
-        <w:ind w:left="792"/>
-        <w:rPr>
-          <w:rFonts w:cs="Arial"/>
-          <w:color w:val="A6A6A6"/>
-        </w:rPr>
-      </w:pPr>
-      <w:r>
-        <w:rPr>
-          <w:rFonts w:cs="Arial"/>
-          <w:color w:val="A6A6A6"/>
-        </w:rPr>
-        <w:t xml:space="preserve">[An actor is a person or other entity external to the </w:t>
-      </w:r>
-      <w:r>
-        <w:rPr>
-          <w:rFonts w:cs="Arial"/>
-          <w:color w:val="A6A6A6"/>
-        </w:rPr>
-        <w:t>software system being specified who interacts with the system and performs use cases to accomplish tasks. Different actors often correspond to different user classes, or roles, identified from the customer community that will use the product. Name the acto</w:t>
-      </w:r>
-      <w:r>
-        <w:rPr>
-          <w:rFonts w:cs="Arial"/>
-          <w:color w:val="A6A6A6"/>
-        </w:rPr>
-        <w:t>r that will be initiating this use case (primary) and any other actors who will participate in completing the use case (secondary).]</w:t>
-      </w:r>
-    </w:p>
-    <w:p>
-      <w:pPr>
-        <w:pStyle w:val="ListParagraph"/>
-        <w:ind w:left="792"/>
-        <w:rPr>
-          <w:b/>
-        </w:rPr>
-      </w:pPr>
-    </w:p>
-    <w:p>
-      <w:pPr>
-        <w:pStyle w:val="ListParagraph"/>
-        <w:numPr>
-          <w:ilvl w:val="1"/>
-          <w:numId w:val="8"/>
-        </w:numPr>
-        <w:rPr>
-          <w:b/>
-        </w:rPr>
-      </w:pPr>
-      <w:r>
-        <w:rPr>
-          <w:b/>
-        </w:rPr>
-        <w:t>Description</w:t>
-      </w:r>
-    </w:p>
-    <w:p>
-      <w:pPr>
-        <w:pStyle w:val="ListParagraph"/>
-        <w:ind w:left="792"/>
-        <w:rPr>
-          <w:rFonts w:cs="Arial"/>
-          <w:color w:val="A6A6A6"/>
-        </w:rPr>
-      </w:pPr>
-      <w:r>
-        <w:rPr>
-          <w:rFonts w:cs="Arial"/>
-          <w:color w:val="A6A6A6"/>
-        </w:rPr>
-        <w:t>As a customer I want to withdraw money from my account.</w:t>
-      </w:r>
-    </w:p>
-    <w:p>
-      <w:pPr>
-        <w:pStyle w:val="ListParagraph"/>
-        <w:ind w:left="792"/>
-        <w:rPr>
-          <w:rFonts w:cs="Arial"/>
-          <w:color w:val="A6A6A6"/>
-        </w:rPr>
-      </w:pPr>
-    </w:p>
-    <w:p>
-      <w:pPr>
-        <w:pStyle w:val="ListParagraph"/>
-        <w:ind w:left="792"/>
-        <w:rPr>
-          <w:rFonts w:cs="Arial"/>
-          <w:color w:val="A6A6A6"/>
-        </w:rPr>
-      </w:pPr>
-      <w:r>
-        <w:rPr>
-          <w:rFonts w:cs="Arial"/>
-          <w:color w:val="A6A6A6"/>
-        </w:rPr>
-        <w:t>[Provide a brief description of the reason for and ou</w:t>
-      </w:r>
-      <w:r>
-        <w:rPr>
-          <w:rFonts w:cs="Arial"/>
-          <w:color w:val="A6A6A6"/>
-        </w:rPr>
-        <w:t>tcome of this use case.</w:t>
-      </w:r>
-    </w:p>
-    <w:p>
-      <w:pPr>
-        <w:pStyle w:val="ListParagraph"/>
-        <w:ind w:left="792"/>
-        <w:rPr>
-          <w:rFonts w:cs="Arial"/>
-          <w:color w:val="A6A6A6"/>
-        </w:rPr>
-      </w:pPr>
-      <w:r>
-        <w:rPr>
-          <w:rFonts w:cs="Arial"/>
-          <w:color w:val="A6A6A6"/>
-        </w:rPr>
-        <w:t>Format: As a [user role] I want to [goal] (so I can [reason])]</w:t>
-      </w:r>
-    </w:p>
-    <w:p>
-      <w:pPr>
-        <w:ind w:left="792"/>
-        <w:rPr>
-          <w:b/>
-        </w:rPr>
-      </w:pPr>
-    </w:p>
-    <w:p>
-      <w:pPr>
-        <w:pStyle w:val="ListParagraph"/>
-        <w:numPr>
-          <w:ilvl w:val="1"/>
-          <w:numId w:val="8"/>
-        </w:numPr>
-        <w:rPr>
-          <w:b/>
-        </w:rPr>
-      </w:pPr>
-      <w:r>
-        <w:rPr>
-          <w:b/>
-        </w:rPr>
-        <w:t>Trigger</w:t>
-      </w:r>
-    </w:p>
-    <w:p>
-      <w:pPr>
-        <w:pStyle w:val="ListParagraph"/>
-        <w:ind w:left="792"/>
-        <w:rPr>
-          <w:rFonts w:cs="Arial"/>
-          <w:color w:val="A6A6A6"/>
-        </w:rPr>
-      </w:pPr>
-      <w:r>
-        <w:rPr>
-          <w:rFonts w:cs="Arial"/>
-          <w:color w:val="A6A6A6"/>
-        </w:rPr>
-        <w:t>Customer inserts ATM card.</w:t>
-      </w:r>
-    </w:p>
-    <w:p>
-      <w:pPr>
-        <w:pStyle w:val="ListParagraph"/>
-        <w:ind w:left="792"/>
-        <w:rPr>
-          <w:b/>
-        </w:rPr>
-      </w:pPr>
-    </w:p>
-    <w:p>
-      <w:pPr>
-        <w:ind w:left="792"/>
-        <w:rPr>
-          <w:rFonts w:cs="Arial"/>
-          <w:color w:val="A6A6A6"/>
-        </w:rPr>
-      </w:pPr>
-      <w:r>
-        <w:rPr>
-          <w:rFonts w:cs="Arial"/>
-          <w:color w:val="A6A6A6"/>
-        </w:rPr>
-        <w:t>[Identify the event that initiates the use case. This could be an external business event or system event that causes the use case t</w:t>
-      </w:r>
-      <w:r>
-        <w:rPr>
-          <w:rFonts w:cs="Arial"/>
-          <w:color w:val="A6A6A6"/>
-        </w:rPr>
-        <w:t>o begin, or it could be the first step in the normal flow.]</w:t>
-      </w:r>
-    </w:p>
-    <w:p>
-      <w:pPr>
-        <w:ind w:left="792"/>
-        <w:rPr>
-          <w:b/>
-        </w:rPr>
-      </w:pPr>
-    </w:p>
-    <w:p>
-      <w:pPr>
-        <w:pStyle w:val="ListParagraph"/>
-        <w:numPr>
-          <w:ilvl w:val="1"/>
-          <w:numId w:val="8"/>
-        </w:numPr>
-        <w:rPr>
-          <w:b/>
-        </w:rPr>
-      </w:pPr>
-      <w:r>
-        <w:rPr>
-          <w:b/>
-        </w:rPr>
-        <w:t>Pre-conditions</w:t>
-      </w:r>
-    </w:p>
-    <w:p>
-      <w:pPr>
-        <w:pStyle w:val="Hints"/>
-        <w:numPr>
-          <w:ilvl w:val="2"/>
-          <w:numId w:val="8"/>
-        </w:numPr>
-        <w:rPr>
-          <w:rFonts w:cs="Arial"/>
-          <w:color w:val="A6A6A6"/>
-        </w:rPr>
-      </w:pPr>
-      <w:r>
-        <w:rPr>
-          <w:rFonts w:cs="Arial"/>
-          <w:color w:val="A6A6A6"/>
-        </w:rPr>
-        <w:t>Customer has active deposit account with ATM privileges</w:t>
-      </w:r>
-    </w:p>
-    <w:p>
-      <w:pPr>
-        <w:pStyle w:val="Hints"/>
-        <w:numPr>
-          <w:ilvl w:val="2"/>
-          <w:numId w:val="8"/>
-        </w:numPr>
-        <w:rPr>
-          <w:rFonts w:cs="Arial"/>
-          <w:color w:val="A6A6A6"/>
-        </w:rPr>
-      </w:pPr>
-      <w:r>
-        <w:rPr>
-          <w:rFonts w:cs="Arial"/>
-          <w:color w:val="A6A6A6"/>
-        </w:rPr>
-        <w:t>Customer has an activated ATM card</w:t>
-      </w:r>
-    </w:p>
-    <w:p>
-      <w:pPr>
-        <w:pStyle w:val="Hints"/>
-        <w:ind w:left="1080"/>
-        <w:rPr>
-          <w:rFonts w:cs="Arial"/>
-          <w:color w:val="A6A6A6"/>
-        </w:rPr>
-      </w:pPr>
-    </w:p>
-    <w:p>
-      <w:pPr>
-        <w:pStyle w:val="Hints"/>
-        <w:ind w:left="792"/>
-        <w:rPr>
-          <w:rFonts w:cs="Arial"/>
-          <w:color w:val="A6A6A6"/>
-        </w:rPr>
-      </w:pPr>
-      <w:r>
-        <w:rPr>
-          <w:rFonts w:cs="Arial"/>
-          <w:color w:val="A6A6A6"/>
-        </w:rPr>
-        <w:t xml:space="preserve">[List any activities that must take place, or any conditions that must be true, before </w:t>
-      </w:r>
-      <w:r>
-        <w:rPr>
-          <w:rFonts w:cs="Arial"/>
-          <w:color w:val="A6A6A6"/>
-        </w:rPr>
-        <w:t>the use case can be started. Number each pre-condition.]</w:t>
-      </w:r>
-    </w:p>
-    <w:p>
-      <w:pPr>
-        <w:pStyle w:val="Hints"/>
-        <w:ind w:left="792"/>
-        <w:rPr>
-          <w:rFonts w:cs="Arial"/>
-          <w:color w:val="A6A6A6"/>
-        </w:rPr>
-      </w:pPr>
-    </w:p>
-    <w:p>
-      <w:pPr>
-        <w:pStyle w:val="ListParagraph"/>
-        <w:numPr>
-          <w:ilvl w:val="1"/>
-          <w:numId w:val="8"/>
-        </w:numPr>
-        <w:rPr>
-          <w:b/>
-        </w:rPr>
-      </w:pPr>
-      <w:r>
-        <w:rPr>
-          <w:b/>
-        </w:rPr>
-        <w:t>Post-conditions</w:t>
-      </w:r>
-    </w:p>
-    <w:p>
-      <w:pPr>
-        <w:numPr>
-          <w:ilvl w:val="0"/>
-          <w:numId w:val="4"/>
-        </w:numPr>
-        <w:rPr>
-          <w:rFonts w:cs="Arial"/>
-          <w:color w:val="A6A6A6"/>
-          <w:szCs w:val="20"/>
-        </w:rPr>
-      </w:pPr>
-      <w:r>
-        <w:rPr>
-          <w:rFonts w:cs="Arial"/>
-          <w:color w:val="A6A6A6"/>
-          <w:szCs w:val="20"/>
-        </w:rPr>
-        <w:t>Customer receives cash</w:t>
-      </w:r>
-    </w:p>
-    <w:p>
-      <w:pPr>
-        <w:numPr>
-          <w:ilvl w:val="0"/>
-          <w:numId w:val="4"/>
-        </w:numPr>
-        <w:rPr>
-          <w:rFonts w:cs="Arial"/>
-          <w:color w:val="A6A6A6"/>
-          <w:szCs w:val="20"/>
-        </w:rPr>
-      </w:pPr>
-      <w:r>
-        <w:rPr>
-          <w:rFonts w:cs="Arial"/>
-          <w:color w:val="A6A6A6"/>
-          <w:szCs w:val="20"/>
-        </w:rPr>
-        <w:t>Customer account balance is reduced by the amount of the withdrawal and transaction fees</w:t>
-      </w:r>
-    </w:p>
-    <w:p>
-      <w:pPr>
-        <w:ind w:left="1080"/>
-        <w:rPr>
-          <w:rFonts w:cs="Arial"/>
-          <w:color w:val="A6A6A6"/>
-          <w:szCs w:val="20"/>
-        </w:rPr>
-      </w:pPr>
-      <w:bookmarkStart w:id="11" w:name="_GoBack"/>
-      <w:bookmarkEnd w:id="11"/>
-    </w:p>
-    <w:p>
-      <w:pPr>
-        <w:ind w:left="720"/>
-        <w:rPr>
-          <w:rFonts w:cs="Arial"/>
-          <w:color w:val="A6A6A6"/>
-          <w:szCs w:val="20"/>
-        </w:rPr>
-      </w:pPr>
-      <w:r>
-        <w:rPr>
-          <w:rFonts w:cs="Arial"/>
-          <w:color w:val="A6A6A6"/>
-          <w:szCs w:val="20"/>
-        </w:rPr>
-        <w:lastRenderedPageBreak/>
-        <w:t>[Describe the state of the system at the conclusion of the use case e</w:t>
-      </w:r>
-      <w:r>
-        <w:rPr>
-          <w:rFonts w:cs="Arial"/>
-          <w:color w:val="A6A6A6"/>
-          <w:szCs w:val="20"/>
-        </w:rPr>
-        <w:t xml:space="preserve">xecution. Should include both </w:t>
-      </w:r>
-      <w:r>
-        <w:rPr>
-          <w:rFonts w:cs="Arial"/>
-          <w:i/>
-          <w:iCs/>
-          <w:color w:val="A6A6A6"/>
-          <w:szCs w:val="20"/>
-        </w:rPr>
-        <w:t>minimal guarantees</w:t>
-      </w:r>
-      <w:r>
-        <w:rPr>
-          <w:rFonts w:cs="Arial"/>
-          <w:color w:val="A6A6A6"/>
-          <w:szCs w:val="20"/>
-        </w:rPr>
-        <w:t xml:space="preserve"> (what must happen even if the actor’s goal is not achieved) and the </w:t>
-      </w:r>
-      <w:r>
-        <w:rPr>
-          <w:rFonts w:cs="Arial"/>
-          <w:i/>
-          <w:iCs/>
-          <w:color w:val="A6A6A6"/>
-          <w:szCs w:val="20"/>
-        </w:rPr>
-        <w:t>success guarantees</w:t>
-      </w:r>
-      <w:r>
-        <w:rPr>
-          <w:rFonts w:cs="Arial"/>
-          <w:color w:val="A6A6A6"/>
-          <w:szCs w:val="20"/>
-        </w:rPr>
-        <w:t xml:space="preserve"> (what happens when the actor’s goal is achieved. Number each post-condition.]</w:t>
-      </w:r>
-    </w:p>
-    <w:p>
-      <w:pPr>
-        <w:rPr>
-          <w:b/>
-        </w:rPr>
-      </w:pPr>
-    </w:p>
-    <w:p>
-      <w:pPr>
-        <w:pStyle w:val="ListParagraph"/>
-        <w:numPr>
-          <w:ilvl w:val="1"/>
-          <w:numId w:val="8"/>
-        </w:numPr>
-        <w:rPr>
-          <w:b/>
-        </w:rPr>
-      </w:pPr>
-      <w:r>
-        <w:rPr>
-          <w:b/>
-        </w:rPr>
-        <w:t>Main Scenario</w:t>
-      </w:r>
-    </w:p>
-    <w:p>
-      <w:pPr>
-        <w:numPr>
-          <w:ilvl w:val="0"/>
-          <w:numId w:val="2"/>
-        </w:numPr>
-        <w:tabs>
-          <w:tab w:val="left" w:pos="1062"/>
-        </w:tabs>
-        <w:ind w:left="1080"/>
-        <w:rPr>
-          <w:rFonts w:cs="Arial"/>
-          <w:color w:val="A6A6A6"/>
-          <w:szCs w:val="20"/>
-        </w:rPr>
-      </w:pPr>
-      <w:r>
-        <w:rPr>
-          <w:rFonts w:cs="Arial"/>
-          <w:color w:val="A6A6A6"/>
-          <w:szCs w:val="20"/>
-        </w:rPr>
-        <w:t>Customer inserts ATM card</w:t>
-      </w:r>
-    </w:p>
-    <w:p>
-      <w:pPr>
-        <w:numPr>
-          <w:ilvl w:val="0"/>
-          <w:numId w:val="2"/>
-        </w:numPr>
-        <w:tabs>
-          <w:tab w:val="left" w:pos="1062"/>
-        </w:tabs>
-        <w:ind w:left="1080"/>
-        <w:rPr>
-          <w:rFonts w:cs="Arial"/>
-          <w:color w:val="A6A6A6"/>
-          <w:szCs w:val="20"/>
-        </w:rPr>
-      </w:pPr>
-      <w:r>
-        <w:rPr>
-          <w:rFonts w:cs="Arial"/>
-          <w:color w:val="A6A6A6"/>
-          <w:szCs w:val="20"/>
-        </w:rPr>
-        <w:t>C</w:t>
-      </w:r>
-      <w:r>
-        <w:rPr>
-          <w:rFonts w:cs="Arial"/>
-          <w:color w:val="A6A6A6"/>
-          <w:szCs w:val="20"/>
-        </w:rPr>
-        <w:t xml:space="preserve">ustomer enters PIN </w:t>
-      </w:r>
-    </w:p>
-    <w:p>
-      <w:pPr>
-        <w:numPr>
-          <w:ilvl w:val="0"/>
-          <w:numId w:val="2"/>
-        </w:numPr>
-        <w:tabs>
-          <w:tab w:val="left" w:pos="1062"/>
-        </w:tabs>
-        <w:ind w:left="1080"/>
-        <w:rPr>
-          <w:rFonts w:cs="Arial"/>
-          <w:color w:val="A6A6A6"/>
-          <w:szCs w:val="20"/>
-        </w:rPr>
-      </w:pPr>
-      <w:r>
-        <w:rPr>
-          <w:rFonts w:cs="Arial"/>
-          <w:color w:val="A6A6A6"/>
-          <w:szCs w:val="20"/>
-        </w:rPr>
-        <w:t>System prompts customer to enter language performance English or Spanish</w:t>
-      </w:r>
-    </w:p>
-    <w:p>
-      <w:pPr>
-        <w:numPr>
-          <w:ilvl w:val="0"/>
-          <w:numId w:val="2"/>
-        </w:numPr>
-        <w:tabs>
-          <w:tab w:val="left" w:pos="1062"/>
-        </w:tabs>
-        <w:ind w:left="1080"/>
-        <w:rPr>
-          <w:rFonts w:cs="Arial"/>
-          <w:color w:val="A6A6A6"/>
-          <w:szCs w:val="20"/>
-        </w:rPr>
-      </w:pPr>
-      <w:r>
-        <w:rPr>
-          <w:rFonts w:cs="Arial"/>
-          <w:color w:val="A6A6A6"/>
-          <w:szCs w:val="20"/>
-        </w:rPr>
-        <w:t>System validates if customer is in the bank network</w:t>
-      </w:r>
-    </w:p>
-    <w:p>
-      <w:pPr>
-        <w:numPr>
-          <w:ilvl w:val="0"/>
-          <w:numId w:val="2"/>
-        </w:numPr>
-        <w:tabs>
-          <w:tab w:val="left" w:pos="1062"/>
-        </w:tabs>
-        <w:ind w:left="1080"/>
-        <w:rPr>
-          <w:rFonts w:cs="Arial"/>
-          <w:color w:val="A6A6A6"/>
-          <w:szCs w:val="20"/>
-        </w:rPr>
-      </w:pPr>
-      <w:r>
-        <w:rPr>
-          <w:rFonts w:cs="Arial"/>
-          <w:color w:val="A6A6A6"/>
-          <w:szCs w:val="20"/>
-        </w:rPr>
-        <w:t>System prompts user to select transaction type</w:t>
-      </w:r>
-    </w:p>
-    <w:p>
-      <w:pPr>
-        <w:numPr>
-          <w:ilvl w:val="0"/>
-          <w:numId w:val="2"/>
-        </w:numPr>
-        <w:tabs>
-          <w:tab w:val="left" w:pos="1062"/>
-        </w:tabs>
-        <w:ind w:left="1080"/>
-        <w:rPr>
-          <w:rFonts w:cs="Arial"/>
-          <w:color w:val="A6A6A6"/>
-          <w:szCs w:val="20"/>
-        </w:rPr>
-      </w:pPr>
-      <w:r>
-        <w:rPr>
-          <w:rFonts w:cs="Arial"/>
-          <w:color w:val="A6A6A6"/>
-          <w:szCs w:val="20"/>
-        </w:rPr>
-        <w:t>Customer selects Withdrawal From Checking</w:t>
-      </w:r>
-    </w:p>
-    <w:p>
-      <w:pPr>
-        <w:numPr>
-          <w:ilvl w:val="0"/>
-          <w:numId w:val="2"/>
-        </w:numPr>
-        <w:tabs>
-          <w:tab w:val="left" w:pos="1062"/>
-        </w:tabs>
-        <w:ind w:left="1080"/>
-        <w:rPr>
-          <w:rFonts w:cs="Arial"/>
-          <w:color w:val="A6A6A6"/>
-          <w:szCs w:val="20"/>
-        </w:rPr>
-      </w:pPr>
-      <w:r>
-        <w:rPr>
-          <w:rFonts w:cs="Arial"/>
-          <w:color w:val="A6A6A6"/>
-          <w:szCs w:val="20"/>
-        </w:rPr>
-        <w:t>System prompts user to</w:t>
-      </w:r>
-      <w:r>
-        <w:rPr>
-          <w:rFonts w:cs="Arial"/>
-          <w:color w:val="A6A6A6"/>
-          <w:szCs w:val="20"/>
-        </w:rPr>
-        <w:t xml:space="preserve"> enter withdrawal amount</w:t>
-      </w:r>
-    </w:p>
-    <w:p>
-      <w:pPr>
-        <w:numPr>
-          <w:ilvl w:val="0"/>
-          <w:numId w:val="2"/>
-        </w:numPr>
-        <w:tabs>
-          <w:tab w:val="left" w:pos="1062"/>
-        </w:tabs>
-        <w:ind w:left="1080"/>
-        <w:rPr>
-          <w:rFonts w:cs="Arial"/>
-          <w:color w:val="A6A6A6"/>
-          <w:szCs w:val="20"/>
-        </w:rPr>
-      </w:pPr>
-      <w:r>
-        <w:rPr>
-          <w:rFonts w:cs="Arial"/>
-          <w:color w:val="A6A6A6"/>
-          <w:szCs w:val="20"/>
-        </w:rPr>
-        <w:t>…</w:t>
-      </w:r>
-    </w:p>
-    <w:p>
-      <w:pPr>
-        <w:numPr>
-          <w:ilvl w:val="0"/>
-          <w:numId w:val="2"/>
-        </w:numPr>
-        <w:tabs>
-          <w:tab w:val="left" w:pos="1062"/>
-        </w:tabs>
-        <w:ind w:left="1080"/>
-        <w:rPr>
-          <w:rFonts w:cs="Arial"/>
-          <w:color w:val="A6A6A6"/>
-          <w:szCs w:val="20"/>
-        </w:rPr>
-      </w:pPr>
-      <w:r>
-        <w:rPr>
-          <w:rFonts w:cs="Arial"/>
-          <w:color w:val="A6A6A6"/>
-          <w:szCs w:val="20"/>
-        </w:rPr>
-        <w:t xml:space="preserve">System ejects ATM card </w:t>
-      </w:r>
-    </w:p>
-    <w:p>
-      <w:pPr>
-        <w:ind w:left="1080"/>
-        <w:rPr>
-          <w:rFonts w:cs="Arial"/>
-          <w:color w:val="A6A6A6"/>
-          <w:szCs w:val="20"/>
-        </w:rPr>
-      </w:pPr>
-      <w:r>
-        <w:rPr>
-          <w:rFonts w:cs="Arial"/>
-          <w:color w:val="A6A6A6"/>
-          <w:szCs w:val="20"/>
-        </w:rPr>
-        <w:t xml:space="preserve">[Provide a detailed description of the user actions and system responses that will take place during execution of the use case under </w:t>
-      </w:r>
-      <w:r>
-        <w:rPr>
-          <w:rFonts w:cs="Arial"/>
-          <w:b/>
-          <w:color w:val="A6A6A6"/>
-          <w:szCs w:val="20"/>
-        </w:rPr>
-        <w:t>normal, expected</w:t>
-      </w:r>
-      <w:r>
-        <w:rPr>
-          <w:rFonts w:cs="Arial"/>
-          <w:color w:val="A6A6A6"/>
-          <w:szCs w:val="20"/>
-        </w:rPr>
-        <w:t xml:space="preserve"> conditions. This dialog sequence will ultimately lead t</w:t>
-      </w:r>
-      <w:r>
-        <w:rPr>
-          <w:rFonts w:cs="Arial"/>
-          <w:color w:val="A6A6A6"/>
-          <w:szCs w:val="20"/>
-        </w:rPr>
-        <w:t>o accomplishing the goal stated in the use case name and description.]</w:t>
-      </w:r>
-    </w:p>
-    <w:p>
-      <w:pPr>
-        <w:pStyle w:val="ListParagraph"/>
-        <w:ind w:left="792"/>
-        <w:rPr>
-          <w:b/>
-        </w:rPr>
-      </w:pPr>
-    </w:p>
-    <w:p>
-      <w:pPr>
-        <w:pStyle w:val="ListParagraph"/>
-        <w:numPr>
-          <w:ilvl w:val="1"/>
-          <w:numId w:val="8"/>
-        </w:numPr>
-        <w:rPr>
-          <w:b/>
-        </w:rPr>
-      </w:pPr>
-      <w:r>
-        <w:rPr>
-          <w:b/>
-        </w:rPr>
-        <w:t>Alternative Scenarios</w:t>
-      </w:r>
-    </w:p>
-    <w:p>
-      <w:pPr>
-        <w:pStyle w:val="Hints"/>
-        <w:ind w:left="720"/>
-        <w:rPr>
-          <w:rFonts w:cs="Arial"/>
-          <w:color w:val="A6A6A6"/>
-        </w:rPr>
-      </w:pPr>
-      <w:r>
-        <w:rPr>
-          <w:rFonts w:cs="Arial"/>
-          <w:color w:val="A6A6A6"/>
-        </w:rPr>
-        <w:t xml:space="preserve">4a. Customer is not in the bank network </w:t>
-      </w:r>
-    </w:p>
-    <w:p>
-      <w:pPr>
-        <w:pStyle w:val="Hints"/>
-        <w:numPr>
-          <w:ilvl w:val="0"/>
-          <w:numId w:val="5"/>
-        </w:numPr>
-        <w:tabs>
-          <w:tab w:val="left" w:pos="432"/>
-        </w:tabs>
-        <w:ind w:left="1440"/>
-        <w:rPr>
-          <w:rFonts w:cs="Arial"/>
-          <w:color w:val="A6A6A6"/>
-        </w:rPr>
-      </w:pPr>
-      <w:r>
-        <w:rPr>
-          <w:rFonts w:cs="Arial"/>
-          <w:color w:val="A6A6A6"/>
-        </w:rPr>
-        <w:t xml:space="preserve">System will prompt customer to accept network fee  </w:t>
-      </w:r>
-    </w:p>
-    <w:p>
-      <w:pPr>
-        <w:pStyle w:val="Hints"/>
-        <w:numPr>
-          <w:ilvl w:val="0"/>
-          <w:numId w:val="5"/>
-        </w:numPr>
-        <w:tabs>
-          <w:tab w:val="left" w:pos="432"/>
-        </w:tabs>
-        <w:ind w:left="1440"/>
-        <w:rPr>
-          <w:rFonts w:cs="Arial"/>
-          <w:color w:val="A6A6A6"/>
-        </w:rPr>
-      </w:pPr>
-      <w:r>
-        <w:rPr>
-          <w:rFonts w:cs="Arial"/>
-          <w:color w:val="A6A6A6"/>
-        </w:rPr>
-        <w:t xml:space="preserve">Customer accepts </w:t>
-      </w:r>
-    </w:p>
-    <w:p>
-      <w:pPr>
-        <w:pStyle w:val="Hints"/>
-        <w:numPr>
-          <w:ilvl w:val="0"/>
-          <w:numId w:val="5"/>
-        </w:numPr>
-        <w:tabs>
-          <w:tab w:val="left" w:pos="432"/>
-        </w:tabs>
-        <w:ind w:left="1440"/>
-        <w:rPr>
-          <w:rFonts w:cs="Arial"/>
-          <w:color w:val="A6A6A6"/>
-        </w:rPr>
-      </w:pPr>
-      <w:r>
-        <w:rPr>
-          <w:rFonts w:cs="Arial"/>
-          <w:color w:val="A6A6A6"/>
-        </w:rPr>
-        <w:t xml:space="preserve">Use Case resumes on step 5 </w:t>
-      </w:r>
-    </w:p>
-    <w:p>
-      <w:pPr>
-        <w:pStyle w:val="Hints"/>
-        <w:tabs>
-          <w:tab w:val="left" w:pos="432"/>
-        </w:tabs>
-        <w:ind w:left="720"/>
-        <w:rPr>
-          <w:rFonts w:cs="Arial"/>
-          <w:color w:val="A6A6A6"/>
-        </w:rPr>
-      </w:pPr>
-    </w:p>
-    <w:p>
-      <w:pPr>
-        <w:pStyle w:val="Hints"/>
-        <w:ind w:left="720"/>
-        <w:rPr>
-          <w:rFonts w:cs="Arial"/>
-          <w:color w:val="A6A6A6"/>
-        </w:rPr>
-      </w:pPr>
-      <w:r>
-        <w:rPr>
-          <w:rFonts w:cs="Arial"/>
-          <w:color w:val="A6A6A6"/>
-        </w:rPr>
-        <w:t xml:space="preserve">4b. Customer is not in the bank network </w:t>
-      </w:r>
-    </w:p>
-    <w:p>
-      <w:pPr>
-        <w:pStyle w:val="Hints"/>
-        <w:numPr>
-          <w:ilvl w:val="0"/>
-          <w:numId w:val="6"/>
-        </w:numPr>
-        <w:tabs>
-          <w:tab w:val="left" w:pos="432"/>
-        </w:tabs>
-        <w:ind w:left="1440"/>
-        <w:rPr>
-          <w:rFonts w:cs="Arial"/>
-          <w:color w:val="A6A6A6"/>
-        </w:rPr>
-      </w:pPr>
-      <w:r>
-        <w:rPr>
-          <w:rFonts w:cs="Arial"/>
-          <w:color w:val="A6A6A6"/>
-        </w:rPr>
-        <w:t xml:space="preserve">System will prompt customer to accept network fee  </w:t>
-      </w:r>
-    </w:p>
-    <w:p>
-      <w:pPr>
-        <w:pStyle w:val="Hints"/>
-        <w:numPr>
-          <w:ilvl w:val="0"/>
-          <w:numId w:val="6"/>
-        </w:numPr>
-        <w:tabs>
-          <w:tab w:val="left" w:pos="432"/>
-        </w:tabs>
-        <w:ind w:left="1440"/>
-        <w:rPr>
-          <w:rFonts w:cs="Arial"/>
-          <w:color w:val="A6A6A6"/>
-        </w:rPr>
-      </w:pPr>
-      <w:r>
-        <w:rPr>
-          <w:rFonts w:cs="Arial"/>
-          <w:color w:val="A6A6A6"/>
-        </w:rPr>
-        <w:t xml:space="preserve">Customer declines </w:t>
-      </w:r>
-    </w:p>
-    <w:p>
-      <w:pPr>
-        <w:pStyle w:val="Hints"/>
-        <w:numPr>
-          <w:ilvl w:val="0"/>
-          <w:numId w:val="6"/>
-        </w:numPr>
-        <w:tabs>
-          <w:tab w:val="left" w:pos="432"/>
-        </w:tabs>
-        <w:ind w:left="1440"/>
-        <w:rPr>
-          <w:rFonts w:cs="Arial"/>
-          <w:color w:val="A6A6A6"/>
-        </w:rPr>
-      </w:pPr>
-      <w:r>
-        <w:rPr>
-          <w:rFonts w:cs="Arial"/>
-          <w:color w:val="A6A6A6"/>
-        </w:rPr>
-        <w:t>Transaction is terminated</w:t>
-      </w:r>
-    </w:p>
-    <w:p>
-      <w:pPr>
-        <w:pStyle w:val="Hints"/>
-        <w:numPr>
-          <w:ilvl w:val="0"/>
-          <w:numId w:val="6"/>
-        </w:numPr>
-        <w:tabs>
-          <w:tab w:val="left" w:pos="432"/>
-        </w:tabs>
-        <w:ind w:left="1440"/>
-        <w:rPr>
-          <w:rFonts w:cs="Arial"/>
-          <w:color w:val="A6A6A6"/>
-        </w:rPr>
-      </w:pPr>
-      <w:r>
-        <w:rPr>
-          <w:rFonts w:cs="Arial"/>
-          <w:color w:val="A6A6A6"/>
-        </w:rPr>
-        <w:t>Use Case resumes on step 9 of normal flow</w:t>
-      </w:r>
-    </w:p>
-    <w:p>
-      <w:pPr>
-        <w:ind w:left="720"/>
-        <w:rPr>
-          <w:rFonts w:cs="Arial"/>
-          <w:color w:val="A6A6A6"/>
-          <w:szCs w:val="20"/>
-        </w:rPr>
-      </w:pPr>
-    </w:p>
-    <w:p>
-      <w:pPr>
-        <w:ind w:left="720"/>
-        <w:rPr>
-          <w:rFonts w:cs="Arial"/>
-          <w:color w:val="A6A6A6"/>
-        </w:rPr>
-      </w:pPr>
-      <w:r>
-        <w:rPr>
-          <w:rFonts w:cs="Arial"/>
-          <w:color w:val="A6A6A6"/>
-        </w:rPr>
-        <w:t>[Document branches from the main flow to handle special conditions (also kn</w:t>
-      </w:r>
-      <w:r>
-        <w:rPr>
-          <w:rFonts w:cs="Arial"/>
-          <w:color w:val="A6A6A6"/>
-        </w:rPr>
-        <w:t>own as extensions). For each alternative flow reference the branching step number of the normal flow and the condition which must be true in order for this extension to be executed.]</w:t>
-      </w:r>
-    </w:p>
-    <w:p>
-      <w:pPr>
-        <w:ind w:left="720"/>
-        <w:rPr>
-          <w:rFonts w:cs="Arial"/>
-          <w:color w:val="A6A6A6"/>
-          <w:szCs w:val="20"/>
-        </w:rPr>
-      </w:pPr>
-    </w:p>
-    <w:p>
-      <w:pPr>
-        <w:pStyle w:val="ListParagraph"/>
-        <w:numPr>
-          <w:ilvl w:val="1"/>
-          <w:numId w:val="8"/>
-        </w:numPr>
-        <w:rPr>
-          <w:b/>
-        </w:rPr>
-      </w:pPr>
-      <w:r>
-        <w:rPr>
-          <w:b/>
-        </w:rPr>
-        <w:t>Special Requirements</w:t>
-      </w:r>
-    </w:p>
-    <w:p>
-      <w:pPr>
-        <w:pStyle w:val="ListParagraph"/>
-        <w:ind w:left="792"/>
-        <w:rPr>
-          <w:rFonts w:cs="Arial"/>
-          <w:color w:val="A6A6A6"/>
-        </w:rPr>
-      </w:pPr>
-      <w:r>
-        <w:rPr>
-          <w:rFonts w:cs="Arial"/>
-          <w:color w:val="A6A6A6"/>
-        </w:rPr>
-        <w:t xml:space="preserve">User validation (step 4) cannot take more </w:t>
-      </w:r>
-      <w:proofErr w:type="spellStart"/>
-      <w:r>
-        <w:rPr>
-          <w:rFonts w:cs="Arial"/>
-          <w:color w:val="A6A6A6"/>
-        </w:rPr>
-        <w:t>then</w:t>
-      </w:r>
-      <w:proofErr w:type="spellEnd"/>
-      <w:r>
-        <w:rPr>
-          <w:rFonts w:cs="Arial"/>
-          <w:color w:val="A6A6A6"/>
-        </w:rPr>
-        <w:t xml:space="preserve"> 30 s</w:t>
-      </w:r>
-      <w:r>
-        <w:rPr>
-          <w:rFonts w:cs="Arial"/>
-          <w:color w:val="A6A6A6"/>
-        </w:rPr>
-        <w:t xml:space="preserve">econds.  </w:t>
-      </w:r>
-    </w:p>
-    <w:p>
-      <w:pPr>
-        <w:pStyle w:val="ListParagraph"/>
-        <w:ind w:left="792"/>
-        <w:rPr>
-          <w:b/>
-        </w:rPr>
-      </w:pPr>
-    </w:p>
-    <w:p>
-      <w:pPr>
-        <w:pStyle w:val="ListParagraph"/>
-        <w:ind w:left="792"/>
-        <w:rPr>
-          <w:rFonts w:cs="Arial"/>
-          <w:color w:val="A6A6A6"/>
-          <w:szCs w:val="20"/>
-        </w:rPr>
-      </w:pPr>
-      <w:r>
-        <w:rPr>
-          <w:rFonts w:cs="Arial"/>
-          <w:color w:val="A6A6A6"/>
-          <w:szCs w:val="20"/>
-        </w:rPr>
-        <w:t>[Identify any additional requirements, such as nonfunctional requirements, for the use case that may need to be addressed during design or implementation. These may include performance requirements or other quality attributes.]</w:t>
-      </w:r>
-    </w:p>
-    <w:p>
-      <w:pPr>
-        <w:pStyle w:val="ListParagraph"/>
-        <w:ind w:left="792"/>
-        <w:rPr>
-          <w:b/>
-        </w:rPr>
-      </w:pPr>
-    </w:p>
-    <w:p>
-      <w:pPr>
-        <w:pStyle w:val="ListParagraph"/>
-        <w:numPr>
-          <w:ilvl w:val="1"/>
-          <w:numId w:val="8"/>
-        </w:numPr>
-        <w:rPr>
-          <w:b/>
-        </w:rPr>
-      </w:pPr>
-      <w:r>
-        <w:rPr>
-          <w:b/>
-        </w:rPr>
-        <w:t>Notes</w:t>
-      </w:r>
-    </w:p>
-    <w:p>
-      <w:pPr>
-        <w:pStyle w:val="ListParagraph"/>
-        <w:numPr>
-          <w:ilvl w:val="2"/>
-          <w:numId w:val="8"/>
-        </w:numPr>
-        <w:rPr>
-          <w:rFonts w:cs="Arial"/>
-          <w:color w:val="A6A6A6"/>
-        </w:rPr>
-      </w:pPr>
-      <w:r>
-        <w:rPr>
-          <w:rFonts w:cs="Arial"/>
-          <w:color w:val="A6A6A6"/>
-        </w:rPr>
-        <w:t>What is th</w:t>
-      </w:r>
-      <w:r>
-        <w:rPr>
-          <w:rFonts w:cs="Arial"/>
-          <w:color w:val="A6A6A6"/>
-        </w:rPr>
-        <w:t>e maximum size of the PIN that a use can have?</w:t>
       </w:r>
     </w:p>
     <w:p>
@@ -4743,7 +4514,7 @@
       <w:rPr>
         <w:noProof/>
       </w:rPr>
-      <w:t>7</w:t>
+      <w:t>9</w:t>
     </w:r>
     <w:r>
       <w:fldChar w:fldCharType="end"/>
@@ -4784,7 +4555,7 @@
         <w:szCs w:val="12"/>
         <w:lang w:val="de-CH"/>
       </w:rPr>
-      <w:t>01/10/2015</w:t>
+      <w:t>04/10/2015</w:t>
     </w:r>
     <w:r>
       <w:rPr>
@@ -4997,6 +4768,92 @@
     </w:lvl>
   </w:abstractNum>
   <w:abstractNum w:abstractNumId="1" w15:restartNumberingAfterBreak="0">
+    <w:nsid w:val="029F37EF"/>
+    <w:multiLevelType w:val="hybridMultilevel"/>
+    <w:tmpl w:val="2DF20564"/>
+    <w:lvl w:ilvl="0" w:tplc="0408000F">
+      <w:start w:val="1"/>
+      <w:numFmt w:val="decimal"/>
+      <w:lvlText w:val="%1."/>
+      <w:lvlJc w:val="left"/>
+      <w:pPr>
+        <w:ind w:left="720" w:hanging="360"/>
+      </w:pPr>
+    </w:lvl>
+    <w:lvl w:ilvl="1" w:tplc="04080019">
+      <w:start w:val="1"/>
+      <w:numFmt w:val="lowerLetter"/>
+      <w:lvlText w:val="%2."/>
+      <w:lvlJc w:val="left"/>
+      <w:pPr>
+        <w:ind w:left="1440" w:hanging="360"/>
+      </w:pPr>
+    </w:lvl>
+    <w:lvl w:ilvl="2" w:tplc="0408001B">
+      <w:start w:val="1"/>
+      <w:numFmt w:val="lowerRoman"/>
+      <w:lvlText w:val="%3."/>
+      <w:lvlJc w:val="right"/>
+      <w:pPr>
+        <w:ind w:left="2160" w:hanging="180"/>
+      </w:pPr>
+    </w:lvl>
+    <w:lvl w:ilvl="3" w:tplc="0408000F">
+      <w:start w:val="1"/>
+      <w:numFmt w:val="decimal"/>
+      <w:lvlText w:val="%4."/>
+      <w:lvlJc w:val="left"/>
+      <w:pPr>
+        <w:ind w:left="2880" w:hanging="360"/>
+      </w:pPr>
+    </w:lvl>
+    <w:lvl w:ilvl="4" w:tplc="04080019">
+      <w:start w:val="1"/>
+      <w:numFmt w:val="lowerLetter"/>
+      <w:lvlText w:val="%5."/>
+      <w:lvlJc w:val="left"/>
+      <w:pPr>
+        <w:ind w:left="3600" w:hanging="360"/>
+      </w:pPr>
+    </w:lvl>
+    <w:lvl w:ilvl="5" w:tplc="0408001B">
+      <w:start w:val="1"/>
+      <w:numFmt w:val="lowerRoman"/>
+      <w:lvlText w:val="%6."/>
+      <w:lvlJc w:val="right"/>
+      <w:pPr>
+        <w:ind w:left="4320" w:hanging="180"/>
+      </w:pPr>
+    </w:lvl>
+    <w:lvl w:ilvl="6" w:tplc="0408000F">
+      <w:start w:val="1"/>
+      <w:numFmt w:val="decimal"/>
+      <w:lvlText w:val="%7."/>
+      <w:lvlJc w:val="left"/>
+      <w:pPr>
+        <w:ind w:left="5040" w:hanging="360"/>
+      </w:pPr>
+    </w:lvl>
+    <w:lvl w:ilvl="7" w:tplc="04080019">
+      <w:start w:val="1"/>
+      <w:numFmt w:val="lowerLetter"/>
+      <w:lvlText w:val="%8."/>
+      <w:lvlJc w:val="left"/>
+      <w:pPr>
+        <w:ind w:left="5760" w:hanging="360"/>
+      </w:pPr>
+    </w:lvl>
+    <w:lvl w:ilvl="8" w:tplc="0408001B">
+      <w:start w:val="1"/>
+      <w:numFmt w:val="lowerRoman"/>
+      <w:lvlText w:val="%9."/>
+      <w:lvlJc w:val="right"/>
+      <w:pPr>
+        <w:ind w:left="6480" w:hanging="180"/>
+      </w:pPr>
+    </w:lvl>
+  </w:abstractNum>
+  <w:abstractNum w:abstractNumId="2" w15:restartNumberingAfterBreak="0">
     <w:nsid w:val="04A56A42"/>
     <w:multiLevelType w:val="multilevel"/>
     <w:tmpl w:val="5F9C3AEC"/>
@@ -5082,7 +4939,7 @@
       </w:pPr>
     </w:lvl>
   </w:abstractNum>
-  <w:abstractNum w:abstractNumId="2" w15:restartNumberingAfterBreak="0">
+  <w:abstractNum w:abstractNumId="3" w15:restartNumberingAfterBreak="0">
     <w:nsid w:val="08960DFA"/>
     <w:multiLevelType w:val="multilevel"/>
     <w:tmpl w:val="ABC4F5E6"/>
@@ -5168,7 +5025,7 @@
       </w:pPr>
     </w:lvl>
   </w:abstractNum>
-  <w:abstractNum w:abstractNumId="3" w15:restartNumberingAfterBreak="0">
+  <w:abstractNum w:abstractNumId="4" w15:restartNumberingAfterBreak="0">
     <w:nsid w:val="09082547"/>
     <w:multiLevelType w:val="multilevel"/>
     <w:tmpl w:val="906AA01E"/>
@@ -5290,7 +5147,182 @@
       </w:pPr>
     </w:lvl>
   </w:abstractNum>
-  <w:abstractNum w:abstractNumId="4" w15:restartNumberingAfterBreak="0">
+  <w:abstractNum w:abstractNumId="5" w15:restartNumberingAfterBreak="0">
+    <w:nsid w:val="1A3771C4"/>
+    <w:multiLevelType w:val="multilevel"/>
+    <w:tmpl w:val="F7B0B156"/>
+    <w:lvl w:ilvl="0">
+      <w:start w:val="1"/>
+      <w:numFmt w:val="decimal"/>
+      <w:lvlText w:val="%1."/>
+      <w:lvlJc w:val="left"/>
+      <w:pPr>
+        <w:ind w:left="360" w:hanging="360"/>
+      </w:pPr>
+    </w:lvl>
+    <w:lvl w:ilvl="1">
+      <w:start w:val="1"/>
+      <w:numFmt w:val="decimal"/>
+      <w:lvlText w:val="%1.%2."/>
+      <w:lvlJc w:val="left"/>
+      <w:pPr>
+        <w:ind w:left="792" w:hanging="432"/>
+      </w:pPr>
+    </w:lvl>
+    <w:lvl w:ilvl="2">
+      <w:start w:val="3"/>
+      <w:numFmt w:val="decimal"/>
+      <w:lvlText w:val="%1.%2.%3."/>
+      <w:lvlJc w:val="left"/>
+      <w:pPr>
+        <w:ind w:left="1224" w:hanging="504"/>
+      </w:pPr>
+      <w:rPr>
+        <w:b w:val="0"/>
+      </w:rPr>
+    </w:lvl>
+    <w:lvl w:ilvl="3">
+      <w:start w:val="1"/>
+      <w:numFmt w:val="decimal"/>
+      <w:lvlText w:val="%1.%2.%3.%4."/>
+      <w:lvlJc w:val="left"/>
+      <w:pPr>
+        <w:ind w:left="1728" w:hanging="648"/>
+      </w:pPr>
+    </w:lvl>
+    <w:lvl w:ilvl="4">
+      <w:start w:val="1"/>
+      <w:numFmt w:val="decimal"/>
+      <w:lvlText w:val="%1.%2.%3.%4.%5."/>
+      <w:lvlJc w:val="left"/>
+      <w:pPr>
+        <w:ind w:left="2232" w:hanging="792"/>
+      </w:pPr>
+    </w:lvl>
+    <w:lvl w:ilvl="5">
+      <w:start w:val="1"/>
+      <w:numFmt w:val="decimal"/>
+      <w:lvlText w:val="%1.%2.%3.%4.%5.%6."/>
+      <w:lvlJc w:val="left"/>
+      <w:pPr>
+        <w:ind w:left="2736" w:hanging="936"/>
+      </w:pPr>
+    </w:lvl>
+    <w:lvl w:ilvl="6">
+      <w:start w:val="1"/>
+      <w:numFmt w:val="decimal"/>
+      <w:lvlText w:val="%1.%2.%3.%4.%5.%6.%7."/>
+      <w:lvlJc w:val="left"/>
+      <w:pPr>
+        <w:ind w:left="3240" w:hanging="1080"/>
+      </w:pPr>
+    </w:lvl>
+    <w:lvl w:ilvl="7">
+      <w:start w:val="1"/>
+      <w:numFmt w:val="decimal"/>
+      <w:lvlText w:val="%1.%2.%3.%4.%5.%6.%7.%8."/>
+      <w:lvlJc w:val="left"/>
+      <w:pPr>
+        <w:ind w:left="3744" w:hanging="1224"/>
+      </w:pPr>
+    </w:lvl>
+    <w:lvl w:ilvl="8">
+      <w:start w:val="1"/>
+      <w:numFmt w:val="decimal"/>
+      <w:lvlText w:val="%1.%2.%3.%4.%5.%6.%7.%8.%9."/>
+      <w:lvlJc w:val="left"/>
+      <w:pPr>
+        <w:ind w:left="4320" w:hanging="1440"/>
+      </w:pPr>
+    </w:lvl>
+  </w:abstractNum>
+  <w:abstractNum w:abstractNumId="6" w15:restartNumberingAfterBreak="0">
+    <w:nsid w:val="24894A26"/>
+    <w:multiLevelType w:val="hybridMultilevel"/>
+    <w:tmpl w:val="9E84BE96"/>
+    <w:lvl w:ilvl="0" w:tplc="0408000F">
+      <w:start w:val="1"/>
+      <w:numFmt w:val="decimal"/>
+      <w:lvlText w:val="%1."/>
+      <w:lvlJc w:val="left"/>
+      <w:pPr>
+        <w:ind w:left="1211" w:hanging="360"/>
+      </w:pPr>
+    </w:lvl>
+    <w:lvl w:ilvl="1" w:tplc="04080019">
+      <w:start w:val="1"/>
+      <w:numFmt w:val="lowerLetter"/>
+      <w:lvlText w:val="%2."/>
+      <w:lvlJc w:val="left"/>
+      <w:pPr>
+        <w:ind w:left="1931" w:hanging="360"/>
+      </w:pPr>
+    </w:lvl>
+    <w:lvl w:ilvl="2" w:tplc="0408001B">
+      <w:start w:val="1"/>
+      <w:numFmt w:val="lowerRoman"/>
+      <w:lvlText w:val="%3."/>
+      <w:lvlJc w:val="right"/>
+      <w:pPr>
+        <w:ind w:left="2651" w:hanging="180"/>
+      </w:pPr>
+    </w:lvl>
+    <w:lvl w:ilvl="3" w:tplc="0408000F">
+      <w:start w:val="1"/>
+      <w:numFmt w:val="decimal"/>
+      <w:lvlText w:val="%4."/>
+      <w:lvlJc w:val="left"/>
+      <w:pPr>
+        <w:ind w:left="3371" w:hanging="360"/>
+      </w:pPr>
+    </w:lvl>
+    <w:lvl w:ilvl="4" w:tplc="04080019">
+      <w:start w:val="1"/>
+      <w:numFmt w:val="lowerLetter"/>
+      <w:lvlText w:val="%5."/>
+      <w:lvlJc w:val="left"/>
+      <w:pPr>
+        <w:ind w:left="4091" w:hanging="360"/>
+      </w:pPr>
+    </w:lvl>
+    <w:lvl w:ilvl="5" w:tplc="0408001B">
+      <w:start w:val="1"/>
+      <w:numFmt w:val="lowerRoman"/>
+      <w:lvlText w:val="%6."/>
+      <w:lvlJc w:val="right"/>
+      <w:pPr>
+        <w:ind w:left="4811" w:hanging="180"/>
+      </w:pPr>
+    </w:lvl>
+    <w:lvl w:ilvl="6" w:tplc="0408000F">
+      <w:start w:val="1"/>
+      <w:numFmt w:val="decimal"/>
+      <w:lvlText w:val="%7."/>
+      <w:lvlJc w:val="left"/>
+      <w:pPr>
+        <w:ind w:left="5531" w:hanging="360"/>
+      </w:pPr>
+    </w:lvl>
+    <w:lvl w:ilvl="7" w:tplc="04080019">
+      <w:start w:val="1"/>
+      <w:numFmt w:val="lowerLetter"/>
+      <w:lvlText w:val="%8."/>
+      <w:lvlJc w:val="left"/>
+      <w:pPr>
+        <w:ind w:left="6251" w:hanging="360"/>
+      </w:pPr>
+    </w:lvl>
+    <w:lvl w:ilvl="8" w:tplc="0408001B">
+      <w:start w:val="1"/>
+      <w:numFmt w:val="lowerRoman"/>
+      <w:lvlText w:val="%9."/>
+      <w:lvlJc w:val="right"/>
+      <w:pPr>
+        <w:ind w:left="6971" w:hanging="180"/>
+      </w:pPr>
+    </w:lvl>
+  </w:abstractNum>
+  <w:abstractNum w:abstractNumId="7" w15:restartNumberingAfterBreak="0">
     <w:nsid w:val="25A97917"/>
     <w:multiLevelType w:val="multilevel"/>
     <w:tmpl w:val="0807001F"/>
@@ -5376,7 +5408,93 @@
       </w:pPr>
     </w:lvl>
   </w:abstractNum>
-  <w:abstractNum w:abstractNumId="5" w15:restartNumberingAfterBreak="0">
+  <w:abstractNum w:abstractNumId="8" w15:restartNumberingAfterBreak="0">
+    <w:nsid w:val="2B213912"/>
+    <w:multiLevelType w:val="multilevel"/>
+    <w:tmpl w:val="11E82D32"/>
+    <w:lvl w:ilvl="0">
+      <w:start w:val="1"/>
+      <w:numFmt w:val="decimal"/>
+      <w:lvlText w:val="%1."/>
+      <w:lvlJc w:val="left"/>
+      <w:pPr>
+        <w:ind w:left="360" w:hanging="360"/>
+      </w:pPr>
+    </w:lvl>
+    <w:lvl w:ilvl="1">
+      <w:start w:val="1"/>
+      <w:numFmt w:val="decimal"/>
+      <w:lvlText w:val="%1.%2."/>
+      <w:lvlJc w:val="left"/>
+      <w:pPr>
+        <w:ind w:left="792" w:hanging="432"/>
+      </w:pPr>
+    </w:lvl>
+    <w:lvl w:ilvl="2">
+      <w:start w:val="1"/>
+      <w:numFmt w:val="decimal"/>
+      <w:lvlText w:val="%1.%2.%3."/>
+      <w:lvlJc w:val="left"/>
+      <w:pPr>
+        <w:ind w:left="1224" w:hanging="504"/>
+      </w:pPr>
+    </w:lvl>
+    <w:lvl w:ilvl="3">
+      <w:start w:val="1"/>
+      <w:numFmt w:val="decimal"/>
+      <w:lvlText w:val="%1.%2.%3.%4."/>
+      <w:lvlJc w:val="left"/>
+      <w:pPr>
+        <w:ind w:left="1728" w:hanging="648"/>
+      </w:pPr>
+    </w:lvl>
+    <w:lvl w:ilvl="4">
+      <w:start w:val="1"/>
+      <w:numFmt w:val="decimal"/>
+      <w:lvlText w:val="%1.%2.%3.%4.%5."/>
+      <w:lvlJc w:val="left"/>
+      <w:pPr>
+        <w:ind w:left="2232" w:hanging="792"/>
+      </w:pPr>
+    </w:lvl>
+    <w:lvl w:ilvl="5">
+      <w:start w:val="1"/>
+      <w:numFmt w:val="decimal"/>
+      <w:lvlText w:val="%1.%2.%3.%4.%5.%6."/>
+      <w:lvlJc w:val="left"/>
+      <w:pPr>
+        <w:ind w:left="2736" w:hanging="936"/>
+      </w:pPr>
+    </w:lvl>
+    <w:lvl w:ilvl="6">
+      <w:start w:val="1"/>
+      <w:numFmt w:val="decimal"/>
+      <w:lvlText w:val="%1.%2.%3.%4.%5.%6.%7."/>
+      <w:lvlJc w:val="left"/>
+      <w:pPr>
+        <w:ind w:left="3240" w:hanging="1080"/>
+      </w:pPr>
+    </w:lvl>
+    <w:lvl w:ilvl="7">
+      <w:start w:val="1"/>
+      <w:numFmt w:val="decimal"/>
+      <w:lvlText w:val="%1.%2.%3.%4.%5.%6.%7.%8."/>
+      <w:lvlJc w:val="left"/>
+      <w:pPr>
+        <w:ind w:left="3744" w:hanging="1224"/>
+      </w:pPr>
+    </w:lvl>
+    <w:lvl w:ilvl="8">
+      <w:start w:val="1"/>
+      <w:numFmt w:val="decimal"/>
+      <w:lvlText w:val="%1.%2.%3.%4.%5.%6.%7.%8.%9."/>
+      <w:lvlJc w:val="left"/>
+      <w:pPr>
+        <w:ind w:left="4320" w:hanging="1440"/>
+      </w:pPr>
+    </w:lvl>
+  </w:abstractNum>
+  <w:abstractNum w:abstractNumId="9" w15:restartNumberingAfterBreak="0">
     <w:nsid w:val="3DB15D3E"/>
     <w:multiLevelType w:val="multilevel"/>
     <w:tmpl w:val="AF6EA2EC"/>
@@ -5516,7 +5634,93 @@
       </w:rPr>
     </w:lvl>
   </w:abstractNum>
-  <w:abstractNum w:abstractNumId="6" w15:restartNumberingAfterBreak="0">
+  <w:abstractNum w:abstractNumId="10" w15:restartNumberingAfterBreak="0">
+    <w:nsid w:val="3DC33520"/>
+    <w:multiLevelType w:val="hybridMultilevel"/>
+    <w:tmpl w:val="BFCCAC7E"/>
+    <w:lvl w:ilvl="0" w:tplc="0408000F">
+      <w:start w:val="1"/>
+      <w:numFmt w:val="decimal"/>
+      <w:lvlText w:val="%1."/>
+      <w:lvlJc w:val="left"/>
+      <w:pPr>
+        <w:ind w:left="1211" w:hanging="360"/>
+      </w:pPr>
+    </w:lvl>
+    <w:lvl w:ilvl="1" w:tplc="04080019">
+      <w:start w:val="1"/>
+      <w:numFmt w:val="lowerLetter"/>
+      <w:lvlText w:val="%2."/>
+      <w:lvlJc w:val="left"/>
+      <w:pPr>
+        <w:ind w:left="1931" w:hanging="360"/>
+      </w:pPr>
+    </w:lvl>
+    <w:lvl w:ilvl="2" w:tplc="0408001B">
+      <w:start w:val="1"/>
+      <w:numFmt w:val="lowerRoman"/>
+      <w:lvlText w:val="%3."/>
+      <w:lvlJc w:val="right"/>
+      <w:pPr>
+        <w:ind w:left="2651" w:hanging="180"/>
+      </w:pPr>
+    </w:lvl>
+    <w:lvl w:ilvl="3" w:tplc="0408000F">
+      <w:start w:val="1"/>
+      <w:numFmt w:val="decimal"/>
+      <w:lvlText w:val="%4."/>
+      <w:lvlJc w:val="left"/>
+      <w:pPr>
+        <w:ind w:left="3371" w:hanging="360"/>
+      </w:pPr>
+    </w:lvl>
+    <w:lvl w:ilvl="4" w:tplc="04080019">
+      <w:start w:val="1"/>
+      <w:numFmt w:val="lowerLetter"/>
+      <w:lvlText w:val="%5."/>
+      <w:lvlJc w:val="left"/>
+      <w:pPr>
+        <w:ind w:left="4091" w:hanging="360"/>
+      </w:pPr>
+    </w:lvl>
+    <w:lvl w:ilvl="5" w:tplc="0408001B">
+      <w:start w:val="1"/>
+      <w:numFmt w:val="lowerRoman"/>
+      <w:lvlText w:val="%6."/>
+      <w:lvlJc w:val="right"/>
+      <w:pPr>
+        <w:ind w:left="4811" w:hanging="180"/>
+      </w:pPr>
+    </w:lvl>
+    <w:lvl w:ilvl="6" w:tplc="0408000F">
+      <w:start w:val="1"/>
+      <w:numFmt w:val="decimal"/>
+      <w:lvlText w:val="%7."/>
+      <w:lvlJc w:val="left"/>
+      <w:pPr>
+        <w:ind w:left="5531" w:hanging="360"/>
+      </w:pPr>
+    </w:lvl>
+    <w:lvl w:ilvl="7" w:tplc="04080019">
+      <w:start w:val="1"/>
+      <w:numFmt w:val="lowerLetter"/>
+      <w:lvlText w:val="%8."/>
+      <w:lvlJc w:val="left"/>
+      <w:pPr>
+        <w:ind w:left="6251" w:hanging="360"/>
+      </w:pPr>
+    </w:lvl>
+    <w:lvl w:ilvl="8" w:tplc="0408001B">
+      <w:start w:val="1"/>
+      <w:numFmt w:val="lowerRoman"/>
+      <w:lvlText w:val="%9."/>
+      <w:lvlJc w:val="right"/>
+      <w:pPr>
+        <w:ind w:left="6971" w:hanging="180"/>
+      </w:pPr>
+    </w:lvl>
+  </w:abstractNum>
+  <w:abstractNum w:abstractNumId="11" w15:restartNumberingAfterBreak="0">
     <w:nsid w:val="442C038A"/>
     <w:multiLevelType w:val="multilevel"/>
     <w:tmpl w:val="F0022250"/>
@@ -5605,7 +5809,7 @@
       </w:pPr>
     </w:lvl>
   </w:abstractNum>
-  <w:abstractNum w:abstractNumId="7" w15:restartNumberingAfterBreak="0">
+  <w:abstractNum w:abstractNumId="12" w15:restartNumberingAfterBreak="0">
     <w:nsid w:val="448855FD"/>
     <w:multiLevelType w:val="multilevel"/>
     <w:tmpl w:val="376806B4"/>
@@ -5718,7 +5922,7 @@
       </w:pPr>
     </w:lvl>
   </w:abstractNum>
-  <w:abstractNum w:abstractNumId="8" w15:restartNumberingAfterBreak="0">
+  <w:abstractNum w:abstractNumId="13" w15:restartNumberingAfterBreak="0">
     <w:nsid w:val="52A95713"/>
     <w:multiLevelType w:val="multilevel"/>
     <w:tmpl w:val="922AE8D0"/>
@@ -5804,7 +6008,7 @@
       </w:pPr>
     </w:lvl>
   </w:abstractNum>
-  <w:abstractNum w:abstractNumId="9" w15:restartNumberingAfterBreak="0">
+  <w:abstractNum w:abstractNumId="14" w15:restartNumberingAfterBreak="0">
     <w:nsid w:val="56525187"/>
     <w:multiLevelType w:val="multilevel"/>
     <w:tmpl w:val="F82C724A"/>
@@ -5944,7 +6148,96 @@
       </w:rPr>
     </w:lvl>
   </w:abstractNum>
-  <w:abstractNum w:abstractNumId="10" w15:restartNumberingAfterBreak="0">
+  <w:abstractNum w:abstractNumId="15" w15:restartNumberingAfterBreak="0">
+    <w:nsid w:val="6C262C75"/>
+    <w:multiLevelType w:val="hybridMultilevel"/>
+    <w:tmpl w:val="6504A04C"/>
+    <w:lvl w:ilvl="0" w:tplc="FC68CC5E">
+      <w:start w:val="1"/>
+      <w:numFmt w:val="decimal"/>
+      <w:lvlText w:val="%1."/>
+      <w:lvlJc w:val="left"/>
+      <w:pPr>
+        <w:ind w:left="1211" w:hanging="360"/>
+      </w:pPr>
+      <w:rPr>
+        <w:b w:val="0"/>
+      </w:rPr>
+    </w:lvl>
+    <w:lvl w:ilvl="1" w:tplc="04080019">
+      <w:start w:val="1"/>
+      <w:numFmt w:val="lowerLetter"/>
+      <w:lvlText w:val="%2."/>
+      <w:lvlJc w:val="left"/>
+      <w:pPr>
+        <w:ind w:left="1931" w:hanging="360"/>
+      </w:pPr>
+    </w:lvl>
+    <w:lvl w:ilvl="2" w:tplc="0408001B">
+      <w:start w:val="1"/>
+      <w:numFmt w:val="lowerRoman"/>
+      <w:lvlText w:val="%3."/>
+      <w:lvlJc w:val="right"/>
+      <w:pPr>
+        <w:ind w:left="2651" w:hanging="180"/>
+      </w:pPr>
+    </w:lvl>
+    <w:lvl w:ilvl="3" w:tplc="0408000F">
+      <w:start w:val="1"/>
+      <w:numFmt w:val="decimal"/>
+      <w:lvlText w:val="%4."/>
+      <w:lvlJc w:val="left"/>
+      <w:pPr>
+        <w:ind w:left="3371" w:hanging="360"/>
+      </w:pPr>
+    </w:lvl>
+    <w:lvl w:ilvl="4" w:tplc="04080019">
+      <w:start w:val="1"/>
+      <w:numFmt w:val="lowerLetter"/>
+      <w:lvlText w:val="%5."/>
+      <w:lvlJc w:val="left"/>
+      <w:pPr>
+        <w:ind w:left="4091" w:hanging="360"/>
+      </w:pPr>
+    </w:lvl>
+    <w:lvl w:ilvl="5" w:tplc="0408001B">
+      <w:start w:val="1"/>
+      <w:numFmt w:val="lowerRoman"/>
+      <w:lvlText w:val="%6."/>
+      <w:lvlJc w:val="right"/>
+      <w:pPr>
+        <w:ind w:left="4811" w:hanging="180"/>
+      </w:pPr>
+    </w:lvl>
+    <w:lvl w:ilvl="6" w:tplc="0408000F">
+      <w:start w:val="1"/>
+      <w:numFmt w:val="decimal"/>
+      <w:lvlText w:val="%7."/>
+      <w:lvlJc w:val="left"/>
+      <w:pPr>
+        <w:ind w:left="5531" w:hanging="360"/>
+      </w:pPr>
+    </w:lvl>
+    <w:lvl w:ilvl="7" w:tplc="04080019">
+      <w:start w:val="1"/>
+      <w:numFmt w:val="lowerLetter"/>
+      <w:lvlText w:val="%8."/>
+      <w:lvlJc w:val="left"/>
+      <w:pPr>
+        <w:ind w:left="6251" w:hanging="360"/>
+      </w:pPr>
+    </w:lvl>
+    <w:lvl w:ilvl="8" w:tplc="0408001B">
+      <w:start w:val="1"/>
+      <w:numFmt w:val="lowerRoman"/>
+      <w:lvlText w:val="%9."/>
+      <w:lvlJc w:val="right"/>
+      <w:pPr>
+        <w:ind w:left="6971" w:hanging="180"/>
+      </w:pPr>
+    </w:lvl>
+  </w:abstractNum>
+  <w:abstractNum w:abstractNumId="16" w15:restartNumberingAfterBreak="0">
     <w:nsid w:val="712D0C83"/>
     <w:multiLevelType w:val="multilevel"/>
     <w:tmpl w:val="4F98EB5C"/>
@@ -6054,38 +6347,310 @@
       </w:pPr>
     </w:lvl>
   </w:abstractNum>
+  <w:abstractNum w:abstractNumId="17" w15:restartNumberingAfterBreak="0">
+    <w:nsid w:val="783C65CF"/>
+    <w:multiLevelType w:val="hybridMultilevel"/>
+    <w:tmpl w:val="DF8EDC5E"/>
+    <w:lvl w:ilvl="0" w:tplc="0408000F">
+      <w:start w:val="1"/>
+      <w:numFmt w:val="decimal"/>
+      <w:lvlText w:val="%1."/>
+      <w:lvlJc w:val="left"/>
+      <w:pPr>
+        <w:ind w:left="1211" w:hanging="360"/>
+      </w:pPr>
+    </w:lvl>
+    <w:lvl w:ilvl="1" w:tplc="04080019">
+      <w:start w:val="1"/>
+      <w:numFmt w:val="lowerLetter"/>
+      <w:lvlText w:val="%2."/>
+      <w:lvlJc w:val="left"/>
+      <w:pPr>
+        <w:ind w:left="2232" w:hanging="360"/>
+      </w:pPr>
+    </w:lvl>
+    <w:lvl w:ilvl="2" w:tplc="0408001B">
+      <w:start w:val="1"/>
+      <w:numFmt w:val="lowerRoman"/>
+      <w:lvlText w:val="%3."/>
+      <w:lvlJc w:val="right"/>
+      <w:pPr>
+        <w:ind w:left="2952" w:hanging="180"/>
+      </w:pPr>
+    </w:lvl>
+    <w:lvl w:ilvl="3" w:tplc="0408000F">
+      <w:start w:val="1"/>
+      <w:numFmt w:val="decimal"/>
+      <w:lvlText w:val="%4."/>
+      <w:lvlJc w:val="left"/>
+      <w:pPr>
+        <w:ind w:left="3672" w:hanging="360"/>
+      </w:pPr>
+    </w:lvl>
+    <w:lvl w:ilvl="4" w:tplc="04080019">
+      <w:start w:val="1"/>
+      <w:numFmt w:val="lowerLetter"/>
+      <w:lvlText w:val="%5."/>
+      <w:lvlJc w:val="left"/>
+      <w:pPr>
+        <w:ind w:left="4392" w:hanging="360"/>
+      </w:pPr>
+    </w:lvl>
+    <w:lvl w:ilvl="5" w:tplc="0408001B">
+      <w:start w:val="1"/>
+      <w:numFmt w:val="lowerRoman"/>
+      <w:lvlText w:val="%6."/>
+      <w:lvlJc w:val="right"/>
+      <w:pPr>
+        <w:ind w:left="5112" w:hanging="180"/>
+      </w:pPr>
+    </w:lvl>
+    <w:lvl w:ilvl="6" w:tplc="0408000F">
+      <w:start w:val="1"/>
+      <w:numFmt w:val="decimal"/>
+      <w:lvlText w:val="%7."/>
+      <w:lvlJc w:val="left"/>
+      <w:pPr>
+        <w:ind w:left="5832" w:hanging="360"/>
+      </w:pPr>
+    </w:lvl>
+    <w:lvl w:ilvl="7" w:tplc="04080019">
+      <w:start w:val="1"/>
+      <w:numFmt w:val="lowerLetter"/>
+      <w:lvlText w:val="%8."/>
+      <w:lvlJc w:val="left"/>
+      <w:pPr>
+        <w:ind w:left="6552" w:hanging="360"/>
+      </w:pPr>
+    </w:lvl>
+    <w:lvl w:ilvl="8" w:tplc="0408001B">
+      <w:start w:val="1"/>
+      <w:numFmt w:val="lowerRoman"/>
+      <w:lvlText w:val="%9."/>
+      <w:lvlJc w:val="right"/>
+      <w:pPr>
+        <w:ind w:left="7272" w:hanging="180"/>
+      </w:pPr>
+    </w:lvl>
+  </w:abstractNum>
   <w:num w:numId="1">
-    <w:abstractNumId w:val="4"/>
+    <w:abstractNumId w:val="7"/>
   </w:num>
   <w:num w:numId="2">
-    <w:abstractNumId w:val="7"/>
+    <w:abstractNumId w:val="12"/>
   </w:num>
   <w:num w:numId="3">
-    <w:abstractNumId w:val="6"/>
+    <w:abstractNumId w:val="11"/>
   </w:num>
   <w:num w:numId="4">
-    <w:abstractNumId w:val="10"/>
+    <w:abstractNumId w:val="16"/>
   </w:num>
   <w:num w:numId="5">
-    <w:abstractNumId w:val="8"/>
+    <w:abstractNumId w:val="13"/>
   </w:num>
   <w:num w:numId="6">
-    <w:abstractNumId w:val="2"/>
+    <w:abstractNumId w:val="3"/>
   </w:num>
   <w:num w:numId="7">
-    <w:abstractNumId w:val="1"/>
+    <w:abstractNumId w:val="2"/>
   </w:num>
   <w:num w:numId="8">
     <w:abstractNumId w:val="0"/>
   </w:num>
   <w:num w:numId="9">
-    <w:abstractNumId w:val="5"/>
+    <w:abstractNumId w:val="9"/>
   </w:num>
   <w:num w:numId="10">
-    <w:abstractNumId w:val="9"/>
+    <w:abstractNumId w:val="14"/>
   </w:num>
   <w:num w:numId="11">
-    <w:abstractNumId w:val="3"/>
+    <w:abstractNumId w:val="4"/>
+  </w:num>
+  <w:num w:numId="12">
+    <w:abstractNumId w:val="1"/>
+    <w:lvlOverride w:ilvl="0">
+      <w:startOverride w:val="1"/>
+    </w:lvlOverride>
+    <w:lvlOverride w:ilvl="1">
+      <w:startOverride w:val="1"/>
+    </w:lvlOverride>
+    <w:lvlOverride w:ilvl="2">
+      <w:startOverride w:val="1"/>
+    </w:lvlOverride>
+    <w:lvlOverride w:ilvl="3">
+      <w:startOverride w:val="1"/>
+    </w:lvlOverride>
+    <w:lvlOverride w:ilvl="4">
+      <w:startOverride w:val="1"/>
+    </w:lvlOverride>
+    <w:lvlOverride w:ilvl="5">
+      <w:startOverride w:val="1"/>
+    </w:lvlOverride>
+    <w:lvlOverride w:ilvl="6">
+      <w:startOverride w:val="1"/>
+    </w:lvlOverride>
+    <w:lvlOverride w:ilvl="7">
+      <w:startOverride w:val="1"/>
+    </w:lvlOverride>
+    <w:lvlOverride w:ilvl="8">
+      <w:startOverride w:val="1"/>
+    </w:lvlOverride>
+  </w:num>
+  <w:num w:numId="13">
+    <w:abstractNumId w:val="8"/>
+  </w:num>
+  <w:num w:numId="14">
+    <w:abstractNumId w:val="10"/>
+    <w:lvlOverride w:ilvl="0">
+      <w:startOverride w:val="1"/>
+    </w:lvlOverride>
+    <w:lvlOverride w:ilvl="1">
+      <w:startOverride w:val="1"/>
+    </w:lvlOverride>
+    <w:lvlOverride w:ilvl="2">
+      <w:startOverride w:val="1"/>
+    </w:lvlOverride>
+    <w:lvlOverride w:ilvl="3">
+      <w:startOverride w:val="1"/>
+    </w:lvlOverride>
+    <w:lvlOverride w:ilvl="4">
+      <w:startOverride w:val="1"/>
+    </w:lvlOverride>
+    <w:lvlOverride w:ilvl="5">
+      <w:startOverride w:val="1"/>
+    </w:lvlOverride>
+    <w:lvlOverride w:ilvl="6">
+      <w:startOverride w:val="1"/>
+    </w:lvlOverride>
+    <w:lvlOverride w:ilvl="7">
+      <w:startOverride w:val="1"/>
+    </w:lvlOverride>
+    <w:lvlOverride w:ilvl="8">
+      <w:startOverride w:val="1"/>
+    </w:lvlOverride>
+  </w:num>
+  <w:num w:numId="15">
+    <w:abstractNumId w:val="15"/>
+    <w:lvlOverride w:ilvl="0">
+      <w:startOverride w:val="1"/>
+    </w:lvlOverride>
+    <w:lvlOverride w:ilvl="1">
+      <w:startOverride w:val="1"/>
+    </w:lvlOverride>
+    <w:lvlOverride w:ilvl="2">
+      <w:startOverride w:val="1"/>
+    </w:lvlOverride>
+    <w:lvlOverride w:ilvl="3">
+      <w:startOverride w:val="1"/>
+    </w:lvlOverride>
+    <w:lvlOverride w:ilvl="4">
+      <w:startOverride w:val="1"/>
+    </w:lvlOverride>
+    <w:lvlOverride w:ilvl="5">
+      <w:startOverride w:val="1"/>
+    </w:lvlOverride>
+    <w:lvlOverride w:ilvl="6">
+      <w:startOverride w:val="1"/>
+    </w:lvlOverride>
+    <w:lvlOverride w:ilvl="7">
+      <w:startOverride w:val="1"/>
+    </w:lvlOverride>
+    <w:lvlOverride w:ilvl="8">
+      <w:startOverride w:val="1"/>
+    </w:lvlOverride>
+  </w:num>
+  <w:num w:numId="16">
+    <w:abstractNumId w:val="6"/>
+    <w:lvlOverride w:ilvl="0">
+      <w:startOverride w:val="1"/>
+    </w:lvlOverride>
+    <w:lvlOverride w:ilvl="1">
+      <w:startOverride w:val="1"/>
+    </w:lvlOverride>
+    <w:lvlOverride w:ilvl="2">
+      <w:startOverride w:val="1"/>
+    </w:lvlOverride>
+    <w:lvlOverride w:ilvl="3">
+      <w:startOverride w:val="1"/>
+    </w:lvlOverride>
+    <w:lvlOverride w:ilvl="4">
+      <w:startOverride w:val="1"/>
+    </w:lvlOverride>
+    <w:lvlOverride w:ilvl="5">
+      <w:startOverride w:val="1"/>
+    </w:lvlOverride>
+    <w:lvlOverride w:ilvl="6">
+      <w:startOverride w:val="1"/>
+    </w:lvlOverride>
+    <w:lvlOverride w:ilvl="7">
+      <w:startOverride w:val="1"/>
+    </w:lvlOverride>
+    <w:lvlOverride w:ilvl="8">
+      <w:startOverride w:val="1"/>
+    </w:lvlOverride>
+  </w:num>
+  <w:num w:numId="17">
+    <w:abstractNumId w:val="5"/>
+    <w:lvlOverride w:ilvl="0">
+      <w:startOverride w:val="1"/>
+    </w:lvlOverride>
+    <w:lvlOverride w:ilvl="1">
+      <w:startOverride w:val="1"/>
+    </w:lvlOverride>
+    <w:lvlOverride w:ilvl="2">
+      <w:startOverride w:val="3"/>
+    </w:lvlOverride>
+    <w:lvlOverride w:ilvl="3">
+      <w:startOverride w:val="1"/>
+    </w:lvlOverride>
+    <w:lvlOverride w:ilvl="4">
+      <w:startOverride w:val="1"/>
+    </w:lvlOverride>
+    <w:lvlOverride w:ilvl="5">
+      <w:startOverride w:val="1"/>
+    </w:lvlOverride>
+    <w:lvlOverride w:ilvl="6">
+      <w:startOverride w:val="1"/>
+    </w:lvlOverride>
+    <w:lvlOverride w:ilvl="7">
+      <w:startOverride w:val="1"/>
+    </w:lvlOverride>
+    <w:lvlOverride w:ilvl="8">
+      <w:startOverride w:val="1"/>
+    </w:lvlOverride>
+  </w:num>
+  <w:num w:numId="18">
+    <w:abstractNumId w:val="17"/>
+    <w:lvlOverride w:ilvl="0">
+      <w:startOverride w:val="1"/>
+    </w:lvlOverride>
+    <w:lvlOverride w:ilvl="1">
+      <w:startOverride w:val="1"/>
+    </w:lvlOverride>
+    <w:lvlOverride w:ilvl="2">
+      <w:startOverride w:val="1"/>
+    </w:lvlOverride>
+    <w:lvlOverride w:ilvl="3">
+      <w:startOverride w:val="1"/>
+    </w:lvlOverride>
+    <w:lvlOverride w:ilvl="4">
+      <w:startOverride w:val="1"/>
+    </w:lvlOverride>
+    <w:lvlOverride w:ilvl="5">
+      <w:startOverride w:val="1"/>
+    </w:lvlOverride>
+    <w:lvlOverride w:ilvl="6">
+      <w:startOverride w:val="1"/>
+    </w:lvlOverride>
+    <w:lvlOverride w:ilvl="7">
+      <w:startOverride w:val="1"/>
+    </w:lvlOverride>
+    <w:lvlOverride w:ilvl="8">
+      <w:startOverride w:val="1"/>
+    </w:lvlOverride>
+  </w:num>
+  <w:num w:numId="19">
+    <w:abstractNumId w:val="1"/>
   </w:num>
 </w:numbering>
 </file>
@@ -6270,7 +6835,7 @@
     <w:lsdException w:name="Medium Shading 2 Accent 1" w:uiPriority="69"/>
     <w:lsdException w:name="Medium List 1 Accent 1" w:uiPriority="70"/>
     <w:lsdException w:name="Revision" w:semiHidden="1" w:uiPriority="71"/>
-    <w:lsdException w:name="List Paragraph" w:uiPriority="72"/>
+    <w:lsdException w:name="List Paragraph" w:uiPriority="34" w:qFormat="1"/>
     <w:lsdException w:name="Quote" w:uiPriority="73"/>
     <w:lsdException w:name="Intense Quote" w:uiPriority="60"/>
     <w:lsdException w:name="Medium List 2 Accent 1" w:uiPriority="61"/>
@@ -7511,7 +8076,7 @@
 </file>
 
 <file path=customXml/itemProps1.xml><?xml version="1.0" encoding="utf-8"?>
-<ds:datastoreItem xmlns:ds="http://schemas.openxmlformats.org/officeDocument/2006/customXml" ds:itemID="{F12885FE-85A5-4542-A542-2BC7DCB93137}">
+<ds:datastoreItem xmlns:ds="http://schemas.openxmlformats.org/officeDocument/2006/customXml" ds:itemID="{C339C897-05F1-4CEF-8EC3-3272AEB54958}">
   <ds:schemaRefs>
     <ds:schemaRef ds:uri="http://schemas.openxmlformats.org/officeDocument/2006/bibliography"/>
   </ds:schemaRefs>

</xml_diff>

<commit_message>
carried on with the useCases in SRS file
</commit_message>
<xml_diff>
--- a/Documentation/SRS/srs.docx
+++ b/Documentation/SRS/srs.docx
@@ -1530,118 +1530,18 @@
         <w:t xml:space="preserve"> Diagram </w:t>
       </w:r>
     </w:p>
-    <w:p>
-      <w:pPr>
-        <w:pStyle w:val="Hints"/>
-        <w:rPr>
-          <w:rFonts w:cs="Arial"/>
-          <w:color w:val="A6A6A6"/>
-        </w:rPr>
-      </w:pPr>
-      <w:r>
-        <w:rPr>
-          <w:rFonts w:cs="Arial"/>
-          <w:color w:val="A6A6A6"/>
-        </w:rPr>
-        <w:t xml:space="preserve">Draw a diagram that shows how your use cases are related to each other. </w:t>
-      </w:r>
-    </w:p>
-    <w:p>
-      <w:pPr>
-        <w:pStyle w:val="Hints"/>
-        <w:rPr>
-          <w:rFonts w:cs="Arial"/>
-          <w:color w:val="A6A6A6"/>
-        </w:rPr>
-      </w:pPr>
-      <w:r>
-        <w:rPr>
-          <w:rFonts w:cs="Arial"/>
-          <w:color w:val="A6A6A6"/>
-        </w:rPr>
-        <w:t>We recommend using the following authoring tool: www.draw.io</w:t>
-      </w:r>
+    <w:p/>
+    <w:p>
+      <w:pPr>
+        <w:jc w:val="center"/>
+        <w:rPr>
+          <w:b/>
+          <w:i/>
+        </w:rPr>
+      </w:pPr>
     </w:p>
     <w:p/>
     <w:p/>
-    <w:p>
-      <w:pPr>
-        <w:jc w:val="center"/>
-        <w:rPr>
-          <w:b/>
-          <w:i/>
-        </w:rPr>
-      </w:pPr>
-      <w:r>
-        <w:rPr>
-          <w:b/>
-          <w:i/>
-        </w:rPr>
-        <w:t>EXAMPLE</w:t>
-      </w:r>
-    </w:p>
-    <w:p>
-      <w:pPr>
-        <w:jc w:val="center"/>
-        <w:rPr>
-          <w:b/>
-          <w:i/>
-        </w:rPr>
-      </w:pPr>
-    </w:p>
-    <w:p/>
-    <w:p>
-      <w:r>
-        <w:rPr>
-          <w:noProof/>
-          <w:lang w:val="de-CH" w:eastAsia="de-CH"/>
-        </w:rPr>
-        <w:drawing>
-          <wp:inline distT="0" distB="0" distL="0" distR="0">
-            <wp:extent cx="6000750" cy="5267960"/>
-            <wp:effectExtent l="0" t="0" r="0" b="0"/>
-            <wp:docPr id="1" name="Picture"/>
-            <wp:cNvGraphicFramePr>
-              <a:graphicFrameLocks xmlns:a="http://schemas.openxmlformats.org/drawingml/2006/main" noChangeAspect="1"/>
-            </wp:cNvGraphicFramePr>
-            <a:graphic xmlns:a="http://schemas.openxmlformats.org/drawingml/2006/main">
-              <a:graphicData uri="http://schemas.openxmlformats.org/drawingml/2006/picture">
-                <pic:pic xmlns:pic="http://schemas.openxmlformats.org/drawingml/2006/picture">
-                  <pic:nvPicPr>
-                    <pic:cNvPr id="0" name="Picture"/>
-                    <pic:cNvPicPr>
-                      <a:picLocks noChangeAspect="1" noChangeArrowheads="1"/>
-                    </pic:cNvPicPr>
-                  </pic:nvPicPr>
-                  <pic:blipFill>
-                    <a:blip r:embed="rId11"/>
-                    <a:stretch>
-                      <a:fillRect/>
-                    </a:stretch>
-                  </pic:blipFill>
-                  <pic:spPr bwMode="auto">
-                    <a:xfrm>
-                      <a:off x="0" y="0"/>
-                      <a:ext cx="6000750" cy="5267960"/>
-                    </a:xfrm>
-                    <a:prstGeom prst="rect">
-                      <a:avLst/>
-                    </a:prstGeom>
-                    <a:noFill/>
-                    <a:ln w="9525">
-                      <a:noFill/>
-                      <a:miter lim="800000"/>
-                      <a:headEnd/>
-                      <a:tailEnd/>
-                    </a:ln>
-                  </pic:spPr>
-                </pic:pic>
-              </a:graphicData>
-            </a:graphic>
-          </wp:inline>
-        </w:drawing>
-      </w:r>
-    </w:p>
     <w:p>
       <w:pPr>
         <w:rPr>
@@ -1691,115 +1591,14 @@
     <w:p>
       <w:pPr>
         <w:pStyle w:val="ListParagraph"/>
-        <w:numPr>
-          <w:ilvl w:val="0"/>
-          <w:numId w:val="12"/>
-        </w:numPr>
-      </w:pPr>
-      <w:r>
-        <w:t>Create Profile (Student/Tutor)</w:t>
-      </w:r>
-    </w:p>
-    <w:p>
-      <w:pPr>
-        <w:pStyle w:val="ListParagraph"/>
-        <w:numPr>
-          <w:ilvl w:val="0"/>
-          <w:numId w:val="12"/>
-        </w:numPr>
-      </w:pPr>
-      <w:r>
-        <w:t>Configure privacy settings</w:t>
-      </w:r>
-    </w:p>
-    <w:p>
-      <w:pPr>
-        <w:pStyle w:val="ListParagraph"/>
-        <w:numPr>
-          <w:ilvl w:val="0"/>
-          <w:numId w:val="12"/>
-        </w:numPr>
-      </w:pPr>
-      <w:r>
-        <w:t>Search for a tutor in a specific subject</w:t>
-      </w:r>
-    </w:p>
-    <w:p>
-      <w:pPr>
-        <w:pStyle w:val="ListParagraph"/>
-        <w:numPr>
-          <w:ilvl w:val="0"/>
-          <w:numId w:val="12"/>
-        </w:numPr>
-      </w:pPr>
-      <w:r>
-        <w:t>Order in a variety of criteria</w:t>
-      </w:r>
-    </w:p>
-    <w:p>
-      <w:pPr>
-        <w:pStyle w:val="ListParagraph"/>
-        <w:numPr>
-          <w:ilvl w:val="0"/>
-          <w:numId w:val="12"/>
-        </w:numPr>
-      </w:pPr>
-      <w:r>
-        <w:t>Open profiles of tutor(s)</w:t>
-      </w:r>
-    </w:p>
-    <w:p>
-      <w:pPr>
-        <w:pStyle w:val="ListParagraph"/>
-        <w:numPr>
-          <w:ilvl w:val="0"/>
-          <w:numId w:val="12"/>
-        </w:numPr>
-      </w:pPr>
-      <w:r>
-        <w:t>Contact the selected tutor(s)</w:t>
-      </w:r>
-    </w:p>
-    <w:p>
-      <w:pPr>
-        <w:pStyle w:val="ListParagraph"/>
-        <w:numPr>
-          <w:ilvl w:val="0"/>
-          <w:numId w:val="12"/>
-        </w:numPr>
-      </w:pPr>
-      <w:r>
-        <w:t>Tutor receives (anonymous?) contact request</w:t>
-      </w:r>
-    </w:p>
-    <w:p>
-      <w:pPr>
-        <w:pStyle w:val="ListParagraph"/>
-        <w:numPr>
-          <w:ilvl w:val="0"/>
-          <w:numId w:val="12"/>
-        </w:numPr>
-      </w:pPr>
-      <w:r>
-        <w:t>Tutor pays the fee to unlock the contact information</w:t>
-      </w:r>
-    </w:p>
-    <w:p>
-      <w:pPr>
-        <w:pStyle w:val="ListParagraph"/>
-        <w:numPr>
-          <w:ilvl w:val="0"/>
-          <w:numId w:val="12"/>
-        </w:numPr>
-      </w:pPr>
-      <w:r>
-        <w:t>Service provider receives the fee</w:t>
-      </w:r>
-    </w:p>
-    <w:p>
-      <w:pPr>
-        <w:pStyle w:val="ListParagraph"/>
-      </w:pPr>
+      </w:pPr>
+      <w:r>
+        <w:rPr>
+          <w:color w:val="FF0000"/>
+          <w:highlight w:val="yellow"/>
+        </w:rPr>
+        <w:t>On TRELLO!!! Added when finished!</w:t>
+      </w:r>
     </w:p>
     <w:p>
       <w:pPr>
@@ -2304,7 +2103,6 @@
         <w:rPr>
           <w:b/>
         </w:rPr>
-        <w:lastRenderedPageBreak/>
         <w:t>Notes</w:t>
       </w:r>
     </w:p>
@@ -2349,6 +2147,25 @@
         <w:rPr>
           <w:b/>
         </w:rPr>
+        <w:br w:type="page"/>
+      </w:r>
+    </w:p>
+    <w:p>
+      <w:pPr>
+        <w:pStyle w:val="ListParagraph"/>
+        <w:numPr>
+          <w:ilvl w:val="0"/>
+          <w:numId w:val="13"/>
+        </w:numPr>
+        <w:rPr>
+          <w:b/>
+        </w:rPr>
+      </w:pPr>
+      <w:r>
+        <w:rPr>
+          <w:b/>
+        </w:rPr>
+        <w:lastRenderedPageBreak/>
         <w:t xml:space="preserve">Search and Contact Tutor </w:t>
       </w:r>
     </w:p>
@@ -2412,7 +2229,13 @@
         <w:ind w:left="792"/>
       </w:pPr>
       <w:r>
-        <w:t>As a Customer I want to a tutor in a specific course at a specific university in a specific subject.</w:t>
+        <w:t>As a Customer I want to</w:t>
+      </w:r>
+      <w:r>
+        <w:t xml:space="preserve"> find</w:t>
+      </w:r>
+      <w:r>
+        <w:t xml:space="preserve"> a tutor in a specific course at a specific university in a specific subject.</w:t>
       </w:r>
     </w:p>
     <w:p>
@@ -2519,7 +2342,18 @@
         <w:ind w:left="792"/>
       </w:pPr>
       <w:r>
-        <w:t>1. Customer receives Mail with confirmation of his request.</w:t>
+        <w:t xml:space="preserve">1. </w:t>
+      </w:r>
+      <w:r>
+        <w:t>Customer receives Mail with confirmation of his request.</w:t>
+      </w:r>
+    </w:p>
+    <w:p>
+      <w:pPr>
+        <w:ind w:left="792"/>
+      </w:pPr>
+      <w:r>
+        <w:t>2. Tutor gets a request from the Student</w:t>
       </w:r>
     </w:p>
     <w:p>
@@ -2590,18 +2424,51 @@
         <w:ind w:firstLine="720"/>
       </w:pPr>
       <w:r>
-        <w:t>6. User chooses a tutor and sends him a request.</w:t>
+        <w:t xml:space="preserve">6. User chooses a tutor </w:t>
+      </w:r>
+      <w:r>
+        <w:t>and presses “new request”</w:t>
       </w:r>
     </w:p>
     <w:p>
       <w:pPr>
         <w:ind w:firstLine="720"/>
       </w:pPr>
-    </w:p>
-    <w:p>
-      <w:pPr>
-        <w:ind w:left="1211"/>
-      </w:pPr>
+      <w:r>
+        <w:t xml:space="preserve">7. System opens </w:t>
+      </w:r>
+      <w:proofErr w:type="spellStart"/>
+      <w:r>
+        <w:t>blackbox</w:t>
+      </w:r>
+      <w:proofErr w:type="spellEnd"/>
+      <w:r>
+        <w:t xml:space="preserve"> for request message</w:t>
+      </w:r>
+    </w:p>
+    <w:p>
+      <w:pPr>
+        <w:ind w:firstLine="720"/>
+      </w:pPr>
+      <w:r>
+        <w:t>8. The customer enters his request message</w:t>
+      </w:r>
+    </w:p>
+    <w:p>
+      <w:pPr>
+        <w:ind w:firstLine="720"/>
+      </w:pPr>
+      <w:r>
+        <w:t xml:space="preserve">9. </w:t>
+      </w:r>
+      <w:proofErr w:type="gramStart"/>
+      <w:r>
+        <w:t>the</w:t>
+      </w:r>
+      <w:proofErr w:type="gramEnd"/>
+      <w:r>
+        <w:t xml:space="preserve"> customer presses “send request”.</w:t>
+      </w:r>
     </w:p>
     <w:p>
       <w:pPr>
@@ -2628,6 +2495,57 @@
     </w:p>
     <w:p>
       <w:pPr>
+        <w:pStyle w:val="ListParagraph"/>
+        <w:numPr>
+          <w:ilvl w:val="1"/>
+          <w:numId w:val="20"/>
+        </w:numPr>
+      </w:pPr>
+      <w:r>
+        <w:t xml:space="preserve">Customer </w:t>
+      </w:r>
+      <w:r>
+        <w:t>chooses either one, tow or none of university, subject and course</w:t>
+      </w:r>
+    </w:p>
+    <w:p>
+      <w:pPr>
+        <w:pStyle w:val="ListParagraph"/>
+        <w:numPr>
+          <w:ilvl w:val="1"/>
+          <w:numId w:val="20"/>
+        </w:numPr>
+      </w:pPr>
+      <w:r>
+        <w:t>Customer presses Search button</w:t>
+      </w:r>
+    </w:p>
+    <w:p>
+      <w:pPr>
+        <w:pStyle w:val="ListParagraph"/>
+        <w:numPr>
+          <w:ilvl w:val="1"/>
+          <w:numId w:val="20"/>
+        </w:numPr>
+      </w:pPr>
+      <w:r>
+        <w:t>System prompts request of missing information.</w:t>
+      </w:r>
+    </w:p>
+    <w:p>
+      <w:pPr>
+        <w:pStyle w:val="ListParagraph"/>
+        <w:numPr>
+          <w:ilvl w:val="1"/>
+          <w:numId w:val="20"/>
+        </w:numPr>
+      </w:pPr>
+      <w:r>
+        <w:t>Scenario continues at step 3.6.1</w:t>
+      </w:r>
+    </w:p>
+    <w:p>
+      <w:pPr>
         <w:ind w:left="720"/>
       </w:pPr>
     </w:p>
@@ -2653,6 +2571,15 @@
       <w:pPr>
         <w:pStyle w:val="ListParagraph"/>
         <w:ind w:left="792"/>
+      </w:pPr>
+      <w:r>
+        <w:t>Customer should not be able to search classes he teaches as well.</w:t>
+      </w:r>
+    </w:p>
+    <w:p>
+      <w:pPr>
+        <w:pStyle w:val="ListParagraph"/>
+        <w:ind w:left="792"/>
         <w:rPr>
           <w:b/>
         </w:rPr>
@@ -2677,12 +2604,1085 @@
       </w:r>
     </w:p>
     <w:p>
+      <w:pPr>
+        <w:ind w:left="720"/>
+      </w:pPr>
+    </w:p>
+    <w:p>
+      <w:r>
+        <w:br w:type="page"/>
+      </w:r>
+    </w:p>
+    <w:p>
+      <w:pPr>
+        <w:pStyle w:val="ListParagraph"/>
+        <w:numPr>
+          <w:ilvl w:val="0"/>
+          <w:numId w:val="13"/>
+        </w:numPr>
+        <w:rPr>
+          <w:b/>
+        </w:rPr>
+      </w:pPr>
+      <w:r>
+        <w:rPr>
+          <w:b/>
+        </w:rPr>
+        <w:lastRenderedPageBreak/>
+        <w:t>Login</w:t>
+      </w:r>
+    </w:p>
+    <w:p>
+      <w:pPr>
+        <w:pStyle w:val="ListParagraph"/>
+        <w:numPr>
+          <w:ilvl w:val="1"/>
+          <w:numId w:val="13"/>
+        </w:numPr>
+        <w:rPr>
+          <w:b/>
+        </w:rPr>
+      </w:pPr>
+      <w:r>
+        <w:rPr>
+          <w:b/>
+        </w:rPr>
+        <w:t>Actors</w:t>
+      </w:r>
+    </w:p>
+    <w:p>
+      <w:pPr>
+        <w:pStyle w:val="ListParagraph"/>
+        <w:ind w:left="792"/>
+      </w:pPr>
+      <w:r>
+        <w:t>Customer (Student</w:t>
+      </w:r>
+      <w:r>
+        <w:t>/Tutor</w:t>
+      </w:r>
+      <w:r>
+        <w:t>)</w:t>
+      </w:r>
+    </w:p>
+    <w:p>
+      <w:pPr>
+        <w:pStyle w:val="ListParagraph"/>
+        <w:ind w:left="792"/>
+        <w:rPr>
+          <w:b/>
+        </w:rPr>
+      </w:pPr>
+    </w:p>
+    <w:p>
+      <w:pPr>
+        <w:pStyle w:val="ListParagraph"/>
+        <w:numPr>
+          <w:ilvl w:val="1"/>
+          <w:numId w:val="13"/>
+        </w:numPr>
+        <w:rPr>
+          <w:b/>
+        </w:rPr>
+      </w:pPr>
+      <w:r>
+        <w:rPr>
+          <w:b/>
+        </w:rPr>
+        <w:t>Description</w:t>
+      </w:r>
+    </w:p>
+    <w:p>
+      <w:pPr>
+        <w:pStyle w:val="ListParagraph"/>
+        <w:ind w:left="792"/>
+      </w:pPr>
+      <w:r>
+        <w:t>As a Customer I want to log in to the page.</w:t>
+      </w:r>
+    </w:p>
+    <w:p>
+      <w:pPr>
+        <w:pStyle w:val="ListParagraph"/>
+        <w:ind w:left="792"/>
+      </w:pPr>
+    </w:p>
+    <w:p>
+      <w:pPr>
+        <w:pStyle w:val="ListParagraph"/>
+        <w:numPr>
+          <w:ilvl w:val="1"/>
+          <w:numId w:val="13"/>
+        </w:numPr>
+        <w:rPr>
+          <w:b/>
+        </w:rPr>
+      </w:pPr>
+      <w:r>
+        <w:rPr>
+          <w:b/>
+        </w:rPr>
+        <w:t>Trigger</w:t>
+      </w:r>
+    </w:p>
+    <w:p>
+      <w:pPr>
+        <w:pStyle w:val="ListParagraph"/>
+        <w:ind w:left="792"/>
+      </w:pPr>
+      <w:r>
+        <w:t>Customer clicks on login</w:t>
+      </w:r>
+      <w:r>
+        <w:t>.</w:t>
+      </w:r>
+    </w:p>
+    <w:p>
+      <w:pPr>
+        <w:pStyle w:val="ListParagraph"/>
+        <w:ind w:left="792" w:firstLine="720"/>
+        <w:rPr>
+          <w:b/>
+        </w:rPr>
+      </w:pPr>
+    </w:p>
+    <w:p>
+      <w:pPr>
+        <w:pStyle w:val="ListParagraph"/>
+        <w:numPr>
+          <w:ilvl w:val="1"/>
+          <w:numId w:val="13"/>
+        </w:numPr>
+        <w:rPr>
+          <w:b/>
+        </w:rPr>
+      </w:pPr>
+      <w:r>
+        <w:rPr>
+          <w:b/>
+        </w:rPr>
+        <w:t>Pre-conditions</w:t>
+      </w:r>
+    </w:p>
+    <w:p>
+      <w:pPr>
+        <w:ind w:left="720"/>
+      </w:pPr>
+      <w:r>
+        <w:t xml:space="preserve">1. Customer has an </w:t>
+      </w:r>
+      <w:r>
+        <w:t xml:space="preserve">account. </w:t>
+      </w:r>
+    </w:p>
+    <w:p>
+      <w:pPr>
+        <w:ind w:left="720"/>
+      </w:pPr>
+    </w:p>
+    <w:p>
+      <w:pPr>
+        <w:pStyle w:val="ListParagraph"/>
+        <w:numPr>
+          <w:ilvl w:val="1"/>
+          <w:numId w:val="13"/>
+        </w:numPr>
+        <w:rPr>
+          <w:b/>
+        </w:rPr>
+      </w:pPr>
+      <w:r>
+        <w:rPr>
+          <w:b/>
+        </w:rPr>
+        <w:t>Post-conditions</w:t>
+      </w:r>
+    </w:p>
+    <w:p>
+      <w:pPr>
+        <w:ind w:left="720"/>
+      </w:pPr>
+      <w:r>
+        <w:t xml:space="preserve">1. </w:t>
+      </w:r>
+      <w:r>
+        <w:t>Customer is the Home-Page.</w:t>
+      </w:r>
+    </w:p>
+    <w:p/>
+    <w:p>
+      <w:pPr>
+        <w:pStyle w:val="ListParagraph"/>
+        <w:numPr>
+          <w:ilvl w:val="1"/>
+          <w:numId w:val="13"/>
+        </w:numPr>
+        <w:rPr>
+          <w:b/>
+        </w:rPr>
+      </w:pPr>
+      <w:r>
+        <w:rPr>
+          <w:b/>
+        </w:rPr>
+        <w:t>Main scenario</w:t>
+      </w:r>
+    </w:p>
+    <w:p>
+      <w:pPr>
+        <w:pStyle w:val="ListParagraph"/>
+        <w:numPr>
+          <w:ilvl w:val="3"/>
+          <w:numId w:val="18"/>
+        </w:numPr>
+      </w:pPr>
+      <w:r>
+        <w:t>System requests User – Information</w:t>
+      </w:r>
+    </w:p>
+    <w:p>
+      <w:pPr>
+        <w:pStyle w:val="ListParagraph"/>
+        <w:numPr>
+          <w:ilvl w:val="3"/>
+          <w:numId w:val="18"/>
+        </w:numPr>
+      </w:pPr>
+      <w:r>
+        <w:t>Customer enters user-name</w:t>
+      </w:r>
+      <w:r>
+        <w:t>/e-mail</w:t>
+      </w:r>
+    </w:p>
+    <w:p>
+      <w:pPr>
+        <w:pStyle w:val="ListParagraph"/>
+        <w:numPr>
+          <w:ilvl w:val="3"/>
+          <w:numId w:val="18"/>
+        </w:numPr>
+      </w:pPr>
+      <w:r>
+        <w:t>Customer enters user-password (******)</w:t>
+      </w:r>
+    </w:p>
+    <w:p>
+      <w:pPr>
+        <w:pStyle w:val="ListParagraph"/>
+        <w:numPr>
+          <w:ilvl w:val="3"/>
+          <w:numId w:val="18"/>
+        </w:numPr>
+      </w:pPr>
+      <w:r>
+        <w:t>Customer presses login button</w:t>
+      </w:r>
+    </w:p>
+    <w:p>
+      <w:pPr>
+        <w:pStyle w:val="ListParagraph"/>
+        <w:numPr>
+          <w:ilvl w:val="3"/>
+          <w:numId w:val="18"/>
+        </w:numPr>
+      </w:pPr>
+      <w:r>
+        <w:t>System verifies</w:t>
+      </w:r>
+      <w:r>
+        <w:t xml:space="preserve"> valid</w:t>
+      </w:r>
+      <w:r>
+        <w:t xml:space="preserve"> user-account</w:t>
+      </w:r>
+    </w:p>
+    <w:p>
+      <w:pPr>
+        <w:pStyle w:val="ListParagraph"/>
+        <w:numPr>
+          <w:ilvl w:val="3"/>
+          <w:numId w:val="18"/>
+        </w:numPr>
+      </w:pPr>
+      <w:r>
+        <w:t>System loads Personal-Home-Page</w:t>
+      </w:r>
+    </w:p>
+    <w:p>
+      <w:pPr>
+        <w:ind w:left="720"/>
+      </w:pPr>
+    </w:p>
+    <w:p>
+      <w:pPr>
+        <w:pStyle w:val="ListParagraph"/>
+        <w:numPr>
+          <w:ilvl w:val="1"/>
+          <w:numId w:val="13"/>
+        </w:numPr>
+        <w:rPr>
+          <w:b/>
+        </w:rPr>
+      </w:pPr>
+      <w:r>
+        <w:rPr>
+          <w:b/>
+        </w:rPr>
+        <w:t>Alternative scenarios</w:t>
+      </w:r>
+    </w:p>
+    <w:p>
+      <w:pPr>
+        <w:pStyle w:val="ListParagraph"/>
+        <w:numPr>
+          <w:ilvl w:val="1"/>
+          <w:numId w:val="21"/>
+        </w:numPr>
+      </w:pPr>
+      <w:r>
+        <w:t>System requests User-Information</w:t>
+      </w:r>
+    </w:p>
+    <w:p>
+      <w:pPr>
+        <w:pStyle w:val="ListParagraph"/>
+        <w:numPr>
+          <w:ilvl w:val="1"/>
+          <w:numId w:val="21"/>
+        </w:numPr>
+      </w:pPr>
+      <w:r>
+        <w:t>Customer enters e-Mail/Username  and no password or reversed</w:t>
+      </w:r>
+    </w:p>
+    <w:p>
+      <w:pPr>
+        <w:pStyle w:val="ListParagraph"/>
+        <w:numPr>
+          <w:ilvl w:val="1"/>
+          <w:numId w:val="21"/>
+        </w:numPr>
+      </w:pPr>
+      <w:r>
+        <w:t xml:space="preserve"> Customer presses login button</w:t>
+      </w:r>
+    </w:p>
+    <w:p>
+      <w:pPr>
+        <w:pStyle w:val="ListParagraph"/>
+        <w:numPr>
+          <w:ilvl w:val="1"/>
+          <w:numId w:val="21"/>
+        </w:numPr>
+      </w:pPr>
+      <w:r>
+        <w:t>System requests valid account-information</w:t>
+      </w:r>
+    </w:p>
+    <w:p>
+      <w:pPr>
+        <w:pStyle w:val="ListParagraph"/>
+        <w:numPr>
+          <w:ilvl w:val="1"/>
+          <w:numId w:val="21"/>
+        </w:numPr>
+      </w:pPr>
+      <w:r>
+        <w:t>Continue at step 4.6.1</w:t>
+      </w:r>
+    </w:p>
+    <w:p>
+      <w:pPr>
+        <w:pStyle w:val="ListParagraph"/>
+        <w:ind w:left="1080"/>
+        <w:rPr>
+          <w:b/>
+        </w:rPr>
+      </w:pPr>
+    </w:p>
+    <w:p>
+      <w:pPr>
+        <w:pStyle w:val="ListParagraph"/>
+        <w:ind w:left="360" w:firstLine="360"/>
+      </w:pPr>
+      <w:r>
+        <w:t>2.1 System requests User-Information</w:t>
+      </w:r>
+    </w:p>
+    <w:p>
+      <w:pPr>
+        <w:pStyle w:val="ListParagraph"/>
+        <w:ind w:left="360" w:firstLine="360"/>
+      </w:pPr>
+      <w:r>
+        <w:t>2.2 User enters (wrong) e-mail/Username</w:t>
+      </w:r>
+    </w:p>
+    <w:p>
+      <w:pPr>
+        <w:pStyle w:val="ListParagraph"/>
+        <w:ind w:left="360" w:firstLine="360"/>
+      </w:pPr>
+      <w:r>
+        <w:t xml:space="preserve">2.3 User enters (wrong) password </w:t>
+      </w:r>
+    </w:p>
+    <w:p>
+      <w:pPr>
+        <w:pStyle w:val="ListParagraph"/>
+        <w:ind w:left="360" w:firstLine="360"/>
+      </w:pPr>
+      <w:r>
+        <w:t>2.4 User presses login button</w:t>
+      </w:r>
+    </w:p>
+    <w:p>
+      <w:pPr>
+        <w:pStyle w:val="ListParagraph"/>
+        <w:ind w:left="360" w:firstLine="360"/>
+      </w:pPr>
+      <w:r>
+        <w:t>2.5 System denies access and requests valid account-info</w:t>
+      </w:r>
+    </w:p>
+    <w:p>
+      <w:pPr>
+        <w:pStyle w:val="ListParagraph"/>
+        <w:ind w:left="360" w:firstLine="360"/>
+      </w:pPr>
+    </w:p>
+    <w:p>
+      <w:pPr>
+        <w:pStyle w:val="ListParagraph"/>
+      </w:pPr>
+      <w:r>
+        <w:t xml:space="preserve">3.1 </w:t>
+      </w:r>
+      <w:r>
+        <w:t>System requests User – Information</w:t>
+      </w:r>
+    </w:p>
+    <w:p>
+      <w:pPr>
+        <w:ind w:firstLine="720"/>
+      </w:pPr>
+      <w:r>
+        <w:t xml:space="preserve">3.2 </w:t>
+      </w:r>
+      <w:r>
+        <w:t>Customer enters user-name/e-mail</w:t>
+      </w:r>
+    </w:p>
+    <w:p>
+      <w:pPr>
+        <w:ind w:firstLine="720"/>
+      </w:pPr>
+      <w:r>
+        <w:t xml:space="preserve">3.3 </w:t>
+      </w:r>
+      <w:r>
+        <w:t>Customer enters user-password (******)</w:t>
+      </w:r>
+    </w:p>
+    <w:p>
+      <w:pPr>
+        <w:ind w:firstLine="720"/>
+      </w:pPr>
+      <w:r>
+        <w:t xml:space="preserve">3.4 </w:t>
+      </w:r>
+      <w:r>
+        <w:t>Customer presses login button</w:t>
+      </w:r>
+    </w:p>
+    <w:p>
+      <w:pPr>
+        <w:ind w:firstLine="720"/>
+      </w:pPr>
+      <w:r>
+        <w:t>3.5 System checks account and requests validation</w:t>
+      </w:r>
+    </w:p>
+    <w:p>
+      <w:pPr>
+        <w:ind w:firstLine="720"/>
+      </w:pPr>
+      <w:r>
+        <w:t xml:space="preserve">3.6 Customer enters validation-code </w:t>
+      </w:r>
+    </w:p>
+    <w:p>
+      <w:pPr>
+        <w:ind w:firstLine="720"/>
+      </w:pPr>
+      <w:r>
+        <w:t>3.7 System validates account</w:t>
+      </w:r>
+    </w:p>
+    <w:p>
+      <w:pPr>
+        <w:ind w:firstLine="720"/>
+      </w:pPr>
+      <w:r>
+        <w:t>3.8 System loads Welcome-Page</w:t>
+      </w:r>
+    </w:p>
+    <w:p/>
+    <w:p>
+      <w:pPr>
+        <w:pStyle w:val="ListParagraph"/>
+        <w:ind w:left="360"/>
+        <w:rPr>
+          <w:b/>
+        </w:rPr>
+      </w:pPr>
+    </w:p>
+    <w:p>
+      <w:pPr>
+        <w:pStyle w:val="ListParagraph"/>
+        <w:numPr>
+          <w:ilvl w:val="1"/>
+          <w:numId w:val="13"/>
+        </w:numPr>
+        <w:rPr>
+          <w:b/>
+        </w:rPr>
+      </w:pPr>
+      <w:r>
+        <w:rPr>
+          <w:b/>
+        </w:rPr>
+        <w:t>Special requirements</w:t>
+      </w:r>
+    </w:p>
+    <w:p>
+      <w:pPr>
+        <w:pStyle w:val="ListParagraph"/>
+        <w:ind w:left="792"/>
+        <w:rPr>
+          <w:b/>
+        </w:rPr>
+      </w:pPr>
+    </w:p>
+    <w:p>
+      <w:pPr>
+        <w:pStyle w:val="ListParagraph"/>
+        <w:numPr>
+          <w:ilvl w:val="1"/>
+          <w:numId w:val="13"/>
+        </w:numPr>
+        <w:rPr>
+          <w:b/>
+        </w:rPr>
+      </w:pPr>
+      <w:r>
+        <w:rPr>
+          <w:b/>
+        </w:rPr>
+        <w:t>Notes</w:t>
+      </w:r>
+    </w:p>
+    <w:p>
+      <w:r>
+        <w:br w:type="page"/>
+      </w:r>
+    </w:p>
+    <w:p>
+      <w:pPr>
+        <w:pStyle w:val="ListParagraph"/>
+        <w:numPr>
+          <w:ilvl w:val="0"/>
+          <w:numId w:val="13"/>
+        </w:numPr>
+        <w:rPr>
+          <w:b/>
+        </w:rPr>
+      </w:pPr>
+      <w:r>
+        <w:rPr>
+          <w:b/>
+        </w:rPr>
+        <w:lastRenderedPageBreak/>
+        <w:t xml:space="preserve">Tutor </w:t>
+      </w:r>
+      <w:r>
+        <w:rPr>
+          <w:b/>
+        </w:rPr>
+        <w:t>handles Student request</w:t>
+      </w:r>
+    </w:p>
+    <w:p>
+      <w:pPr>
+        <w:pStyle w:val="ListParagraph"/>
+        <w:numPr>
+          <w:ilvl w:val="1"/>
+          <w:numId w:val="13"/>
+        </w:numPr>
+        <w:rPr>
+          <w:b/>
+        </w:rPr>
+      </w:pPr>
+      <w:r>
+        <w:rPr>
+          <w:b/>
+        </w:rPr>
+        <w:t>Actors</w:t>
+      </w:r>
+    </w:p>
+    <w:p>
+      <w:pPr>
+        <w:pStyle w:val="ListParagraph"/>
+        <w:ind w:left="792"/>
+      </w:pPr>
+      <w:r>
+        <w:t>Customer (Student)</w:t>
+      </w:r>
+      <w:r>
+        <w:t xml:space="preserve"> - Student</w:t>
+      </w:r>
+    </w:p>
+    <w:p>
+      <w:pPr>
+        <w:pStyle w:val="ListParagraph"/>
+        <w:ind w:left="792"/>
+      </w:pPr>
+      <w:r>
+        <w:t>Customer (Tutor) - Tutor</w:t>
+      </w:r>
+    </w:p>
+    <w:p>
+      <w:pPr>
+        <w:pStyle w:val="ListParagraph"/>
+        <w:ind w:left="792"/>
+        <w:rPr>
+          <w:b/>
+        </w:rPr>
+      </w:pPr>
+    </w:p>
+    <w:p>
+      <w:pPr>
+        <w:pStyle w:val="ListParagraph"/>
+        <w:numPr>
+          <w:ilvl w:val="1"/>
+          <w:numId w:val="13"/>
+        </w:numPr>
+        <w:rPr>
+          <w:b/>
+        </w:rPr>
+      </w:pPr>
+      <w:r>
+        <w:rPr>
+          <w:b/>
+        </w:rPr>
+        <w:t>Description</w:t>
+      </w:r>
+    </w:p>
+    <w:p>
+      <w:pPr>
+        <w:pStyle w:val="ListParagraph"/>
+        <w:ind w:left="792"/>
+      </w:pPr>
+      <w:r>
+        <w:t>A Tutor receives a request from a student and accepts or rejects the request.</w:t>
+      </w:r>
+    </w:p>
+    <w:p>
+      <w:pPr>
+        <w:pStyle w:val="ListParagraph"/>
+        <w:ind w:left="792"/>
+      </w:pPr>
+    </w:p>
+    <w:p>
+      <w:pPr>
+        <w:pStyle w:val="ListParagraph"/>
+        <w:numPr>
+          <w:ilvl w:val="1"/>
+          <w:numId w:val="13"/>
+        </w:numPr>
+        <w:rPr>
+          <w:b/>
+        </w:rPr>
+      </w:pPr>
+      <w:r>
+        <w:rPr>
+          <w:b/>
+        </w:rPr>
+        <w:t>Trigger</w:t>
+      </w:r>
+    </w:p>
+    <w:p>
+      <w:pPr>
+        <w:pStyle w:val="ListParagraph"/>
+        <w:ind w:left="792"/>
+      </w:pPr>
+      <w:r>
+        <w:t>Student send request to tutor.</w:t>
+      </w:r>
+    </w:p>
+    <w:p>
+      <w:pPr>
+        <w:pStyle w:val="ListParagraph"/>
+        <w:ind w:left="792" w:firstLine="720"/>
+        <w:rPr>
+          <w:b/>
+        </w:rPr>
+      </w:pPr>
+    </w:p>
+    <w:p>
+      <w:pPr>
+        <w:pStyle w:val="ListParagraph"/>
+        <w:numPr>
+          <w:ilvl w:val="1"/>
+          <w:numId w:val="13"/>
+        </w:numPr>
+        <w:rPr>
+          <w:b/>
+        </w:rPr>
+      </w:pPr>
+      <w:r>
+        <w:rPr>
+          <w:b/>
+        </w:rPr>
+        <w:t>Pre-conditions</w:t>
+      </w:r>
+    </w:p>
+    <w:p>
+      <w:pPr>
+        <w:ind w:left="720"/>
+      </w:pPr>
+      <w:r>
+        <w:t xml:space="preserve">1. </w:t>
+      </w:r>
+      <w:r>
+        <w:t xml:space="preserve">Both </w:t>
+      </w:r>
+      <w:r>
+        <w:t>Customer</w:t>
+      </w:r>
+      <w:r>
+        <w:t>s</w:t>
+      </w:r>
+      <w:r>
+        <w:t xml:space="preserve"> ha</w:t>
+      </w:r>
+      <w:r>
+        <w:t>ve</w:t>
+      </w:r>
+      <w:r>
+        <w:t xml:space="preserve"> a validated account. </w:t>
+      </w:r>
+    </w:p>
+    <w:p>
+      <w:pPr>
+        <w:ind w:left="720"/>
+      </w:pPr>
+      <w:r>
+        <w:t xml:space="preserve">2. </w:t>
+      </w:r>
+      <w:r>
+        <w:t>Tutor must be signed up</w:t>
+      </w:r>
+    </w:p>
+    <w:p>
+      <w:pPr>
+        <w:ind w:left="720"/>
+      </w:pPr>
+    </w:p>
+    <w:p>
+      <w:pPr>
+        <w:pStyle w:val="ListParagraph"/>
+        <w:numPr>
+          <w:ilvl w:val="1"/>
+          <w:numId w:val="13"/>
+        </w:numPr>
+        <w:rPr>
+          <w:b/>
+        </w:rPr>
+      </w:pPr>
+      <w:r>
+        <w:rPr>
+          <w:b/>
+        </w:rPr>
+        <w:t>Post-conditions</w:t>
+      </w:r>
+    </w:p>
+    <w:p>
+      <w:pPr>
+        <w:ind w:left="792"/>
+      </w:pPr>
+      <w:r>
+        <w:t xml:space="preserve">1. </w:t>
+      </w:r>
+      <w:r>
+        <w:t>Tutor must pay fee to see contact information</w:t>
+      </w:r>
+    </w:p>
+    <w:p>
+      <w:pPr>
+        <w:ind w:left="792"/>
+      </w:pPr>
+      <w:r>
+        <w:t xml:space="preserve">2. </w:t>
+      </w:r>
+      <w:r>
+        <w:t>Student gets informed that tutor accepted him</w:t>
+      </w:r>
+      <w:r>
+        <w:t xml:space="preserve"> with contact info</w:t>
+      </w:r>
+    </w:p>
+    <w:p>
+      <w:pPr>
+        <w:ind w:left="792"/>
+      </w:pPr>
+      <w:r>
+        <w:t>3. Tutor gets contact information after valid payment</w:t>
+      </w:r>
+    </w:p>
+    <w:p>
+      <w:pPr>
+        <w:ind w:left="792"/>
+      </w:pPr>
+    </w:p>
+    <w:p>
+      <w:pPr>
+        <w:pStyle w:val="ListParagraph"/>
+        <w:numPr>
+          <w:ilvl w:val="1"/>
+          <w:numId w:val="13"/>
+        </w:numPr>
+        <w:rPr>
+          <w:b/>
+        </w:rPr>
+      </w:pPr>
+      <w:r>
+        <w:rPr>
+          <w:b/>
+        </w:rPr>
+        <w:t>Main scenario</w:t>
+      </w:r>
+    </w:p>
+    <w:p>
+      <w:pPr>
+        <w:pStyle w:val="ListParagraph"/>
+        <w:numPr>
+          <w:ilvl w:val="6"/>
+          <w:numId w:val="18"/>
+        </w:numPr>
+      </w:pPr>
+      <w:r>
+        <w:t>Tutor gets request on Home-Page.</w:t>
+      </w:r>
+    </w:p>
+    <w:p>
+      <w:pPr>
+        <w:pStyle w:val="ListParagraph"/>
+        <w:numPr>
+          <w:ilvl w:val="6"/>
+          <w:numId w:val="18"/>
+        </w:numPr>
+      </w:pPr>
+      <w:r>
+        <w:t>Tutor presses on the new request.</w:t>
+      </w:r>
+    </w:p>
+    <w:p>
+      <w:pPr>
+        <w:pStyle w:val="ListParagraph"/>
+        <w:numPr>
+          <w:ilvl w:val="6"/>
+          <w:numId w:val="18"/>
+        </w:numPr>
+      </w:pPr>
+      <w:r>
+        <w:t>System loads the new request with message an anonym info</w:t>
+      </w:r>
+    </w:p>
+    <w:p>
+      <w:pPr>
+        <w:pStyle w:val="ListParagraph"/>
+        <w:numPr>
+          <w:ilvl w:val="6"/>
+          <w:numId w:val="18"/>
+        </w:numPr>
+      </w:pPr>
+      <w:r>
+        <w:t>Tutor either presses “accept”</w:t>
+      </w:r>
+    </w:p>
+    <w:p>
+      <w:pPr>
+        <w:pStyle w:val="ListParagraph"/>
+        <w:numPr>
+          <w:ilvl w:val="6"/>
+          <w:numId w:val="18"/>
+        </w:numPr>
+      </w:pPr>
+      <w:r>
+        <w:t>System initiates payment</w:t>
+      </w:r>
+    </w:p>
+    <w:p>
+      <w:pPr>
+        <w:pStyle w:val="ListParagraph"/>
+        <w:numPr>
+          <w:ilvl w:val="6"/>
+          <w:numId w:val="18"/>
+        </w:numPr>
+      </w:pPr>
+      <w:r>
+        <w:t>System deletes requests and notifies Student</w:t>
+      </w:r>
+    </w:p>
+    <w:p>
+      <w:pPr>
+        <w:ind w:left="1211"/>
+      </w:pPr>
+    </w:p>
+    <w:p>
+      <w:pPr>
+        <w:pStyle w:val="ListParagraph"/>
+        <w:numPr>
+          <w:ilvl w:val="1"/>
+          <w:numId w:val="13"/>
+        </w:numPr>
+        <w:rPr>
+          <w:b/>
+        </w:rPr>
+      </w:pPr>
+      <w:r>
+        <w:rPr>
+          <w:b/>
+        </w:rPr>
+        <w:t>Alternative scenarios</w:t>
+      </w:r>
+    </w:p>
+    <w:p>
+      <w:pPr>
+        <w:ind w:left="720"/>
+      </w:pPr>
+      <w:r>
+        <w:t xml:space="preserve">1. </w:t>
+      </w:r>
+      <w:r>
+        <w:t>Tutor gets request on Home-Page.</w:t>
+      </w:r>
+    </w:p>
+    <w:p>
+      <w:pPr>
+        <w:ind w:left="720"/>
+      </w:pPr>
+      <w:r>
+        <w:t xml:space="preserve">2. </w:t>
+      </w:r>
+      <w:r>
+        <w:t>Tutor presses on the new request.</w:t>
+      </w:r>
+    </w:p>
+    <w:p>
+      <w:pPr>
+        <w:ind w:left="720"/>
+      </w:pPr>
+      <w:r>
+        <w:t xml:space="preserve">3. </w:t>
+      </w:r>
+      <w:r>
+        <w:t>System loads the new request with message an anonym info</w:t>
+      </w:r>
+    </w:p>
+    <w:p>
+      <w:pPr>
+        <w:ind w:left="720"/>
+      </w:pPr>
+      <w:r>
+        <w:t xml:space="preserve">4. </w:t>
+      </w:r>
+      <w:r>
+        <w:t>Tutor either presses “</w:t>
+      </w:r>
+      <w:r>
+        <w:t>reject</w:t>
+      </w:r>
+      <w:r>
+        <w:t>”</w:t>
+      </w:r>
+    </w:p>
+    <w:p>
+      <w:pPr>
+        <w:ind w:left="720"/>
+      </w:pPr>
+      <w:r>
+        <w:t>5. System deletes request and notifies Student by email</w:t>
+      </w:r>
+    </w:p>
+    <w:p>
+      <w:pPr>
+        <w:ind w:left="720"/>
+      </w:pPr>
+    </w:p>
+    <w:p>
+      <w:pPr>
+        <w:pStyle w:val="ListParagraph"/>
+        <w:numPr>
+          <w:ilvl w:val="1"/>
+          <w:numId w:val="13"/>
+        </w:numPr>
+        <w:rPr>
+          <w:b/>
+        </w:rPr>
+      </w:pPr>
+      <w:r>
+        <w:rPr>
+          <w:b/>
+        </w:rPr>
+        <w:t>Special requirements</w:t>
+      </w:r>
+    </w:p>
+    <w:p>
+      <w:pPr>
+        <w:pStyle w:val="ListParagraph"/>
+        <w:ind w:left="792"/>
+        <w:rPr>
+          <w:b/>
+        </w:rPr>
+      </w:pPr>
+    </w:p>
+    <w:p>
+      <w:pPr>
+        <w:pStyle w:val="ListParagraph"/>
+        <w:numPr>
+          <w:ilvl w:val="1"/>
+          <w:numId w:val="13"/>
+        </w:numPr>
+        <w:rPr>
+          <w:b/>
+        </w:rPr>
+      </w:pPr>
+      <w:r>
+        <w:rPr>
+          <w:b/>
+        </w:rPr>
+        <w:t>Notes</w:t>
+      </w:r>
+    </w:p>
+    <w:p>
+      <w:pPr>
+        <w:ind w:left="720"/>
+      </w:pPr>
+    </w:p>
+    <w:p>
+      <w:r>
+        <w:br w:type="page"/>
+      </w:r>
+    </w:p>
+    <w:p>
       <w:bookmarkStart w:id="11" w:name="_GoBack"/>
       <w:bookmarkEnd w:id="11"/>
     </w:p>
     <w:p/>
     <w:p/>
-    <w:p/>
     <w:p>
       <w:pPr>
         <w:jc w:val="center"/>
@@ -2831,7 +3831,6 @@
           <w:rFonts w:cs="Arial"/>
           <w:color w:val="A6A6A6"/>
         </w:rPr>
-        <w:lastRenderedPageBreak/>
         <w:t>As a customer I want to withdraw money from my account.</w:t>
       </w:r>
     </w:p>
@@ -4372,7 +5371,7 @@
         </w:rPr>
         <w:t xml:space="preserve"> all the </w:t>
       </w:r>
-      <w:hyperlink r:id="rId12">
+      <w:hyperlink r:id="rId11">
         <w:r>
           <w:rPr>
             <w:rStyle w:val="InternetLink"/>
@@ -4444,8 +5443,8 @@
       </w:r>
     </w:p>
     <w:sectPr>
-      <w:headerReference w:type="default" r:id="rId13"/>
-      <w:footerReference w:type="default" r:id="rId14"/>
+      <w:headerReference w:type="default" r:id="rId12"/>
+      <w:footerReference w:type="default" r:id="rId13"/>
       <w:pgSz w:w="12240" w:h="15840"/>
       <w:pgMar w:top="900" w:right="1350" w:bottom="900" w:left="1440" w:header="720" w:footer="390" w:gutter="0"/>
       <w:cols w:space="720"/>
@@ -4514,7 +5513,7 @@
       <w:rPr>
         <w:noProof/>
       </w:rPr>
-      <w:t>9</w:t>
+      <w:t>8</w:t>
     </w:r>
     <w:r>
       <w:fldChar w:fldCharType="end"/>
@@ -5923,6 +6922,119 @@
     </w:lvl>
   </w:abstractNum>
   <w:abstractNum w:abstractNumId="13" w15:restartNumberingAfterBreak="0">
+    <w:nsid w:val="467774F6"/>
+    <w:multiLevelType w:val="multilevel"/>
+    <w:tmpl w:val="8022FECA"/>
+    <w:lvl w:ilvl="0">
+      <w:start w:val="1"/>
+      <w:numFmt w:val="decimal"/>
+      <w:lvlText w:val="%1"/>
+      <w:lvlJc w:val="left"/>
+      <w:pPr>
+        <w:ind w:left="360" w:hanging="360"/>
+      </w:pPr>
+      <w:rPr>
+        <w:rFonts w:hint="default"/>
+      </w:rPr>
+    </w:lvl>
+    <w:lvl w:ilvl="1">
+      <w:start w:val="1"/>
+      <w:numFmt w:val="decimal"/>
+      <w:lvlText w:val="%1.%2"/>
+      <w:lvlJc w:val="left"/>
+      <w:pPr>
+        <w:ind w:left="1080" w:hanging="360"/>
+      </w:pPr>
+      <w:rPr>
+        <w:rFonts w:hint="default"/>
+      </w:rPr>
+    </w:lvl>
+    <w:lvl w:ilvl="2">
+      <w:start w:val="1"/>
+      <w:numFmt w:val="decimal"/>
+      <w:lvlText w:val="%1.%2.%3"/>
+      <w:lvlJc w:val="left"/>
+      <w:pPr>
+        <w:ind w:left="2160" w:hanging="720"/>
+      </w:pPr>
+      <w:rPr>
+        <w:rFonts w:hint="default"/>
+      </w:rPr>
+    </w:lvl>
+    <w:lvl w:ilvl="3">
+      <w:start w:val="1"/>
+      <w:numFmt w:val="decimal"/>
+      <w:lvlText w:val="%1.%2.%3.%4"/>
+      <w:lvlJc w:val="left"/>
+      <w:pPr>
+        <w:ind w:left="2880" w:hanging="720"/>
+      </w:pPr>
+      <w:rPr>
+        <w:rFonts w:hint="default"/>
+      </w:rPr>
+    </w:lvl>
+    <w:lvl w:ilvl="4">
+      <w:start w:val="1"/>
+      <w:numFmt w:val="decimal"/>
+      <w:lvlText w:val="%1.%2.%3.%4.%5"/>
+      <w:lvlJc w:val="left"/>
+      <w:pPr>
+        <w:ind w:left="3960" w:hanging="1080"/>
+      </w:pPr>
+      <w:rPr>
+        <w:rFonts w:hint="default"/>
+      </w:rPr>
+    </w:lvl>
+    <w:lvl w:ilvl="5">
+      <w:start w:val="1"/>
+      <w:numFmt w:val="decimal"/>
+      <w:lvlText w:val="%1.%2.%3.%4.%5.%6"/>
+      <w:lvlJc w:val="left"/>
+      <w:pPr>
+        <w:ind w:left="4680" w:hanging="1080"/>
+      </w:pPr>
+      <w:rPr>
+        <w:rFonts w:hint="default"/>
+      </w:rPr>
+    </w:lvl>
+    <w:lvl w:ilvl="6">
+      <w:start w:val="1"/>
+      <w:numFmt w:val="decimal"/>
+      <w:lvlText w:val="%1.%2.%3.%4.%5.%6.%7"/>
+      <w:lvlJc w:val="left"/>
+      <w:pPr>
+        <w:ind w:left="5760" w:hanging="1440"/>
+      </w:pPr>
+      <w:rPr>
+        <w:rFonts w:hint="default"/>
+      </w:rPr>
+    </w:lvl>
+    <w:lvl w:ilvl="7">
+      <w:start w:val="1"/>
+      <w:numFmt w:val="decimal"/>
+      <w:lvlText w:val="%1.%2.%3.%4.%5.%6.%7.%8"/>
+      <w:lvlJc w:val="left"/>
+      <w:pPr>
+        <w:ind w:left="6480" w:hanging="1440"/>
+      </w:pPr>
+      <w:rPr>
+        <w:rFonts w:hint="default"/>
+      </w:rPr>
+    </w:lvl>
+    <w:lvl w:ilvl="8">
+      <w:start w:val="1"/>
+      <w:numFmt w:val="decimal"/>
+      <w:lvlText w:val="%1.%2.%3.%4.%5.%6.%7.%8.%9"/>
+      <w:lvlJc w:val="left"/>
+      <w:pPr>
+        <w:ind w:left="7560" w:hanging="1800"/>
+      </w:pPr>
+      <w:rPr>
+        <w:rFonts w:hint="default"/>
+      </w:rPr>
+    </w:lvl>
+  </w:abstractNum>
+  <w:abstractNum w:abstractNumId="14" w15:restartNumberingAfterBreak="0">
     <w:nsid w:val="52A95713"/>
     <w:multiLevelType w:val="multilevel"/>
     <w:tmpl w:val="922AE8D0"/>
@@ -6008,7 +7120,7 @@
       </w:pPr>
     </w:lvl>
   </w:abstractNum>
-  <w:abstractNum w:abstractNumId="14" w15:restartNumberingAfterBreak="0">
+  <w:abstractNum w:abstractNumId="15" w15:restartNumberingAfterBreak="0">
     <w:nsid w:val="56525187"/>
     <w:multiLevelType w:val="multilevel"/>
     <w:tmpl w:val="F82C724A"/>
@@ -6148,7 +7260,120 @@
       </w:rPr>
     </w:lvl>
   </w:abstractNum>
-  <w:abstractNum w:abstractNumId="15" w15:restartNumberingAfterBreak="0">
+  <w:abstractNum w:abstractNumId="16" w15:restartNumberingAfterBreak="0">
+    <w:nsid w:val="5F9D4B2A"/>
+    <w:multiLevelType w:val="multilevel"/>
+    <w:tmpl w:val="A0182392"/>
+    <w:lvl w:ilvl="0">
+      <w:start w:val="1"/>
+      <w:numFmt w:val="decimal"/>
+      <w:lvlText w:val="%1"/>
+      <w:lvlJc w:val="left"/>
+      <w:pPr>
+        <w:ind w:left="360" w:hanging="360"/>
+      </w:pPr>
+      <w:rPr>
+        <w:rFonts w:hint="default"/>
+      </w:rPr>
+    </w:lvl>
+    <w:lvl w:ilvl="1">
+      <w:start w:val="1"/>
+      <w:numFmt w:val="decimal"/>
+      <w:lvlText w:val="%1.%2"/>
+      <w:lvlJc w:val="left"/>
+      <w:pPr>
+        <w:ind w:left="1069" w:hanging="360"/>
+      </w:pPr>
+      <w:rPr>
+        <w:rFonts w:hint="default"/>
+      </w:rPr>
+    </w:lvl>
+    <w:lvl w:ilvl="2">
+      <w:start w:val="1"/>
+      <w:numFmt w:val="decimal"/>
+      <w:lvlText w:val="%1.%2.%3"/>
+      <w:lvlJc w:val="left"/>
+      <w:pPr>
+        <w:ind w:left="2304" w:hanging="720"/>
+      </w:pPr>
+      <w:rPr>
+        <w:rFonts w:hint="default"/>
+      </w:rPr>
+    </w:lvl>
+    <w:lvl w:ilvl="3">
+      <w:start w:val="1"/>
+      <w:numFmt w:val="decimal"/>
+      <w:lvlText w:val="%1.%2.%3.%4"/>
+      <w:lvlJc w:val="left"/>
+      <w:pPr>
+        <w:ind w:left="3096" w:hanging="720"/>
+      </w:pPr>
+      <w:rPr>
+        <w:rFonts w:hint="default"/>
+      </w:rPr>
+    </w:lvl>
+    <w:lvl w:ilvl="4">
+      <w:start w:val="1"/>
+      <w:numFmt w:val="decimal"/>
+      <w:lvlText w:val="%1.%2.%3.%4.%5"/>
+      <w:lvlJc w:val="left"/>
+      <w:pPr>
+        <w:ind w:left="4248" w:hanging="1080"/>
+      </w:pPr>
+      <w:rPr>
+        <w:rFonts w:hint="default"/>
+      </w:rPr>
+    </w:lvl>
+    <w:lvl w:ilvl="5">
+      <w:start w:val="1"/>
+      <w:numFmt w:val="decimal"/>
+      <w:lvlText w:val="%1.%2.%3.%4.%5.%6"/>
+      <w:lvlJc w:val="left"/>
+      <w:pPr>
+        <w:ind w:left="5040" w:hanging="1080"/>
+      </w:pPr>
+      <w:rPr>
+        <w:rFonts w:hint="default"/>
+      </w:rPr>
+    </w:lvl>
+    <w:lvl w:ilvl="6">
+      <w:start w:val="1"/>
+      <w:numFmt w:val="decimal"/>
+      <w:lvlText w:val="%1.%2.%3.%4.%5.%6.%7"/>
+      <w:lvlJc w:val="left"/>
+      <w:pPr>
+        <w:ind w:left="6192" w:hanging="1440"/>
+      </w:pPr>
+      <w:rPr>
+        <w:rFonts w:hint="default"/>
+      </w:rPr>
+    </w:lvl>
+    <w:lvl w:ilvl="7">
+      <w:start w:val="1"/>
+      <w:numFmt w:val="decimal"/>
+      <w:lvlText w:val="%1.%2.%3.%4.%5.%6.%7.%8"/>
+      <w:lvlJc w:val="left"/>
+      <w:pPr>
+        <w:ind w:left="6984" w:hanging="1440"/>
+      </w:pPr>
+      <w:rPr>
+        <w:rFonts w:hint="default"/>
+      </w:rPr>
+    </w:lvl>
+    <w:lvl w:ilvl="8">
+      <w:start w:val="1"/>
+      <w:numFmt w:val="decimal"/>
+      <w:lvlText w:val="%1.%2.%3.%4.%5.%6.%7.%8.%9"/>
+      <w:lvlJc w:val="left"/>
+      <w:pPr>
+        <w:ind w:left="8136" w:hanging="1800"/>
+      </w:pPr>
+      <w:rPr>
+        <w:rFonts w:hint="default"/>
+      </w:rPr>
+    </w:lvl>
+  </w:abstractNum>
+  <w:abstractNum w:abstractNumId="17" w15:restartNumberingAfterBreak="0">
     <w:nsid w:val="6C262C75"/>
     <w:multiLevelType w:val="hybridMultilevel"/>
     <w:tmpl w:val="6504A04C"/>
@@ -6237,7 +7462,7 @@
       </w:pPr>
     </w:lvl>
   </w:abstractNum>
-  <w:abstractNum w:abstractNumId="16" w15:restartNumberingAfterBreak="0">
+  <w:abstractNum w:abstractNumId="18" w15:restartNumberingAfterBreak="0">
     <w:nsid w:val="712D0C83"/>
     <w:multiLevelType w:val="multilevel"/>
     <w:tmpl w:val="4F98EB5C"/>
@@ -6347,7 +7572,7 @@
       </w:pPr>
     </w:lvl>
   </w:abstractNum>
-  <w:abstractNum w:abstractNumId="17" w15:restartNumberingAfterBreak="0">
+  <w:abstractNum w:abstractNumId="19" w15:restartNumberingAfterBreak="0">
     <w:nsid w:val="783C65CF"/>
     <w:multiLevelType w:val="hybridMultilevel"/>
     <w:tmpl w:val="DF8EDC5E"/>
@@ -6384,7 +7609,7 @@
       <w:lvlText w:val="%4."/>
       <w:lvlJc w:val="left"/>
       <w:pPr>
-        <w:ind w:left="3672" w:hanging="360"/>
+        <w:ind w:left="1069" w:hanging="360"/>
       </w:pPr>
     </w:lvl>
     <w:lvl w:ilvl="4" w:tplc="04080019">
@@ -6411,7 +7636,7 @@
       <w:lvlText w:val="%7."/>
       <w:lvlJc w:val="left"/>
       <w:pPr>
-        <w:ind w:left="5832" w:hanging="360"/>
+        <w:ind w:left="1069" w:hanging="360"/>
       </w:pPr>
     </w:lvl>
     <w:lvl w:ilvl="7" w:tplc="04080019">
@@ -6443,10 +7668,10 @@
     <w:abstractNumId w:val="11"/>
   </w:num>
   <w:num w:numId="4">
-    <w:abstractNumId w:val="16"/>
+    <w:abstractNumId w:val="18"/>
   </w:num>
   <w:num w:numId="5">
-    <w:abstractNumId w:val="13"/>
+    <w:abstractNumId w:val="14"/>
   </w:num>
   <w:num w:numId="6">
     <w:abstractNumId w:val="3"/>
@@ -6461,7 +7686,7 @@
     <w:abstractNumId w:val="9"/>
   </w:num>
   <w:num w:numId="10">
-    <w:abstractNumId w:val="14"/>
+    <w:abstractNumId w:val="15"/>
   </w:num>
   <w:num w:numId="11">
     <w:abstractNumId w:val="4"/>
@@ -6530,7 +7755,7 @@
     </w:lvlOverride>
   </w:num>
   <w:num w:numId="15">
-    <w:abstractNumId w:val="15"/>
+    <w:abstractNumId w:val="17"/>
     <w:lvlOverride w:ilvl="0">
       <w:startOverride w:val="1"/>
     </w:lvlOverride>
@@ -6620,7 +7845,7 @@
     </w:lvlOverride>
   </w:num>
   <w:num w:numId="18">
-    <w:abstractNumId w:val="17"/>
+    <w:abstractNumId w:val="19"/>
     <w:lvlOverride w:ilvl="0">
       <w:startOverride w:val="1"/>
     </w:lvlOverride>
@@ -6651,6 +7876,12 @@
   </w:num>
   <w:num w:numId="19">
     <w:abstractNumId w:val="1"/>
+  </w:num>
+  <w:num w:numId="20">
+    <w:abstractNumId w:val="16"/>
+  </w:num>
+  <w:num w:numId="21">
+    <w:abstractNumId w:val="13"/>
   </w:num>
 </w:numbering>
 </file>
@@ -8076,7 +9307,7 @@
 </file>
 
 <file path=customXml/itemProps1.xml><?xml version="1.0" encoding="utf-8"?>
-<ds:datastoreItem xmlns:ds="http://schemas.openxmlformats.org/officeDocument/2006/customXml" ds:itemID="{C339C897-05F1-4CEF-8EC3-3272AEB54958}">
+<ds:datastoreItem xmlns:ds="http://schemas.openxmlformats.org/officeDocument/2006/customXml" ds:itemID="{8BA2238C-45CA-4FB4-BC03-D056734F12A4}">
   <ds:schemaRefs>
     <ds:schemaRef ds:uri="http://schemas.openxmlformats.org/officeDocument/2006/bibliography"/>
   </ds:schemaRefs>

</xml_diff>

<commit_message>
fixed diagram in srs
</commit_message>
<xml_diff>
--- a/Documentation/SRS/srs.docx
+++ b/Documentation/SRS/srs.docx
@@ -60,8 +60,18 @@
           <w:b/>
           <w:sz w:val="28"/>
         </w:rPr>
-        <w:t>Tutor Finder WebApp</w:t>
-      </w:r>
+        <w:t xml:space="preserve">Student Connector </w:t>
+      </w:r>
+      <w:proofErr w:type="spellStart"/>
+      <w:r>
+        <w:rPr>
+          <w:rFonts w:cs="Arial"/>
+          <w:b/>
+          <w:sz w:val="28"/>
+        </w:rPr>
+        <w:t>WebApp</w:t>
+      </w:r>
+      <w:proofErr w:type="spellEnd"/>
     </w:p>
     <w:p>
       <w:pPr>
@@ -143,7 +153,14 @@
           <w:sz w:val="20"/>
           <w:lang w:val="de-DE"/>
         </w:rPr>
-        <w:t>v. 02</w:t>
+        <w:t>v. 0</w:t>
+      </w:r>
+      <w:r>
+        <w:rPr>
+          <w:sz w:val="20"/>
+          <w:lang w:val="de-DE"/>
+        </w:rPr>
+        <w:t>3</w:t>
       </w:r>
     </w:p>
     <w:p>
@@ -485,6 +502,12 @@
                 <w:rFonts w:cs="Arial"/>
               </w:rPr>
             </w:pPr>
+            <w:r>
+              <w:rPr>
+                <w:rFonts w:cs="Arial"/>
+              </w:rPr>
+              <w:t>.03</w:t>
+            </w:r>
           </w:p>
         </w:tc>
         <w:tc>
@@ -508,6 +531,12 @@
                 <w:rFonts w:cs="Arial"/>
               </w:rPr>
             </w:pPr>
+            <w:r>
+              <w:rPr>
+                <w:rFonts w:cs="Arial"/>
+              </w:rPr>
+              <w:t>09.12.15</w:t>
+            </w:r>
           </w:p>
         </w:tc>
         <w:tc>
@@ -531,6 +560,12 @@
                 <w:rFonts w:cs="Arial"/>
               </w:rPr>
             </w:pPr>
+            <w:r>
+              <w:rPr>
+                <w:rFonts w:cs="Arial"/>
+              </w:rPr>
+              <w:t>Update for v2.0</w:t>
+            </w:r>
           </w:p>
         </w:tc>
       </w:tr>
@@ -875,7 +910,7 @@
         <w:rPr>
           <w:noProof/>
         </w:rPr>
-        <w:t>November 11, 2015</w:t>
+        <w:t>December 9, 2015</w:t>
       </w:r>
       <w:r>
         <w:fldChar w:fldCharType="end"/>
@@ -1338,8 +1373,13 @@
         </w:numPr>
       </w:pPr>
       <w:r>
-        <w:t>Customer Niklaus</w:t>
-      </w:r>
+        <w:t xml:space="preserve">Customer </w:t>
+      </w:r>
+      <w:proofErr w:type="spellStart"/>
+      <w:r>
+        <w:t>Niklaus</w:t>
+      </w:r>
+      <w:proofErr w:type="spellEnd"/>
     </w:p>
     <w:p>
       <w:pPr>
@@ -1567,9 +1607,9 @@
         </w:rPr>
         <w:drawing>
           <wp:inline distT="0" distB="0" distL="0" distR="0">
-            <wp:extent cx="6000750" cy="6830695"/>
+            <wp:extent cx="6000750" cy="6737350"/>
             <wp:effectExtent l="19050" t="0" r="0" b="0"/>
-            <wp:docPr id="1" name="Picture 0" descr="Diagram.png"/>
+            <wp:docPr id="3" name="Picture 2" descr="Diagram.png"/>
             <wp:cNvGraphicFramePr>
               <a:graphicFrameLocks xmlns:a="http://schemas.openxmlformats.org/drawingml/2006/main" noChangeAspect="1"/>
             </wp:cNvGraphicFramePr>
@@ -1589,7 +1629,7 @@
                   <pic:spPr>
                     <a:xfrm>
                       <a:off x="0" y="0"/>
-                      <a:ext cx="6000750" cy="6830695"/>
+                      <a:ext cx="6000750" cy="6737350"/>
                     </a:xfrm>
                     <a:prstGeom prst="rect">
                       <a:avLst/>
@@ -5266,8 +5306,13 @@
         </w:numPr>
       </w:pPr>
       <w:r>
-        <w:t>System backrolls</w:t>
-      </w:r>
+        <w:t xml:space="preserve">System </w:t>
+      </w:r>
+      <w:proofErr w:type="spellStart"/>
+      <w:r>
+        <w:t>backrolls</w:t>
+      </w:r>
+      <w:proofErr w:type="spellEnd"/>
     </w:p>
     <w:p>
       <w:pPr>
@@ -5413,7 +5458,27 @@
           <w:sz w:val="18"/>
           <w:szCs w:val="18"/>
         </w:rPr>
-        <w:t xml:space="preserve"> that your application needs to fulfil the scenarios described in section 2)</w:t>
+        <w:t xml:space="preserve"> that your application needs to </w:t>
+      </w:r>
+      <w:proofErr w:type="spellStart"/>
+      <w:r>
+        <w:rPr>
+          <w:i/>
+          <w:iCs/>
+          <w:sz w:val="18"/>
+          <w:szCs w:val="18"/>
+        </w:rPr>
+        <w:t>fulfil</w:t>
+      </w:r>
+      <w:proofErr w:type="spellEnd"/>
+      <w:r>
+        <w:rPr>
+          <w:i/>
+          <w:iCs/>
+          <w:sz w:val="18"/>
+          <w:szCs w:val="18"/>
+        </w:rPr>
+        <w:t xml:space="preserve"> the scenarios described in section 2)</w:t>
       </w:r>
     </w:p>
     <w:p>
@@ -6190,7 +6255,21 @@
         <w:rPr>
           <w:lang w:val="en-GB"/>
         </w:rPr>
-        <w:t xml:space="preserve"> (Windows, Mac, Smartphones, Tablets, and so forth).</w:t>
+        <w:t xml:space="preserve"> (Windows, Mac, </w:t>
+      </w:r>
+      <w:proofErr w:type="spellStart"/>
+      <w:r>
+        <w:rPr>
+          <w:lang w:val="en-GB"/>
+        </w:rPr>
+        <w:t>Smartphones</w:t>
+      </w:r>
+      <w:proofErr w:type="spellEnd"/>
+      <w:r>
+        <w:rPr>
+          <w:lang w:val="en-GB"/>
+        </w:rPr>
+        <w:t>, Tablets, and so forth).</w:t>
       </w:r>
     </w:p>
     <w:p>
@@ -6264,6 +6343,7 @@
         </w:rPr>
         <w:t xml:space="preserve">The development of the web portal will be organized and executed on the platforms </w:t>
       </w:r>
+      <w:proofErr w:type="spellStart"/>
       <w:r>
         <w:rPr>
           <w:b/>
@@ -6271,12 +6351,14 @@
         </w:rPr>
         <w:t>Trello</w:t>
       </w:r>
+      <w:proofErr w:type="spellEnd"/>
       <w:r>
         <w:rPr>
           <w:lang w:val="en-GB"/>
         </w:rPr>
         <w:t xml:space="preserve"> and </w:t>
       </w:r>
+      <w:proofErr w:type="spellStart"/>
       <w:r>
         <w:rPr>
           <w:b/>
@@ -6284,6 +6366,7 @@
         </w:rPr>
         <w:t>GitHub</w:t>
       </w:r>
+      <w:proofErr w:type="spellEnd"/>
       <w:r>
         <w:rPr>
           <w:lang w:val="en-GB"/>
@@ -6313,7 +6396,23 @@
           <w:b/>
           <w:lang w:val="en-GB"/>
         </w:rPr>
-        <w:t>a scrum standup meeting</w:t>
+        <w:t xml:space="preserve">a scrum </w:t>
+      </w:r>
+      <w:proofErr w:type="spellStart"/>
+      <w:r>
+        <w:rPr>
+          <w:b/>
+          <w:lang w:val="en-GB"/>
+        </w:rPr>
+        <w:t>standup</w:t>
+      </w:r>
+      <w:proofErr w:type="spellEnd"/>
+      <w:r>
+        <w:rPr>
+          <w:b/>
+          <w:lang w:val="en-GB"/>
+        </w:rPr>
+        <w:t xml:space="preserve"> meeting</w:t>
       </w:r>
       <w:r>
         <w:rPr>
@@ -6459,7 +6558,7 @@
       <w:rPr>
         <w:noProof/>
       </w:rPr>
-      <w:t>2</w:t>
+      <w:t>4</w:t>
     </w:r>
     <w:r>
       <w:fldChar w:fldCharType="end"/>
@@ -6488,7 +6587,7 @@
       <w:rPr>
         <w:noProof/>
       </w:rPr>
-      <w:t>11/11/2015</w:t>
+      <w:t>09/12/2015</w:t>
     </w:r>
     <w:r>
       <w:fldChar w:fldCharType="end"/>
@@ -11646,7 +11745,7 @@
 </file>
 
 <file path=customXml/itemProps1.xml><?xml version="1.0" encoding="utf-8"?>
-<ds:datastoreItem xmlns:ds="http://schemas.openxmlformats.org/officeDocument/2006/customXml" ds:itemID="{F6FF39E5-2A22-44C3-9E04-EAC3A7D230DA}">
+<ds:datastoreItem xmlns:ds="http://schemas.openxmlformats.org/officeDocument/2006/customXml" ds:itemID="{FF6A9752-237F-4984-988A-B7158B3F655C}">
   <ds:schemaRefs>
     <ds:schemaRef ds:uri="http://schemas.openxmlformats.org/officeDocument/2006/bibliography"/>
   </ds:schemaRefs>

</xml_diff>